<commit_message>
Changes to merged document
</commit_message>
<xml_diff>
--- a/Documents/Merged Documents GDD TDD PDT.docx
+++ b/Documents/Merged Documents GDD TDD PDT.docx
@@ -514,23 +514,7 @@
           <w:b/>
           <w:bCs/>
         </w:rPr>
-        <w:t xml:space="preserve">Choice Of Game Engine </w:t>
-      </w:r>
-      <w:proofErr w:type="gramStart"/>
-      <w:r>
-        <w:rPr>
-          <w:b/>
-          <w:bCs/>
-        </w:rPr>
-        <w:t>And</w:t>
-      </w:r>
-      <w:proofErr w:type="gramEnd"/>
-      <w:r>
-        <w:rPr>
-          <w:b/>
-          <w:bCs/>
-        </w:rPr>
-        <w:t xml:space="preserve"> Why?</w:t>
+        <w:t>Choice Of Game Engine And Why?</w:t>
       </w:r>
     </w:p>
     <w:p>
@@ -861,7 +845,7 @@
         <mc:AlternateContent>
           <mc:Choice Requires="wps">
             <w:drawing>
-              <wp:anchor distT="0" distB="0" distL="114300" distR="114300" simplePos="0" relativeHeight="251698176" behindDoc="0" locked="0" layoutInCell="1" allowOverlap="1" wp14:anchorId="325C1600" wp14:editId="4B92F355">
+              <wp:anchor distT="0" distB="0" distL="114300" distR="114300" simplePos="0" relativeHeight="251698176" behindDoc="0" locked="0" layoutInCell="1" allowOverlap="1" wp14:anchorId="325C1600" wp14:editId="1B8839C5">
                 <wp:simplePos x="0" y="0"/>
                 <wp:positionH relativeFrom="leftMargin">
                   <wp:posOffset>4425243</wp:posOffset>
@@ -1269,6 +1253,840 @@
         <mc:AlternateContent>
           <mc:Choice Requires="wps">
             <w:drawing>
+              <wp:anchor distT="0" distB="0" distL="114300" distR="114300" simplePos="0" relativeHeight="251679744" behindDoc="0" locked="0" layoutInCell="1" allowOverlap="1" wp14:anchorId="446AF450" wp14:editId="28F45C07">
+                <wp:simplePos x="0" y="0"/>
+                <wp:positionH relativeFrom="leftMargin">
+                  <wp:align>right</wp:align>
+                </wp:positionH>
+                <wp:positionV relativeFrom="paragraph">
+                  <wp:posOffset>4026535</wp:posOffset>
+                </wp:positionV>
+                <wp:extent cx="882015" cy="457200"/>
+                <wp:effectExtent l="0" t="0" r="13335" b="19050"/>
+                <wp:wrapNone/>
+                <wp:docPr id="123169398" name="Text Box 2"/>
+                <wp:cNvGraphicFramePr/>
+                <a:graphic xmlns:a="http://schemas.openxmlformats.org/drawingml/2006/main">
+                  <a:graphicData uri="http://schemas.microsoft.com/office/word/2010/wordprocessingShape">
+                    <wps:wsp>
+                      <wps:cNvSpPr txBox="1"/>
+                      <wps:spPr>
+                        <a:xfrm>
+                          <a:off x="0" y="0"/>
+                          <a:ext cx="882015" cy="457200"/>
+                        </a:xfrm>
+                        <a:prstGeom prst="rect">
+                          <a:avLst/>
+                        </a:prstGeom>
+                        <a:solidFill>
+                          <a:schemeClr val="lt1"/>
+                        </a:solidFill>
+                        <a:ln w="6350">
+                          <a:solidFill>
+                            <a:prstClr val="black"/>
+                          </a:solidFill>
+                        </a:ln>
+                      </wps:spPr>
+                      <wps:txbx>
+                        <w:txbxContent>
+                          <w:p>
+                            <w:pPr>
+                              <w:jc w:val="center"/>
+                              <w:rPr>
+                                <w:b/>
+                                <w:bCs/>
+                              </w:rPr>
+                            </w:pPr>
+                            <w:r>
+                              <w:rPr>
+                                <w:b/>
+                                <w:bCs/>
+                              </w:rPr>
+                              <w:t>Stairway</w:t>
+                            </w:r>
+                            <w:r>
+                              <w:rPr>
+                                <w:b/>
+                                <w:bCs/>
+                              </w:rPr>
+                              <w:t xml:space="preserve"> – No Entry</w:t>
+                            </w:r>
+                          </w:p>
+                        </w:txbxContent>
+                      </wps:txbx>
+                      <wps:bodyPr rot="0" spcFirstLastPara="0" vertOverflow="overflow" horzOverflow="overflow" vert="horz" wrap="square" lIns="91440" tIns="45720" rIns="91440" bIns="45720" numCol="1" spcCol="0" rtlCol="0" fromWordArt="0" anchor="t" anchorCtr="0" forceAA="0" compatLnSpc="1">
+                        <a:prstTxWarp prst="textNoShape">
+                          <a:avLst/>
+                        </a:prstTxWarp>
+                        <a:noAutofit/>
+                      </wps:bodyPr>
+                    </wps:wsp>
+                  </a:graphicData>
+                </a:graphic>
+                <wp14:sizeRelH relativeFrom="margin">
+                  <wp14:pctWidth>0</wp14:pctWidth>
+                </wp14:sizeRelH>
+                <wp14:sizeRelV relativeFrom="margin">
+                  <wp14:pctHeight>0</wp14:pctHeight>
+                </wp14:sizeRelV>
+              </wp:anchor>
+            </w:drawing>
+          </mc:Choice>
+          <mc:Fallback>
+            <w:pict>
+              <v:shape w14:anchorId="446AF450" id="_x0000_s1028" type="#_x0000_t202" style="position:absolute;margin-left:18.25pt;margin-top:317.05pt;width:69.45pt;height:36pt;z-index:251679744;visibility:visible;mso-wrap-style:square;mso-width-percent:0;mso-height-percent:0;mso-wrap-distance-left:9pt;mso-wrap-distance-top:0;mso-wrap-distance-right:9pt;mso-wrap-distance-bottom:0;mso-position-horizontal:right;mso-position-horizontal-relative:left-margin-area;mso-position-vertical:absolute;mso-position-vertical-relative:text;mso-width-percent:0;mso-height-percent:0;mso-width-relative:margin;mso-height-relative:margin;v-text-anchor:top" o:gfxdata="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" fillcolor="white [3201]" strokeweight=".5pt">
+                <v:textbox>
+                  <w:txbxContent>
+                    <w:p>
+                      <w:pPr>
+                        <w:jc w:val="center"/>
+                        <w:rPr>
+                          <w:b/>
+                          <w:bCs/>
+                        </w:rPr>
+                      </w:pPr>
+                      <w:r>
+                        <w:rPr>
+                          <w:b/>
+                          <w:bCs/>
+                        </w:rPr>
+                        <w:t>Stairway</w:t>
+                      </w:r>
+                      <w:r>
+                        <w:rPr>
+                          <w:b/>
+                          <w:bCs/>
+                        </w:rPr>
+                        <w:t xml:space="preserve"> – No Entry</w:t>
+                      </w:r>
+                    </w:p>
+                  </w:txbxContent>
+                </v:textbox>
+                <w10:wrap anchorx="margin"/>
+              </v:shape>
+            </w:pict>
+          </mc:Fallback>
+        </mc:AlternateContent>
+      </w:r>
+      <w:r>
+        <w:rPr>
+          <w:noProof/>
+        </w:rPr>
+        <mc:AlternateContent>
+          <mc:Choice Requires="wps">
+            <w:drawing>
+              <wp:anchor distT="0" distB="0" distL="114300" distR="114300" simplePos="0" relativeHeight="251692032" behindDoc="0" locked="0" layoutInCell="1" allowOverlap="1" wp14:anchorId="04D3FAA9" wp14:editId="4C3A5E76">
+                <wp:simplePos x="0" y="0"/>
+                <wp:positionH relativeFrom="leftMargin">
+                  <wp:posOffset>114300</wp:posOffset>
+                </wp:positionH>
+                <wp:positionV relativeFrom="paragraph">
+                  <wp:posOffset>155575</wp:posOffset>
+                </wp:positionV>
+                <wp:extent cx="1029335" cy="434340"/>
+                <wp:effectExtent l="0" t="0" r="18415" b="22860"/>
+                <wp:wrapNone/>
+                <wp:docPr id="1314139415" name="Text Box 2"/>
+                <wp:cNvGraphicFramePr/>
+                <a:graphic xmlns:a="http://schemas.openxmlformats.org/drawingml/2006/main">
+                  <a:graphicData uri="http://schemas.microsoft.com/office/word/2010/wordprocessingShape">
+                    <wps:wsp>
+                      <wps:cNvSpPr txBox="1"/>
+                      <wps:spPr>
+                        <a:xfrm>
+                          <a:off x="0" y="0"/>
+                          <a:ext cx="1029335" cy="434340"/>
+                        </a:xfrm>
+                        <a:prstGeom prst="rect">
+                          <a:avLst/>
+                        </a:prstGeom>
+                        <a:solidFill>
+                          <a:schemeClr val="lt1"/>
+                        </a:solidFill>
+                        <a:ln w="6350">
+                          <a:solidFill>
+                            <a:prstClr val="black"/>
+                          </a:solidFill>
+                        </a:ln>
+                      </wps:spPr>
+                      <wps:txbx>
+                        <w:txbxContent>
+                          <w:p>
+                            <w:pPr>
+                              <w:jc w:val="center"/>
+                              <w:rPr>
+                                <w:b/>
+                                <w:bCs/>
+                              </w:rPr>
+                            </w:pPr>
+                            <w:r>
+                              <w:rPr>
+                                <w:b/>
+                                <w:bCs/>
+                              </w:rPr>
+                              <w:t>Freezer</w:t>
+                            </w:r>
+                            <w:r>
+                              <w:rPr>
+                                <w:b/>
+                                <w:bCs/>
+                              </w:rPr>
+                              <w:t xml:space="preserve"> – No Entry</w:t>
+                            </w:r>
+                          </w:p>
+                        </w:txbxContent>
+                      </wps:txbx>
+                      <wps:bodyPr rot="0" spcFirstLastPara="0" vertOverflow="overflow" horzOverflow="overflow" vert="horz" wrap="square" lIns="91440" tIns="45720" rIns="91440" bIns="45720" numCol="1" spcCol="0" rtlCol="0" fromWordArt="0" anchor="t" anchorCtr="0" forceAA="0" compatLnSpc="1">
+                        <a:prstTxWarp prst="textNoShape">
+                          <a:avLst/>
+                        </a:prstTxWarp>
+                        <a:noAutofit/>
+                      </wps:bodyPr>
+                    </wps:wsp>
+                  </a:graphicData>
+                </a:graphic>
+                <wp14:sizeRelH relativeFrom="margin">
+                  <wp14:pctWidth>0</wp14:pctWidth>
+                </wp14:sizeRelH>
+                <wp14:sizeRelV relativeFrom="margin">
+                  <wp14:pctHeight>0</wp14:pctHeight>
+                </wp14:sizeRelV>
+              </wp:anchor>
+            </w:drawing>
+          </mc:Choice>
+          <mc:Fallback>
+            <w:pict>
+              <v:shape w14:anchorId="04D3FAA9" id="_x0000_s1029" type="#_x0000_t202" style="position:absolute;margin-left:9pt;margin-top:12.25pt;width:81.05pt;height:34.2pt;z-index:251692032;visibility:visible;mso-wrap-style:square;mso-width-percent:0;mso-height-percent:0;mso-wrap-distance-left:9pt;mso-wrap-distance-top:0;mso-wrap-distance-right:9pt;mso-wrap-distance-bottom:0;mso-position-horizontal:absolute;mso-position-horizontal-relative:left-margin-area;mso-position-vertical:absolute;mso-position-vertical-relative:text;mso-width-percent:0;mso-height-percent:0;mso-width-relative:margin;mso-height-relative:margin;v-text-anchor:top" o:gfxdata="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" fillcolor="white [3201]" strokeweight=".5pt">
+                <v:textbox>
+                  <w:txbxContent>
+                    <w:p>
+                      <w:pPr>
+                        <w:jc w:val="center"/>
+                        <w:rPr>
+                          <w:b/>
+                          <w:bCs/>
+                        </w:rPr>
+                      </w:pPr>
+                      <w:r>
+                        <w:rPr>
+                          <w:b/>
+                          <w:bCs/>
+                        </w:rPr>
+                        <w:t>Freezer</w:t>
+                      </w:r>
+                      <w:r>
+                        <w:rPr>
+                          <w:b/>
+                          <w:bCs/>
+                        </w:rPr>
+                        <w:t xml:space="preserve"> – No Entry</w:t>
+                      </w:r>
+                    </w:p>
+                  </w:txbxContent>
+                </v:textbox>
+                <w10:wrap anchorx="margin"/>
+              </v:shape>
+            </w:pict>
+          </mc:Fallback>
+        </mc:AlternateContent>
+      </w:r>
+      <w:r>
+        <w:rPr>
+          <w:noProof/>
+        </w:rPr>
+        <mc:AlternateContent>
+          <mc:Choice Requires="wps">
+            <w:drawing>
+              <wp:anchor distT="0" distB="0" distL="114300" distR="114300" simplePos="0" relativeHeight="251712512" behindDoc="0" locked="0" layoutInCell="1" allowOverlap="1" wp14:anchorId="56862D39" wp14:editId="37E8FF71">
+                <wp:simplePos x="0" y="0"/>
+                <wp:positionH relativeFrom="column">
+                  <wp:posOffset>5074920</wp:posOffset>
+                </wp:positionH>
+                <wp:positionV relativeFrom="paragraph">
+                  <wp:posOffset>1130935</wp:posOffset>
+                </wp:positionV>
+                <wp:extent cx="457200" cy="373380"/>
+                <wp:effectExtent l="0" t="76200" r="0" b="26670"/>
+                <wp:wrapNone/>
+                <wp:docPr id="1477533515" name="Connector: Curved 29"/>
+                <wp:cNvGraphicFramePr/>
+                <a:graphic xmlns:a="http://schemas.openxmlformats.org/drawingml/2006/main">
+                  <a:graphicData uri="http://schemas.microsoft.com/office/word/2010/wordprocessingShape">
+                    <wps:wsp>
+                      <wps:cNvCnPr/>
+                      <wps:spPr>
+                        <a:xfrm flipV="1">
+                          <a:off x="0" y="0"/>
+                          <a:ext cx="457200" cy="373380"/>
+                        </a:xfrm>
+                        <a:prstGeom prst="curvedConnector3">
+                          <a:avLst/>
+                        </a:prstGeom>
+                        <a:ln w="19050" cap="flat" cmpd="sng" algn="ctr">
+                          <a:solidFill>
+                            <a:schemeClr val="accent4"/>
+                          </a:solidFill>
+                          <a:prstDash val="solid"/>
+                          <a:round/>
+                          <a:headEnd type="none" w="med" len="med"/>
+                          <a:tailEnd type="arrow" w="med" len="med"/>
+                        </a:ln>
+                      </wps:spPr>
+                      <wps:style>
+                        <a:lnRef idx="0">
+                          <a:scrgbClr r="0" g="0" b="0"/>
+                        </a:lnRef>
+                        <a:fillRef idx="0">
+                          <a:scrgbClr r="0" g="0" b="0"/>
+                        </a:fillRef>
+                        <a:effectRef idx="0">
+                          <a:scrgbClr r="0" g="0" b="0"/>
+                        </a:effectRef>
+                        <a:fontRef idx="minor">
+                          <a:schemeClr val="tx1"/>
+                        </a:fontRef>
+                      </wps:style>
+                      <wps:bodyPr/>
+                    </wps:wsp>
+                  </a:graphicData>
+                </a:graphic>
+                <wp14:sizeRelH relativeFrom="margin">
+                  <wp14:pctWidth>0</wp14:pctWidth>
+                </wp14:sizeRelH>
+                <wp14:sizeRelV relativeFrom="margin">
+                  <wp14:pctHeight>0</wp14:pctHeight>
+                </wp14:sizeRelV>
+              </wp:anchor>
+            </w:drawing>
+          </mc:Choice>
+          <mc:Fallback>
+            <w:pict>
+              <v:shapetype w14:anchorId="720B92AC" id="_x0000_t38" coordsize="21600,21600" o:spt="38" o:oned="t" path="m,c@0,0@1,5400@1,10800@1,16200@2,21600,21600,21600e" filled="f">
+                <v:formulas>
+                  <v:f eqn="mid #0 0"/>
+                  <v:f eqn="val #0"/>
+                  <v:f eqn="mid #0 21600"/>
+                </v:formulas>
+                <v:path arrowok="t" fillok="f" o:connecttype="none"/>
+                <v:handles>
+                  <v:h position="#0,center"/>
+                </v:handles>
+                <o:lock v:ext="edit" shapetype="t"/>
+              </v:shapetype>
+              <v:shape id="Connector: Curved 29" o:spid="_x0000_s1026" type="#_x0000_t38" style="position:absolute;margin-left:399.6pt;margin-top:89.05pt;width:36pt;height:29.4pt;flip:y;z-index:251712512;visibility:visible;mso-wrap-style:square;mso-width-percent:0;mso-height-percent:0;mso-wrap-distance-left:9pt;mso-wrap-distance-top:0;mso-wrap-distance-right:9pt;mso-wrap-distance-bottom:0;mso-position-horizontal:absolute;mso-position-horizontal-relative:text;mso-position-vertical:absolute;mso-position-vertical-relative:text;mso-width-percent:0;mso-height-percent:0;mso-width-relative:margin;mso-height-relative:margin" o:gfxdata="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" adj="10800" strokecolor="#0f9ed5 [3207]" strokeweight="1.5pt">
+                <v:stroke endarrow="open"/>
+              </v:shape>
+            </w:pict>
+          </mc:Fallback>
+        </mc:AlternateContent>
+      </w:r>
+      <w:r>
+        <w:rPr>
+          <w:noProof/>
+        </w:rPr>
+        <mc:AlternateContent>
+          <mc:Choice Requires="wps">
+            <w:drawing>
+              <wp:anchor distT="0" distB="0" distL="114300" distR="114300" simplePos="0" relativeHeight="251714560" behindDoc="0" locked="0" layoutInCell="1" allowOverlap="1" wp14:anchorId="225038FA" wp14:editId="19F64E2D">
+                <wp:simplePos x="0" y="0"/>
+                <wp:positionH relativeFrom="leftMargin">
+                  <wp:posOffset>6431280</wp:posOffset>
+                </wp:positionH>
+                <wp:positionV relativeFrom="paragraph">
+                  <wp:posOffset>986155</wp:posOffset>
+                </wp:positionV>
+                <wp:extent cx="1059180" cy="293298"/>
+                <wp:effectExtent l="0" t="0" r="26670" b="12065"/>
+                <wp:wrapNone/>
+                <wp:docPr id="511707384" name="Text Box 2"/>
+                <wp:cNvGraphicFramePr/>
+                <a:graphic xmlns:a="http://schemas.openxmlformats.org/drawingml/2006/main">
+                  <a:graphicData uri="http://schemas.microsoft.com/office/word/2010/wordprocessingShape">
+                    <wps:wsp>
+                      <wps:cNvSpPr txBox="1"/>
+                      <wps:spPr>
+                        <a:xfrm>
+                          <a:off x="0" y="0"/>
+                          <a:ext cx="1059180" cy="293298"/>
+                        </a:xfrm>
+                        <a:prstGeom prst="rect">
+                          <a:avLst/>
+                        </a:prstGeom>
+                        <a:solidFill>
+                          <a:schemeClr val="lt1"/>
+                        </a:solidFill>
+                        <a:ln w="6350">
+                          <a:solidFill>
+                            <a:prstClr val="black"/>
+                          </a:solidFill>
+                        </a:ln>
+                      </wps:spPr>
+                      <wps:txbx>
+                        <w:txbxContent>
+                          <w:p>
+                            <w:pPr>
+                              <w:rPr>
+                                <w:b/>
+                                <w:bCs/>
+                                <w:lang w:val="en-US"/>
+                              </w:rPr>
+                            </w:pPr>
+                            <w:r>
+                              <w:rPr>
+                                <w:b/>
+                                <w:bCs/>
+                                <w:lang w:val="en-US"/>
+                              </w:rPr>
+                              <w:t>Meeting Room</w:t>
+                            </w:r>
+                          </w:p>
+                        </w:txbxContent>
+                      </wps:txbx>
+                      <wps:bodyPr rot="0" spcFirstLastPara="0" vertOverflow="overflow" horzOverflow="overflow" vert="horz" wrap="square" lIns="91440" tIns="45720" rIns="91440" bIns="45720" numCol="1" spcCol="0" rtlCol="0" fromWordArt="0" anchor="t" anchorCtr="0" forceAA="0" compatLnSpc="1">
+                        <a:prstTxWarp prst="textNoShape">
+                          <a:avLst/>
+                        </a:prstTxWarp>
+                        <a:noAutofit/>
+                      </wps:bodyPr>
+                    </wps:wsp>
+                  </a:graphicData>
+                </a:graphic>
+                <wp14:sizeRelH relativeFrom="margin">
+                  <wp14:pctWidth>0</wp14:pctWidth>
+                </wp14:sizeRelH>
+                <wp14:sizeRelV relativeFrom="margin">
+                  <wp14:pctHeight>0</wp14:pctHeight>
+                </wp14:sizeRelV>
+              </wp:anchor>
+            </w:drawing>
+          </mc:Choice>
+          <mc:Fallback>
+            <w:pict>
+              <v:shape w14:anchorId="225038FA" id="_x0000_s1030" type="#_x0000_t202" style="position:absolute;margin-left:506.4pt;margin-top:77.65pt;width:83.4pt;height:23.1pt;z-index:251714560;visibility:visible;mso-wrap-style:square;mso-width-percent:0;mso-height-percent:0;mso-wrap-distance-left:9pt;mso-wrap-distance-top:0;mso-wrap-distance-right:9pt;mso-wrap-distance-bottom:0;mso-position-horizontal:absolute;mso-position-horizontal-relative:left-margin-area;mso-position-vertical:absolute;mso-position-vertical-relative:text;mso-width-percent:0;mso-height-percent:0;mso-width-relative:margin;mso-height-relative:margin;v-text-anchor:top" o:gfxdata="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" fillcolor="white [3201]" strokeweight=".5pt">
+                <v:textbox>
+                  <w:txbxContent>
+                    <w:p>
+                      <w:pPr>
+                        <w:rPr>
+                          <w:b/>
+                          <w:bCs/>
+                          <w:lang w:val="en-US"/>
+                        </w:rPr>
+                      </w:pPr>
+                      <w:r>
+                        <w:rPr>
+                          <w:b/>
+                          <w:bCs/>
+                          <w:lang w:val="en-US"/>
+                        </w:rPr>
+                        <w:t>Meeting Room</w:t>
+                      </w:r>
+                    </w:p>
+                  </w:txbxContent>
+                </v:textbox>
+                <w10:wrap anchorx="margin"/>
+              </v:shape>
+            </w:pict>
+          </mc:Fallback>
+        </mc:AlternateContent>
+      </w:r>
+      <w:r>
+        <w:rPr>
+          <w:noProof/>
+        </w:rPr>
+        <mc:AlternateContent>
+          <mc:Choice Requires="wps">
+            <w:drawing>
+              <wp:anchor distT="0" distB="0" distL="114300" distR="114300" simplePos="0" relativeHeight="251711488" behindDoc="0" locked="0" layoutInCell="1" allowOverlap="1" wp14:anchorId="54A513C9" wp14:editId="1701B9D1">
+                <wp:simplePos x="0" y="0"/>
+                <wp:positionH relativeFrom="rightMargin">
+                  <wp:align>left</wp:align>
+                </wp:positionH>
+                <wp:positionV relativeFrom="paragraph">
+                  <wp:posOffset>3020695</wp:posOffset>
+                </wp:positionV>
+                <wp:extent cx="808990" cy="267335"/>
+                <wp:effectExtent l="0" t="0" r="10160" b="18415"/>
+                <wp:wrapNone/>
+                <wp:docPr id="884097925" name="Text Box 2"/>
+                <wp:cNvGraphicFramePr/>
+                <a:graphic xmlns:a="http://schemas.openxmlformats.org/drawingml/2006/main">
+                  <a:graphicData uri="http://schemas.microsoft.com/office/word/2010/wordprocessingShape">
+                    <wps:wsp>
+                      <wps:cNvSpPr txBox="1"/>
+                      <wps:spPr>
+                        <a:xfrm>
+                          <a:off x="0" y="0"/>
+                          <a:ext cx="808990" cy="267335"/>
+                        </a:xfrm>
+                        <a:prstGeom prst="rect">
+                          <a:avLst/>
+                        </a:prstGeom>
+                        <a:solidFill>
+                          <a:schemeClr val="lt1"/>
+                        </a:solidFill>
+                        <a:ln w="6350">
+                          <a:solidFill>
+                            <a:prstClr val="black"/>
+                          </a:solidFill>
+                        </a:ln>
+                      </wps:spPr>
+                      <wps:txbx>
+                        <w:txbxContent>
+                          <w:p>
+                            <w:pPr>
+                              <w:jc w:val="center"/>
+                              <w:rPr>
+                                <w:b/>
+                                <w:bCs/>
+                                <w:lang w:val="en-US"/>
+                              </w:rPr>
+                            </w:pPr>
+                            <w:r>
+                              <w:rPr>
+                                <w:b/>
+                                <w:bCs/>
+                                <w:lang w:val="en-US"/>
+                              </w:rPr>
+                              <w:t xml:space="preserve">Storage </w:t>
+                            </w:r>
+                            <w:r>
+                              <w:rPr>
+                                <w:b/>
+                                <w:bCs/>
+                                <w:lang w:val="en-US"/>
+                              </w:rPr>
+                              <w:t>2</w:t>
+                            </w:r>
+                          </w:p>
+                        </w:txbxContent>
+                      </wps:txbx>
+                      <wps:bodyPr rot="0" spcFirstLastPara="0" vertOverflow="overflow" horzOverflow="overflow" vert="horz" wrap="square" lIns="91440" tIns="45720" rIns="91440" bIns="45720" numCol="1" spcCol="0" rtlCol="0" fromWordArt="0" anchor="t" anchorCtr="0" forceAA="0" compatLnSpc="1">
+                        <a:prstTxWarp prst="textNoShape">
+                          <a:avLst/>
+                        </a:prstTxWarp>
+                        <a:noAutofit/>
+                      </wps:bodyPr>
+                    </wps:wsp>
+                  </a:graphicData>
+                </a:graphic>
+                <wp14:sizeRelH relativeFrom="margin">
+                  <wp14:pctWidth>0</wp14:pctWidth>
+                </wp14:sizeRelH>
+                <wp14:sizeRelV relativeFrom="margin">
+                  <wp14:pctHeight>0</wp14:pctHeight>
+                </wp14:sizeRelV>
+              </wp:anchor>
+            </w:drawing>
+          </mc:Choice>
+          <mc:Fallback>
+            <w:pict>
+              <v:shape w14:anchorId="54A513C9" id="_x0000_s1031" type="#_x0000_t202" style="position:absolute;margin-left:0;margin-top:237.85pt;width:63.7pt;height:21.05pt;z-index:251711488;visibility:visible;mso-wrap-style:square;mso-width-percent:0;mso-height-percent:0;mso-wrap-distance-left:9pt;mso-wrap-distance-top:0;mso-wrap-distance-right:9pt;mso-wrap-distance-bottom:0;mso-position-horizontal:left;mso-position-horizontal-relative:right-margin-area;mso-position-vertical:absolute;mso-position-vertical-relative:text;mso-width-percent:0;mso-height-percent:0;mso-width-relative:margin;mso-height-relative:margin;v-text-anchor:top" o:gfxdata="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" fillcolor="white [3201]" strokeweight=".5pt">
+                <v:textbox>
+                  <w:txbxContent>
+                    <w:p>
+                      <w:pPr>
+                        <w:jc w:val="center"/>
+                        <w:rPr>
+                          <w:b/>
+                          <w:bCs/>
+                          <w:lang w:val="en-US"/>
+                        </w:rPr>
+                      </w:pPr>
+                      <w:r>
+                        <w:rPr>
+                          <w:b/>
+                          <w:bCs/>
+                          <w:lang w:val="en-US"/>
+                        </w:rPr>
+                        <w:t xml:space="preserve">Storage </w:t>
+                      </w:r>
+                      <w:r>
+                        <w:rPr>
+                          <w:b/>
+                          <w:bCs/>
+                          <w:lang w:val="en-US"/>
+                        </w:rPr>
+                        <w:t>2</w:t>
+                      </w:r>
+                    </w:p>
+                  </w:txbxContent>
+                </v:textbox>
+                <w10:wrap anchorx="margin"/>
+              </v:shape>
+            </w:pict>
+          </mc:Fallback>
+        </mc:AlternateContent>
+      </w:r>
+      <w:r>
+        <w:rPr>
+          <w:noProof/>
+        </w:rPr>
+        <mc:AlternateContent>
+          <mc:Choice Requires="wps">
+            <w:drawing>
+              <wp:anchor distT="0" distB="0" distL="114300" distR="114300" simplePos="0" relativeHeight="251709440" behindDoc="0" locked="0" layoutInCell="1" allowOverlap="1" wp14:anchorId="3F2F42DC" wp14:editId="11BB2E94">
+                <wp:simplePos x="0" y="0"/>
+                <wp:positionH relativeFrom="column">
+                  <wp:posOffset>2499360</wp:posOffset>
+                </wp:positionH>
+                <wp:positionV relativeFrom="paragraph">
+                  <wp:posOffset>2708275</wp:posOffset>
+                </wp:positionV>
+                <wp:extent cx="3215640" cy="441960"/>
+                <wp:effectExtent l="0" t="0" r="80010" b="110490"/>
+                <wp:wrapNone/>
+                <wp:docPr id="1927545987" name="Connector: Curved 28"/>
+                <wp:cNvGraphicFramePr/>
+                <a:graphic xmlns:a="http://schemas.openxmlformats.org/drawingml/2006/main">
+                  <a:graphicData uri="http://schemas.microsoft.com/office/word/2010/wordprocessingShape">
+                    <wps:wsp>
+                      <wps:cNvCnPr/>
+                      <wps:spPr>
+                        <a:xfrm>
+                          <a:off x="0" y="0"/>
+                          <a:ext cx="3215640" cy="441960"/>
+                        </a:xfrm>
+                        <a:prstGeom prst="curvedConnector3">
+                          <a:avLst/>
+                        </a:prstGeom>
+                        <a:ln w="19050" cap="flat" cmpd="sng" algn="ctr">
+                          <a:solidFill>
+                            <a:schemeClr val="accent4"/>
+                          </a:solidFill>
+                          <a:prstDash val="solid"/>
+                          <a:round/>
+                          <a:headEnd type="none" w="med" len="med"/>
+                          <a:tailEnd type="arrow" w="med" len="med"/>
+                        </a:ln>
+                      </wps:spPr>
+                      <wps:style>
+                        <a:lnRef idx="0">
+                          <a:scrgbClr r="0" g="0" b="0"/>
+                        </a:lnRef>
+                        <a:fillRef idx="0">
+                          <a:scrgbClr r="0" g="0" b="0"/>
+                        </a:fillRef>
+                        <a:effectRef idx="0">
+                          <a:scrgbClr r="0" g="0" b="0"/>
+                        </a:effectRef>
+                        <a:fontRef idx="minor">
+                          <a:schemeClr val="tx1"/>
+                        </a:fontRef>
+                      </wps:style>
+                      <wps:bodyPr/>
+                    </wps:wsp>
+                  </a:graphicData>
+                </a:graphic>
+              </wp:anchor>
+            </w:drawing>
+          </mc:Choice>
+          <mc:Fallback>
+            <w:pict>
+              <v:shape w14:anchorId="77779CA7" id="Connector: Curved 28" o:spid="_x0000_s1026" type="#_x0000_t38" style="position:absolute;margin-left:196.8pt;margin-top:213.25pt;width:253.2pt;height:34.8pt;z-index:251709440;visibility:visible;mso-wrap-style:square;mso-wrap-distance-left:9pt;mso-wrap-distance-top:0;mso-wrap-distance-right:9pt;mso-wrap-distance-bottom:0;mso-position-horizontal:absolute;mso-position-horizontal-relative:text;mso-position-vertical:absolute;mso-position-vertical-relative:text" o:gfxdata="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" adj="10800" strokecolor="#0f9ed5 [3207]" strokeweight="1.5pt">
+                <v:stroke endarrow="open"/>
+              </v:shape>
+            </w:pict>
+          </mc:Fallback>
+        </mc:AlternateContent>
+      </w:r>
+      <w:r>
+        <w:rPr>
+          <w:noProof/>
+        </w:rPr>
+        <mc:AlternateContent>
+          <mc:Choice Requires="wps">
+            <w:drawing>
+              <wp:anchor distT="0" distB="0" distL="114300" distR="114300" simplePos="0" relativeHeight="251706368" behindDoc="0" locked="0" layoutInCell="1" allowOverlap="1" wp14:anchorId="0A3770DE" wp14:editId="637F3B7E">
+                <wp:simplePos x="0" y="0"/>
+                <wp:positionH relativeFrom="column">
+                  <wp:posOffset>-76200</wp:posOffset>
+                </wp:positionH>
+                <wp:positionV relativeFrom="paragraph">
+                  <wp:posOffset>3302635</wp:posOffset>
+                </wp:positionV>
+                <wp:extent cx="2385060" cy="220980"/>
+                <wp:effectExtent l="19050" t="76200" r="15240" b="26670"/>
+                <wp:wrapNone/>
+                <wp:docPr id="1602016854" name="Connector: Curved 27"/>
+                <wp:cNvGraphicFramePr/>
+                <a:graphic xmlns:a="http://schemas.openxmlformats.org/drawingml/2006/main">
+                  <a:graphicData uri="http://schemas.microsoft.com/office/word/2010/wordprocessingShape">
+                    <wps:wsp>
+                      <wps:cNvCnPr/>
+                      <wps:spPr>
+                        <a:xfrm flipH="1" flipV="1">
+                          <a:off x="0" y="0"/>
+                          <a:ext cx="2385060" cy="220980"/>
+                        </a:xfrm>
+                        <a:prstGeom prst="curvedConnector3">
+                          <a:avLst/>
+                        </a:prstGeom>
+                        <a:ln w="19050" cap="flat" cmpd="sng" algn="ctr">
+                          <a:solidFill>
+                            <a:schemeClr val="accent4"/>
+                          </a:solidFill>
+                          <a:prstDash val="solid"/>
+                          <a:round/>
+                          <a:headEnd type="none" w="med" len="med"/>
+                          <a:tailEnd type="arrow" w="med" len="med"/>
+                        </a:ln>
+                      </wps:spPr>
+                      <wps:style>
+                        <a:lnRef idx="0">
+                          <a:scrgbClr r="0" g="0" b="0"/>
+                        </a:lnRef>
+                        <a:fillRef idx="0">
+                          <a:scrgbClr r="0" g="0" b="0"/>
+                        </a:fillRef>
+                        <a:effectRef idx="0">
+                          <a:scrgbClr r="0" g="0" b="0"/>
+                        </a:effectRef>
+                        <a:fontRef idx="minor">
+                          <a:schemeClr val="tx1"/>
+                        </a:fontRef>
+                      </wps:style>
+                      <wps:bodyPr/>
+                    </wps:wsp>
+                  </a:graphicData>
+                </a:graphic>
+                <wp14:sizeRelH relativeFrom="margin">
+                  <wp14:pctWidth>0</wp14:pctWidth>
+                </wp14:sizeRelH>
+                <wp14:sizeRelV relativeFrom="margin">
+                  <wp14:pctHeight>0</wp14:pctHeight>
+                </wp14:sizeRelV>
+              </wp:anchor>
+            </w:drawing>
+          </mc:Choice>
+          <mc:Fallback>
+            <w:pict>
+              <v:shape w14:anchorId="5D6B98E4" id="Connector: Curved 27" o:spid="_x0000_s1026" type="#_x0000_t38" style="position:absolute;margin-left:-6pt;margin-top:260.05pt;width:187.8pt;height:17.4pt;flip:x y;z-index:251706368;visibility:visible;mso-wrap-style:square;mso-width-percent:0;mso-height-percent:0;mso-wrap-distance-left:9pt;mso-wrap-distance-top:0;mso-wrap-distance-right:9pt;mso-wrap-distance-bottom:0;mso-position-horizontal:absolute;mso-position-horizontal-relative:text;mso-position-vertical:absolute;mso-position-vertical-relative:text;mso-width-percent:0;mso-height-percent:0;mso-width-relative:margin;mso-height-relative:margin" o:gfxdata="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" adj="10800" strokecolor="#0f9ed5 [3207]" strokeweight="1.5pt">
+                <v:stroke endarrow="open"/>
+              </v:shape>
+            </w:pict>
+          </mc:Fallback>
+        </mc:AlternateContent>
+      </w:r>
+      <w:r>
+        <w:rPr>
+          <w:noProof/>
+        </w:rPr>
+        <mc:AlternateContent>
+          <mc:Choice Requires="wps">
+            <w:drawing>
+              <wp:anchor distT="0" distB="0" distL="114300" distR="114300" simplePos="0" relativeHeight="251708416" behindDoc="0" locked="0" layoutInCell="1" allowOverlap="1" wp14:anchorId="11D635AA" wp14:editId="44D54995">
+                <wp:simplePos x="0" y="0"/>
+                <wp:positionH relativeFrom="leftMargin">
+                  <wp:posOffset>7620</wp:posOffset>
+                </wp:positionH>
+                <wp:positionV relativeFrom="paragraph">
+                  <wp:posOffset>3157855</wp:posOffset>
+                </wp:positionV>
+                <wp:extent cx="808990" cy="267335"/>
+                <wp:effectExtent l="0" t="0" r="10160" b="18415"/>
+                <wp:wrapNone/>
+                <wp:docPr id="1962838401" name="Text Box 2"/>
+                <wp:cNvGraphicFramePr/>
+                <a:graphic xmlns:a="http://schemas.openxmlformats.org/drawingml/2006/main">
+                  <a:graphicData uri="http://schemas.microsoft.com/office/word/2010/wordprocessingShape">
+                    <wps:wsp>
+                      <wps:cNvSpPr txBox="1"/>
+                      <wps:spPr>
+                        <a:xfrm>
+                          <a:off x="0" y="0"/>
+                          <a:ext cx="808990" cy="267335"/>
+                        </a:xfrm>
+                        <a:prstGeom prst="rect">
+                          <a:avLst/>
+                        </a:prstGeom>
+                        <a:solidFill>
+                          <a:schemeClr val="lt1"/>
+                        </a:solidFill>
+                        <a:ln w="6350">
+                          <a:solidFill>
+                            <a:prstClr val="black"/>
+                          </a:solidFill>
+                        </a:ln>
+                      </wps:spPr>
+                      <wps:txbx>
+                        <w:txbxContent>
+                          <w:p>
+                            <w:pPr>
+                              <w:jc w:val="center"/>
+                              <w:rPr>
+                                <w:b/>
+                                <w:bCs/>
+                                <w:lang w:val="en-US"/>
+                              </w:rPr>
+                            </w:pPr>
+                            <w:r>
+                              <w:rPr>
+                                <w:b/>
+                                <w:bCs/>
+                                <w:lang w:val="en-US"/>
+                              </w:rPr>
+                              <w:t>Storage 1</w:t>
+                            </w:r>
+                          </w:p>
+                        </w:txbxContent>
+                      </wps:txbx>
+                      <wps:bodyPr rot="0" spcFirstLastPara="0" vertOverflow="overflow" horzOverflow="overflow" vert="horz" wrap="square" lIns="91440" tIns="45720" rIns="91440" bIns="45720" numCol="1" spcCol="0" rtlCol="0" fromWordArt="0" anchor="t" anchorCtr="0" forceAA="0" compatLnSpc="1">
+                        <a:prstTxWarp prst="textNoShape">
+                          <a:avLst/>
+                        </a:prstTxWarp>
+                        <a:noAutofit/>
+                      </wps:bodyPr>
+                    </wps:wsp>
+                  </a:graphicData>
+                </a:graphic>
+                <wp14:sizeRelH relativeFrom="margin">
+                  <wp14:pctWidth>0</wp14:pctWidth>
+                </wp14:sizeRelH>
+                <wp14:sizeRelV relativeFrom="margin">
+                  <wp14:pctHeight>0</wp14:pctHeight>
+                </wp14:sizeRelV>
+              </wp:anchor>
+            </w:drawing>
+          </mc:Choice>
+          <mc:Fallback>
+            <w:pict>
+              <v:shape w14:anchorId="11D635AA" id="_x0000_s1032" type="#_x0000_t202" style="position:absolute;margin-left:.6pt;margin-top:248.65pt;width:63.7pt;height:21.05pt;z-index:251708416;visibility:visible;mso-wrap-style:square;mso-width-percent:0;mso-height-percent:0;mso-wrap-distance-left:9pt;mso-wrap-distance-top:0;mso-wrap-distance-right:9pt;mso-wrap-distance-bottom:0;mso-position-horizontal:absolute;mso-position-horizontal-relative:left-margin-area;mso-position-vertical:absolute;mso-position-vertical-relative:text;mso-width-percent:0;mso-height-percent:0;mso-width-relative:margin;mso-height-relative:margin;v-text-anchor:top" o:gfxdata="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" fillcolor="white [3201]" strokeweight=".5pt">
+                <v:textbox>
+                  <w:txbxContent>
+                    <w:p>
+                      <w:pPr>
+                        <w:jc w:val="center"/>
+                        <w:rPr>
+                          <w:b/>
+                          <w:bCs/>
+                          <w:lang w:val="en-US"/>
+                        </w:rPr>
+                      </w:pPr>
+                      <w:r>
+                        <w:rPr>
+                          <w:b/>
+                          <w:bCs/>
+                          <w:lang w:val="en-US"/>
+                        </w:rPr>
+                        <w:t>Storage 1</w:t>
+                      </w:r>
+                    </w:p>
+                  </w:txbxContent>
+                </v:textbox>
+                <w10:wrap anchorx="margin"/>
+              </v:shape>
+            </w:pict>
+          </mc:Fallback>
+        </mc:AlternateContent>
+      </w:r>
+      <w:r>
+        <w:rPr>
+          <w:noProof/>
+        </w:rPr>
+        <mc:AlternateContent>
+          <mc:Choice Requires="wps">
+            <w:drawing>
               <wp:anchor distT="0" distB="0" distL="114300" distR="114300" simplePos="0" relativeHeight="251664384" behindDoc="0" locked="0" layoutInCell="1" allowOverlap="1" wp14:anchorId="0BC68124" wp14:editId="65BD8D97">
                 <wp:simplePos x="0" y="0"/>
                 <wp:positionH relativeFrom="column">
@@ -1343,7 +2161,7 @@
           </mc:Choice>
           <mc:Fallback>
             <w:pict>
-              <v:shape w14:anchorId="0BC68124" id="_x0000_s1028" type="#_x0000_t202" style="position:absolute;margin-left:394pt;margin-top:428.1pt;width:90.35pt;height:39.35pt;z-index:251664384;visibility:visible;mso-wrap-style:square;mso-width-percent:0;mso-height-percent:0;mso-wrap-distance-left:9pt;mso-wrap-distance-top:0;mso-wrap-distance-right:9pt;mso-wrap-distance-bottom:0;mso-position-horizontal:absolute;mso-position-horizontal-relative:text;mso-position-vertical:absolute;mso-position-vertical-relative:text;mso-width-percent:0;mso-height-percent:0;mso-width-relative:margin;mso-height-relative:margin;v-text-anchor:top" o:gfxdata="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" fillcolor="white [3201]" strokeweight=".5pt">
+              <v:shape w14:anchorId="0BC68124" id="_x0000_s1033" type="#_x0000_t202" style="position:absolute;margin-left:394pt;margin-top:428.1pt;width:90.35pt;height:39.35pt;z-index:251664384;visibility:visible;mso-wrap-style:square;mso-width-percent:0;mso-height-percent:0;mso-wrap-distance-left:9pt;mso-wrap-distance-top:0;mso-wrap-distance-right:9pt;mso-wrap-distance-bottom:0;mso-position-horizontal:absolute;mso-position-horizontal-relative:text;mso-position-vertical:absolute;mso-position-vertical-relative:text;mso-width-percent:0;mso-height-percent:0;mso-width-relative:margin;mso-height-relative:margin;v-text-anchor:top" o:gfxdata="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" fillcolor="white [3201]" strokeweight=".5pt">
                 <v:textbox>
                   <w:txbxContent>
                     <w:p>
@@ -1450,7 +2268,7 @@
           </mc:Choice>
           <mc:Fallback>
             <w:pict>
-              <v:shape w14:anchorId="6ED23DE9" id="_x0000_s1029" type="#_x0000_t202" style="position:absolute;margin-left:9.45pt;margin-top:171.3pt;width:60.45pt;height:35.85pt;z-index:251682816;visibility:visible;mso-wrap-style:square;mso-width-percent:0;mso-height-percent:0;mso-wrap-distance-left:9pt;mso-wrap-distance-top:0;mso-wrap-distance-right:9pt;mso-wrap-distance-bottom:0;mso-position-horizontal:absolute;mso-position-horizontal-relative:left-margin-area;mso-position-vertical:absolute;mso-position-vertical-relative:text;mso-width-percent:0;mso-height-percent:0;mso-width-relative:margin;mso-height-relative:margin;v-text-anchor:top" o:gfxdata="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" fillcolor="white [3201]" strokeweight=".5pt">
+              <v:shape w14:anchorId="6ED23DE9" id="_x0000_s1034" type="#_x0000_t202" style="position:absolute;margin-left:9.45pt;margin-top:171.3pt;width:60.45pt;height:35.85pt;z-index:251682816;visibility:visible;mso-wrap-style:square;mso-width-percent:0;mso-height-percent:0;mso-wrap-distance-left:9pt;mso-wrap-distance-top:0;mso-wrap-distance-right:9pt;mso-wrap-distance-bottom:0;mso-position-horizontal:absolute;mso-position-horizontal-relative:left-margin-area;mso-position-vertical:absolute;mso-position-vertical-relative:text;mso-width-percent:0;mso-height-percent:0;mso-width-relative:margin;mso-height-relative:margin;v-text-anchor:top" o:gfxdata="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" fillcolor="white [3201]" strokeweight=".5pt">
                 <v:textbox>
                   <w:txbxContent>
                     <w:p>
@@ -1484,7 +2302,7 @@
         <mc:AlternateContent>
           <mc:Choice Requires="wps">
             <w:drawing>
-              <wp:anchor distT="0" distB="0" distL="114300" distR="114300" simplePos="0" relativeHeight="251685888" behindDoc="0" locked="0" layoutInCell="1" allowOverlap="1" wp14:anchorId="4166AC4C" wp14:editId="26CE8B8F">
+              <wp:anchor distT="0" distB="0" distL="114300" distR="114300" simplePos="0" relativeHeight="251685888" behindDoc="0" locked="0" layoutInCell="1" allowOverlap="1" wp14:anchorId="4166AC4C" wp14:editId="55F368D4">
                 <wp:simplePos x="0" y="0"/>
                 <wp:positionH relativeFrom="leftMargin">
                   <wp:posOffset>42545</wp:posOffset>
@@ -1558,7 +2376,7 @@
           </mc:Choice>
           <mc:Fallback>
             <w:pict>
-              <v:shape w14:anchorId="4166AC4C" id="_x0000_s1030" type="#_x0000_t202" style="position:absolute;margin-left:3.35pt;margin-top:113.55pt;width:62.45pt;height:35.85pt;z-index:251685888;visibility:visible;mso-wrap-style:square;mso-width-percent:0;mso-height-percent:0;mso-wrap-distance-left:9pt;mso-wrap-distance-top:0;mso-wrap-distance-right:9pt;mso-wrap-distance-bottom:0;mso-position-horizontal:absolute;mso-position-horizontal-relative:left-margin-area;mso-position-vertical:absolute;mso-position-vertical-relative:text;mso-width-percent:0;mso-height-percent:0;mso-width-relative:margin;mso-height-relative:margin;v-text-anchor:top" o:gfxdata="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" fillcolor="white [3201]" strokeweight=".5pt">
+              <v:shape w14:anchorId="4166AC4C" id="_x0000_s1035" type="#_x0000_t202" style="position:absolute;margin-left:3.35pt;margin-top:113.55pt;width:62.45pt;height:35.85pt;z-index:251685888;visibility:visible;mso-wrap-style:square;mso-width-percent:0;mso-height-percent:0;mso-wrap-distance-left:9pt;mso-wrap-distance-top:0;mso-wrap-distance-right:9pt;mso-wrap-distance-bottom:0;mso-position-horizontal:absolute;mso-position-horizontal-relative:left-margin-area;mso-position-vertical:absolute;mso-position-vertical-relative:text;mso-width-percent:0;mso-height-percent:0;mso-width-relative:margin;mso-height-relative:margin;v-text-anchor:top" o:gfxdata="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" fillcolor="white [3201]" strokeweight=".5pt">
                 <v:textbox>
                   <w:txbxContent>
                     <w:p>
@@ -1575,114 +2393,6 @@
                           <w:bCs/>
                         </w:rPr>
                         <w:t>Male Bathroom</w:t>
-                      </w:r>
-                    </w:p>
-                  </w:txbxContent>
-                </v:textbox>
-                <w10:wrap anchorx="margin"/>
-              </v:shape>
-            </w:pict>
-          </mc:Fallback>
-        </mc:AlternateContent>
-      </w:r>
-      <w:r>
-        <w:rPr>
-          <w:noProof/>
-        </w:rPr>
-        <mc:AlternateContent>
-          <mc:Choice Requires="wps">
-            <w:drawing>
-              <wp:anchor distT="0" distB="0" distL="114300" distR="114300" simplePos="0" relativeHeight="251692032" behindDoc="0" locked="0" layoutInCell="1" allowOverlap="1" wp14:anchorId="04D3FAA9" wp14:editId="30A1A92E">
-                <wp:simplePos x="0" y="0"/>
-                <wp:positionH relativeFrom="leftMargin">
-                  <wp:posOffset>350532</wp:posOffset>
-                </wp:positionH>
-                <wp:positionV relativeFrom="paragraph">
-                  <wp:posOffset>248285</wp:posOffset>
-                </wp:positionV>
-                <wp:extent cx="793223" cy="293298"/>
-                <wp:effectExtent l="0" t="0" r="26035" b="12065"/>
-                <wp:wrapNone/>
-                <wp:docPr id="1314139415" name="Text Box 2"/>
-                <wp:cNvGraphicFramePr/>
-                <a:graphic xmlns:a="http://schemas.openxmlformats.org/drawingml/2006/main">
-                  <a:graphicData uri="http://schemas.microsoft.com/office/word/2010/wordprocessingShape">
-                    <wps:wsp>
-                      <wps:cNvSpPr txBox="1"/>
-                      <wps:spPr>
-                        <a:xfrm>
-                          <a:off x="0" y="0"/>
-                          <a:ext cx="793223" cy="293298"/>
-                        </a:xfrm>
-                        <a:prstGeom prst="rect">
-                          <a:avLst/>
-                        </a:prstGeom>
-                        <a:solidFill>
-                          <a:schemeClr val="lt1"/>
-                        </a:solidFill>
-                        <a:ln w="6350">
-                          <a:solidFill>
-                            <a:prstClr val="black"/>
-                          </a:solidFill>
-                        </a:ln>
-                      </wps:spPr>
-                      <wps:txbx>
-                        <w:txbxContent>
-                          <w:p>
-                            <w:pPr>
-                              <w:jc w:val="center"/>
-                              <w:rPr>
-                                <w:b/>
-                                <w:bCs/>
-                              </w:rPr>
-                            </w:pPr>
-                            <w:r>
-                              <w:rPr>
-                                <w:b/>
-                                <w:bCs/>
-                              </w:rPr>
-                              <w:t>Freezer</w:t>
-                            </w:r>
-                          </w:p>
-                        </w:txbxContent>
-                      </wps:txbx>
-                      <wps:bodyPr rot="0" spcFirstLastPara="0" vertOverflow="overflow" horzOverflow="overflow" vert="horz" wrap="square" lIns="91440" tIns="45720" rIns="91440" bIns="45720" numCol="1" spcCol="0" rtlCol="0" fromWordArt="0" anchor="t" anchorCtr="0" forceAA="0" compatLnSpc="1">
-                        <a:prstTxWarp prst="textNoShape">
-                          <a:avLst/>
-                        </a:prstTxWarp>
-                        <a:noAutofit/>
-                      </wps:bodyPr>
-                    </wps:wsp>
-                  </a:graphicData>
-                </a:graphic>
-                <wp14:sizeRelH relativeFrom="margin">
-                  <wp14:pctWidth>0</wp14:pctWidth>
-                </wp14:sizeRelH>
-                <wp14:sizeRelV relativeFrom="margin">
-                  <wp14:pctHeight>0</wp14:pctHeight>
-                </wp14:sizeRelV>
-              </wp:anchor>
-            </w:drawing>
-          </mc:Choice>
-          <mc:Fallback>
-            <w:pict>
-              <v:shape w14:anchorId="04D3FAA9" id="_x0000_s1031" type="#_x0000_t202" style="position:absolute;margin-left:27.6pt;margin-top:19.55pt;width:62.45pt;height:23.1pt;z-index:251692032;visibility:visible;mso-wrap-style:square;mso-width-percent:0;mso-height-percent:0;mso-wrap-distance-left:9pt;mso-wrap-distance-top:0;mso-wrap-distance-right:9pt;mso-wrap-distance-bottom:0;mso-position-horizontal:absolute;mso-position-horizontal-relative:left-margin-area;mso-position-vertical:absolute;mso-position-vertical-relative:text;mso-width-percent:0;mso-height-percent:0;mso-width-relative:margin;mso-height-relative:margin;v-text-anchor:top" o:gfxdata="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" fillcolor="white [3201]" strokeweight=".5pt">
-                <v:textbox>
-                  <w:txbxContent>
-                    <w:p>
-                      <w:pPr>
-                        <w:jc w:val="center"/>
-                        <w:rPr>
-                          <w:b/>
-                          <w:bCs/>
-                        </w:rPr>
-                      </w:pPr>
-                      <w:r>
-                        <w:rPr>
-                          <w:b/>
-                          <w:bCs/>
-                        </w:rPr>
-                        <w:t>Freezer</w:t>
                       </w:r>
                     </w:p>
                   </w:txbxContent>
@@ -1774,7 +2484,7 @@
           </mc:Choice>
           <mc:Fallback>
             <w:pict>
-              <v:shape w14:anchorId="4E1A1296" id="_x0000_s1032" type="#_x0000_t202" style="position:absolute;margin-left:36.85pt;margin-top:63.95pt;width:62.45pt;height:23.1pt;z-index:251688960;visibility:visible;mso-wrap-style:square;mso-width-percent:0;mso-height-percent:0;mso-wrap-distance-left:9pt;mso-wrap-distance-top:0;mso-wrap-distance-right:9pt;mso-wrap-distance-bottom:0;mso-position-horizontal:absolute;mso-position-horizontal-relative:left-margin-area;mso-position-vertical:absolute;mso-position-vertical-relative:text;mso-width-percent:0;mso-height-percent:0;mso-width-relative:margin;mso-height-relative:margin;v-text-anchor:top" o:gfxdata="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" fillcolor="white [3201]" strokeweight=".5pt">
+              <v:shape w14:anchorId="4E1A1296" id="_x0000_s1036" type="#_x0000_t202" style="position:absolute;margin-left:36.85pt;margin-top:63.95pt;width:62.45pt;height:23.1pt;z-index:251688960;visibility:visible;mso-wrap-style:square;mso-width-percent:0;mso-height-percent:0;mso-wrap-distance-left:9pt;mso-wrap-distance-top:0;mso-wrap-distance-right:9pt;mso-wrap-distance-bottom:0;mso-position-horizontal:absolute;mso-position-horizontal-relative:left-margin-area;mso-position-vertical:absolute;mso-position-vertical-relative:text;mso-width-percent:0;mso-height-percent:0;mso-width-relative:margin;mso-height-relative:margin;v-text-anchor:top" o:gfxdata="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" fillcolor="white [3201]" strokeweight=".5pt">
                 <v:textbox>
                   <w:txbxContent>
                     <w:p>
@@ -2024,7 +2734,7 @@
         <mc:AlternateContent>
           <mc:Choice Requires="wps">
             <w:drawing>
-              <wp:anchor distT="0" distB="0" distL="114300" distR="114300" simplePos="0" relativeHeight="251680768" behindDoc="0" locked="0" layoutInCell="1" allowOverlap="1" wp14:anchorId="60D4502F" wp14:editId="6F7EF046">
+              <wp:anchor distT="0" distB="0" distL="114300" distR="114300" simplePos="0" relativeHeight="251680768" behindDoc="0" locked="0" layoutInCell="1" allowOverlap="1" wp14:anchorId="60D4502F" wp14:editId="6503CD93">
                 <wp:simplePos x="0" y="0"/>
                 <wp:positionH relativeFrom="column">
                   <wp:posOffset>-5032</wp:posOffset>
@@ -2088,116 +2798,8 @@
           </mc:Choice>
           <mc:Fallback>
             <w:pict>
-              <v:shape w14:anchorId="64184197" id="Connector: Curved 10" o:spid="_x0000_s1026" type="#_x0000_t38" style="position:absolute;margin-left:-.4pt;margin-top:189.65pt;width:35.7pt;height:3.6pt;flip:x y;z-index:251680768;visibility:visible;mso-wrap-style:square;mso-width-percent:0;mso-height-percent:0;mso-wrap-distance-left:9pt;mso-wrap-distance-top:0;mso-wrap-distance-right:9pt;mso-wrap-distance-bottom:0;mso-position-horizontal:absolute;mso-position-horizontal-relative:text;mso-position-vertical:absolute;mso-position-vertical-relative:text;mso-width-percent:0;mso-height-percent:0;mso-width-relative:margin;mso-height-relative:margin" o:gfxdata="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" adj="10800" strokecolor="#0f9ed5 [3207]" strokeweight="1.5pt">
+              <v:shape w14:anchorId="66E41A83" id="Connector: Curved 10" o:spid="_x0000_s1026" type="#_x0000_t38" style="position:absolute;margin-left:-.4pt;margin-top:189.65pt;width:35.7pt;height:3.6pt;flip:x y;z-index:251680768;visibility:visible;mso-wrap-style:square;mso-width-percent:0;mso-height-percent:0;mso-wrap-distance-left:9pt;mso-wrap-distance-top:0;mso-wrap-distance-right:9pt;mso-wrap-distance-bottom:0;mso-position-horizontal:absolute;mso-position-horizontal-relative:text;mso-position-vertical:absolute;mso-position-vertical-relative:text;mso-width-percent:0;mso-height-percent:0;mso-width-relative:margin;mso-height-relative:margin" o:gfxdata="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" adj="10800" strokecolor="#0f9ed5 [3207]" strokeweight="1.5pt">
                 <v:stroke endarrow="open"/>
-              </v:shape>
-            </w:pict>
-          </mc:Fallback>
-        </mc:AlternateContent>
-      </w:r>
-      <w:r>
-        <w:rPr>
-          <w:noProof/>
-        </w:rPr>
-        <mc:AlternateContent>
-          <mc:Choice Requires="wps">
-            <w:drawing>
-              <wp:anchor distT="0" distB="0" distL="114300" distR="114300" simplePos="0" relativeHeight="251679744" behindDoc="0" locked="0" layoutInCell="1" allowOverlap="1" wp14:anchorId="446AF450" wp14:editId="1B85E84C">
-                <wp:simplePos x="0" y="0"/>
-                <wp:positionH relativeFrom="leftMargin">
-                  <wp:posOffset>77638</wp:posOffset>
-                </wp:positionH>
-                <wp:positionV relativeFrom="paragraph">
-                  <wp:posOffset>4030417</wp:posOffset>
-                </wp:positionV>
-                <wp:extent cx="733245" cy="267419"/>
-                <wp:effectExtent l="0" t="0" r="10160" b="18415"/>
-                <wp:wrapNone/>
-                <wp:docPr id="123169398" name="Text Box 2"/>
-                <wp:cNvGraphicFramePr/>
-                <a:graphic xmlns:a="http://schemas.openxmlformats.org/drawingml/2006/main">
-                  <a:graphicData uri="http://schemas.microsoft.com/office/word/2010/wordprocessingShape">
-                    <wps:wsp>
-                      <wps:cNvSpPr txBox="1"/>
-                      <wps:spPr>
-                        <a:xfrm>
-                          <a:off x="0" y="0"/>
-                          <a:ext cx="733245" cy="267419"/>
-                        </a:xfrm>
-                        <a:prstGeom prst="rect">
-                          <a:avLst/>
-                        </a:prstGeom>
-                        <a:solidFill>
-                          <a:schemeClr val="lt1"/>
-                        </a:solidFill>
-                        <a:ln w="6350">
-                          <a:solidFill>
-                            <a:prstClr val="black"/>
-                          </a:solidFill>
-                        </a:ln>
-                      </wps:spPr>
-                      <wps:txbx>
-                        <w:txbxContent>
-                          <w:p>
-                            <w:pPr>
-                              <w:jc w:val="center"/>
-                              <w:rPr>
-                                <w:b/>
-                                <w:bCs/>
-                              </w:rPr>
-                            </w:pPr>
-                            <w:r>
-                              <w:rPr>
-                                <w:b/>
-                                <w:bCs/>
-                              </w:rPr>
-                              <w:t>Stairway</w:t>
-                            </w:r>
-                          </w:p>
-                        </w:txbxContent>
-                      </wps:txbx>
-                      <wps:bodyPr rot="0" spcFirstLastPara="0" vertOverflow="overflow" horzOverflow="overflow" vert="horz" wrap="square" lIns="91440" tIns="45720" rIns="91440" bIns="45720" numCol="1" spcCol="0" rtlCol="0" fromWordArt="0" anchor="t" anchorCtr="0" forceAA="0" compatLnSpc="1">
-                        <a:prstTxWarp prst="textNoShape">
-                          <a:avLst/>
-                        </a:prstTxWarp>
-                        <a:noAutofit/>
-                      </wps:bodyPr>
-                    </wps:wsp>
-                  </a:graphicData>
-                </a:graphic>
-                <wp14:sizeRelH relativeFrom="margin">
-                  <wp14:pctWidth>0</wp14:pctWidth>
-                </wp14:sizeRelH>
-                <wp14:sizeRelV relativeFrom="margin">
-                  <wp14:pctHeight>0</wp14:pctHeight>
-                </wp14:sizeRelV>
-              </wp:anchor>
-            </w:drawing>
-          </mc:Choice>
-          <mc:Fallback>
-            <w:pict>
-              <v:shape w14:anchorId="446AF450" id="_x0000_s1033" type="#_x0000_t202" style="position:absolute;margin-left:6.1pt;margin-top:317.35pt;width:57.75pt;height:21.05pt;z-index:251679744;visibility:visible;mso-wrap-style:square;mso-width-percent:0;mso-height-percent:0;mso-wrap-distance-left:9pt;mso-wrap-distance-top:0;mso-wrap-distance-right:9pt;mso-wrap-distance-bottom:0;mso-position-horizontal:absolute;mso-position-horizontal-relative:left-margin-area;mso-position-vertical:absolute;mso-position-vertical-relative:text;mso-width-percent:0;mso-height-percent:0;mso-width-relative:margin;mso-height-relative:margin;v-text-anchor:top" o:gfxdata="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" fillcolor="white [3201]" strokeweight=".5pt">
-                <v:textbox>
-                  <w:txbxContent>
-                    <w:p>
-                      <w:pPr>
-                        <w:jc w:val="center"/>
-                        <w:rPr>
-                          <w:b/>
-                          <w:bCs/>
-                        </w:rPr>
-                      </w:pPr>
-                      <w:r>
-                        <w:rPr>
-                          <w:b/>
-                          <w:bCs/>
-                        </w:rPr>
-                        <w:t>Stairway</w:t>
-                      </w:r>
-                    </w:p>
-                  </w:txbxContent>
-                </v:textbox>
-                <w10:wrap anchorx="margin"/>
               </v:shape>
             </w:pict>
           </mc:Fallback>
@@ -2356,7 +2958,7 @@
           </mc:Choice>
           <mc:Fallback>
             <w:pict>
-              <v:shape w14:anchorId="35E30F8A" id="_x0000_s1034" type="#_x0000_t202" style="position:absolute;margin-left:36pt;margin-top:423.3pt;width:95.7pt;height:21.05pt;z-index:251676672;visibility:visible;mso-wrap-style:square;mso-width-percent:0;mso-height-percent:0;mso-wrap-distance-left:9pt;mso-wrap-distance-top:0;mso-wrap-distance-right:9pt;mso-wrap-distance-bottom:0;mso-position-horizontal:absolute;mso-position-horizontal-relative:text;mso-position-vertical:absolute;mso-position-vertical-relative:text;mso-width-percent:0;mso-height-percent:0;mso-width-relative:margin;mso-height-relative:margin;v-text-anchor:top" o:gfxdata="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" fillcolor="white [3201]" strokeweight=".5pt">
+              <v:shape w14:anchorId="35E30F8A" id="_x0000_s1037" type="#_x0000_t202" style="position:absolute;margin-left:36pt;margin-top:423.3pt;width:95.7pt;height:21.05pt;z-index:251676672;visibility:visible;mso-wrap-style:square;mso-width-percent:0;mso-height-percent:0;mso-wrap-distance-left:9pt;mso-wrap-distance-top:0;mso-wrap-distance-right:9pt;mso-wrap-distance-bottom:0;mso-position-horizontal:absolute;mso-position-horizontal-relative:text;mso-position-vertical:absolute;mso-position-vertical-relative:text;mso-width-percent:0;mso-height-percent:0;mso-width-relative:margin;mso-height-relative:margin;v-text-anchor:top" o:gfxdata="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" fillcolor="white [3201]" strokeweight=".5pt">
                 <v:textbox>
                   <w:txbxContent>
                     <w:p>
@@ -2613,7 +3215,7 @@
           </mc:Choice>
           <mc:Fallback>
             <w:pict>
-              <v:shape w14:anchorId="7C0BF83A" id="_x0000_s1035" type="#_x0000_t202" style="position:absolute;margin-left:8.8pt;margin-top:387.2pt;width:63.8pt;height:21.05pt;z-index:251673600;visibility:visible;mso-wrap-style:square;mso-width-percent:0;mso-height-percent:0;mso-wrap-distance-left:9pt;mso-wrap-distance-top:0;mso-wrap-distance-right:9pt;mso-wrap-distance-bottom:0;mso-position-horizontal:absolute;mso-position-horizontal-relative:text;mso-position-vertical:absolute;mso-position-vertical-relative:text;mso-width-percent:0;mso-height-percent:0;mso-width-relative:margin;mso-height-relative:margin;v-text-anchor:top" o:gfxdata="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" fillcolor="white [3201]" strokeweight=".5pt">
+              <v:shape w14:anchorId="7C0BF83A" id="_x0000_s1038" type="#_x0000_t202" style="position:absolute;margin-left:8.8pt;margin-top:387.2pt;width:63.8pt;height:21.05pt;z-index:251673600;visibility:visible;mso-wrap-style:square;mso-width-percent:0;mso-height-percent:0;mso-wrap-distance-left:9pt;mso-wrap-distance-top:0;mso-wrap-distance-right:9pt;mso-wrap-distance-bottom:0;mso-position-horizontal:absolute;mso-position-horizontal-relative:text;mso-position-vertical:absolute;mso-position-vertical-relative:text;mso-width-percent:0;mso-height-percent:0;mso-width-relative:margin;mso-height-relative:margin;v-text-anchor:top" o:gfxdata="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" fillcolor="white [3201]" strokeweight=".5pt">
                 <v:textbox>
                   <w:txbxContent>
                     <w:p>
@@ -2792,7 +3394,7 @@
           </mc:Choice>
           <mc:Fallback>
             <w:pict>
-              <v:shape w14:anchorId="28FC83FF" id="_x0000_s1036" type="#_x0000_t202" style="position:absolute;margin-left:458.5pt;margin-top:175.2pt;width:56.35pt;height:24.45pt;z-index:251670528;visibility:visible;mso-wrap-style:square;mso-width-percent:0;mso-height-percent:0;mso-wrap-distance-left:9pt;mso-wrap-distance-top:0;mso-wrap-distance-right:9pt;mso-wrap-distance-bottom:0;mso-position-horizontal:absolute;mso-position-horizontal-relative:text;mso-position-vertical:absolute;mso-position-vertical-relative:text;mso-width-percent:0;mso-height-percent:0;mso-width-relative:margin;mso-height-relative:margin;v-text-anchor:top" o:gfxdata="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" fillcolor="white [3201]" strokeweight=".5pt">
+              <v:shape w14:anchorId="28FC83FF" id="_x0000_s1039" type="#_x0000_t202" style="position:absolute;margin-left:458.5pt;margin-top:175.2pt;width:56.35pt;height:24.45pt;z-index:251670528;visibility:visible;mso-wrap-style:square;mso-width-percent:0;mso-height-percent:0;mso-wrap-distance-left:9pt;mso-wrap-distance-top:0;mso-wrap-distance-right:9pt;mso-wrap-distance-bottom:0;mso-position-horizontal:absolute;mso-position-horizontal-relative:text;mso-position-vertical:absolute;mso-position-vertical-relative:text;mso-width-percent:0;mso-height-percent:0;mso-width-relative:margin;mso-height-relative:margin;v-text-anchor:top" o:gfxdata="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" fillcolor="white [3201]" strokeweight=".5pt">
                 <v:textbox>
                   <w:txbxContent>
                     <w:p>
@@ -2899,7 +3501,7 @@
           </mc:Choice>
           <mc:Fallback>
             <w:pict>
-              <v:shape w14:anchorId="20160635" id="_x0000_s1037" type="#_x0000_t202" style="position:absolute;margin-left:460.5pt;margin-top:309.85pt;width:56.35pt;height:24.45pt;z-index:251667456;visibility:visible;mso-wrap-style:square;mso-width-percent:0;mso-height-percent:0;mso-wrap-distance-left:9pt;mso-wrap-distance-top:0;mso-wrap-distance-right:9pt;mso-wrap-distance-bottom:0;mso-position-horizontal:absolute;mso-position-horizontal-relative:text;mso-position-vertical:absolute;mso-position-vertical-relative:text;mso-width-percent:0;mso-height-percent:0;mso-width-relative:margin;mso-height-relative:margin;v-text-anchor:top" o:gfxdata="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" fillcolor="white [3201]" strokeweight=".5pt">
+              <v:shape w14:anchorId="20160635" id="_x0000_s1040" type="#_x0000_t202" style="position:absolute;margin-left:460.5pt;margin-top:309.85pt;width:56.35pt;height:24.45pt;z-index:251667456;visibility:visible;mso-wrap-style:square;mso-width-percent:0;mso-height-percent:0;mso-wrap-distance-left:9pt;mso-wrap-distance-top:0;mso-wrap-distance-right:9pt;mso-wrap-distance-bottom:0;mso-position-horizontal:absolute;mso-position-horizontal-relative:text;mso-position-vertical:absolute;mso-position-vertical-relative:text;mso-width-percent:0;mso-height-percent:0;mso-width-relative:margin;mso-height-relative:margin;v-text-anchor:top" o:gfxdata="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" fillcolor="white [3201]" strokeweight=".5pt">
                 <v:textbox>
                   <w:txbxContent>
                     <w:p>
@@ -3078,7 +3680,7 @@
           </mc:Choice>
           <mc:Fallback>
             <w:pict>
-              <v:shape w14:anchorId="6D955244" id="_x0000_s1038" type="#_x0000_t202" style="position:absolute;margin-left:249.3pt;margin-top:415.85pt;width:90.35pt;height:39.35pt;z-index:251660288;visibility:visible;mso-wrap-style:square;mso-width-percent:0;mso-height-percent:0;mso-wrap-distance-left:9pt;mso-wrap-distance-top:0;mso-wrap-distance-right:9pt;mso-wrap-distance-bottom:0;mso-position-horizontal:absolute;mso-position-horizontal-relative:text;mso-position-vertical:absolute;mso-position-vertical-relative:text;mso-width-percent:0;mso-height-percent:0;mso-width-relative:margin;mso-height-relative:margin;v-text-anchor:top" o:gfxdata="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" fillcolor="white [3201]" strokeweight=".5pt">
+              <v:shape w14:anchorId="6D955244" id="_x0000_s1041" type="#_x0000_t202" style="position:absolute;margin-left:249.3pt;margin-top:415.85pt;width:90.35pt;height:39.35pt;z-index:251660288;visibility:visible;mso-wrap-style:square;mso-width-percent:0;mso-height-percent:0;mso-wrap-distance-left:9pt;mso-wrap-distance-top:0;mso-wrap-distance-right:9pt;mso-wrap-distance-bottom:0;mso-position-horizontal:absolute;mso-position-horizontal-relative:text;mso-position-vertical:absolute;mso-position-vertical-relative:text;mso-width-percent:0;mso-height-percent:0;mso-width-relative:margin;mso-height-relative:margin;v-text-anchor:top" o:gfxdata="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" fillcolor="white [3201]" strokeweight=".5pt">
                 <v:textbox>
                   <w:txbxContent>
                     <w:p>
@@ -3336,10 +3938,7 @@
         <w:t>Staff Breakroom</w:t>
       </w:r>
       <w:r>
-        <w:t xml:space="preserve"> is locked and non-accessible to the player.  Going through the corridor</w:t>
-      </w:r>
-      <w:r>
-        <w:t xml:space="preserve"> the </w:t>
+        <w:t xml:space="preserve"> is locked and non-accessible to the player.  Going through the corridor the </w:t>
       </w:r>
       <w:r>
         <w:rPr>
@@ -3349,13 +3948,7 @@
         <w:t>Elevators</w:t>
       </w:r>
       <w:r>
-        <w:t xml:space="preserve"> will</w:t>
-      </w:r>
-      <w:r>
-        <w:t xml:space="preserve"> be unavailable until the player </w:t>
-      </w:r>
-      <w:r>
-        <w:t xml:space="preserve">restores the power in the </w:t>
+        <w:t xml:space="preserve"> will be unavailable until the player restores the power in the </w:t>
       </w:r>
       <w:r>
         <w:rPr>
@@ -3376,6 +3969,59 @@
       </w:r>
       <w:r>
         <w:t xml:space="preserve"> finding out that none of the screens are operational due to </w:t>
+      </w:r>
+      <w:r>
+        <w:t xml:space="preserve">the power being out.  The player will then travel to different rooms in the map such as </w:t>
+      </w:r>
+      <w:r>
+        <w:rPr>
+          <w:b/>
+          <w:bCs/>
+        </w:rPr>
+        <w:t>Office 1</w:t>
+      </w:r>
+      <w:r>
+        <w:t xml:space="preserve"> and </w:t>
+      </w:r>
+      <w:r>
+        <w:rPr>
+          <w:b/>
+          <w:bCs/>
+        </w:rPr>
+        <w:t>Office 2</w:t>
+      </w:r>
+      <w:r>
+        <w:t xml:space="preserve">, they will also search in </w:t>
+      </w:r>
+      <w:r>
+        <w:rPr>
+          <w:b/>
+          <w:bCs/>
+        </w:rPr>
+        <w:t>Storage 1</w:t>
+      </w:r>
+      <w:r>
+        <w:t xml:space="preserve"> and </w:t>
+      </w:r>
+      <w:r>
+        <w:rPr>
+          <w:b/>
+          <w:bCs/>
+        </w:rPr>
+        <w:t>Storage 2</w:t>
+      </w:r>
+      <w:r>
+        <w:t xml:space="preserve"> to get power fuses to put in the power box in the </w:t>
+      </w:r>
+      <w:r>
+        <w:rPr>
+          <w:b/>
+          <w:bCs/>
+        </w:rPr>
+        <w:t>Power Room</w:t>
+      </w:r>
+      <w:r>
+        <w:t>.  The player can explore the meeting room for tapes and files for information.</w:t>
       </w:r>
     </w:p>
     <w:p/>
@@ -3394,6 +4040,7 @@
           <w:sz w:val="32"/>
           <w:szCs w:val="32"/>
         </w:rPr>
+        <w:lastRenderedPageBreak/>
         <w:t>Gameplay Mechanics</w:t>
       </w:r>
       <w:r>
@@ -3420,7 +4067,6 @@
         <w:rPr>
           <w:noProof/>
         </w:rPr>
-        <w:lastRenderedPageBreak/>
         <w:drawing>
           <wp:inline distT="0" distB="0" distL="0" distR="0" wp14:anchorId="590FEFA0" wp14:editId="0184292C">
             <wp:extent cx="5423834" cy="3705225"/>
@@ -3472,6 +4118,7 @@
         <w:rPr>
           <w:noProof/>
         </w:rPr>
+        <w:lastRenderedPageBreak/>
         <w:drawing>
           <wp:inline distT="0" distB="0" distL="0" distR="0" wp14:anchorId="401797CB" wp14:editId="6E8D42FC">
             <wp:extent cx="5731510" cy="4224020"/>
@@ -3529,7 +4176,6 @@
         <w:rPr>
           <w:noProof/>
         </w:rPr>
-        <w:lastRenderedPageBreak/>
         <w:drawing>
           <wp:inline distT="0" distB="0" distL="0" distR="0" wp14:anchorId="21271320" wp14:editId="5E5B28D3">
             <wp:extent cx="5353050" cy="2640348"/>
@@ -3594,6 +4240,7 @@
     </w:p>
     <w:p>
       <w:r>
+        <w:lastRenderedPageBreak/>
         <w:t>Each enemy has a different unique way of moving and attacking.  The player will encounter different enemies on different levels and in different rooms specific to their nature and the boss can be found at the end of the game in the last room the player will be sent too.</w:t>
       </w:r>
     </w:p>
@@ -3655,9 +4302,8 @@
         <w:rPr>
           <w:noProof/>
         </w:rPr>
-        <w:lastRenderedPageBreak/>
         <w:drawing>
-          <wp:inline distT="0" distB="0" distL="0" distR="0" wp14:anchorId="33E39966" wp14:editId="7B09EF2F">
+          <wp:inline distT="0" distB="0" distL="0" distR="0" wp14:anchorId="33E39966" wp14:editId="565F4768">
             <wp:extent cx="992615" cy="3705225"/>
             <wp:effectExtent l="0" t="0" r="0" b="0"/>
             <wp:docPr id="1628501602" name="Picture 1" descr="A hand holding a pumpkin&#10;&#10;AI-generated content may be incorrect."/>
@@ -3854,6 +4500,7 @@
         </w:rPr>
       </w:pPr>
       <w:r>
+        <w:lastRenderedPageBreak/>
         <w:t>Has 60 HP</w:t>
       </w:r>
     </w:p>
@@ -3909,7 +4556,6 @@
         <w:rPr>
           <w:noProof/>
         </w:rPr>
-        <w:lastRenderedPageBreak/>
         <w:drawing>
           <wp:inline distT="0" distB="0" distL="0" distR="0" wp14:anchorId="293C716B" wp14:editId="6E3EEB71">
             <wp:extent cx="1476375" cy="1179497"/>
@@ -4232,6 +4878,7 @@
     </w:p>
     <w:p>
       <w:r>
+        <w:lastRenderedPageBreak/>
         <w:t>Attack and Abilities:</w:t>
       </w:r>
     </w:p>
@@ -4299,7 +4946,6 @@
           <w:sz w:val="24"/>
           <w:szCs w:val="24"/>
         </w:rPr>
-        <w:lastRenderedPageBreak/>
         <w:t xml:space="preserve">The </w:t>
       </w:r>
       <w:r>
@@ -4661,6 +5307,7 @@
           <w:b/>
           <w:bCs/>
         </w:rPr>
+        <w:lastRenderedPageBreak/>
         <w:t>The Corn</w:t>
       </w:r>
     </w:p>
@@ -4680,9 +5327,8 @@
         <w:rPr>
           <w:noProof/>
         </w:rPr>
-        <w:lastRenderedPageBreak/>
         <w:drawing>
-          <wp:inline distT="0" distB="0" distL="0" distR="0" wp14:anchorId="4F40DB21" wp14:editId="5C31BC19">
+          <wp:inline distT="0" distB="0" distL="0" distR="0" wp14:anchorId="4F40DB21" wp14:editId="512A1472">
             <wp:extent cx="1438275" cy="2483314"/>
             <wp:effectExtent l="0" t="0" r="0" b="0"/>
             <wp:docPr id="1058667272" name="Picture 6" descr="A hand holding a corn cob&#10;&#10;AI-generated content may be incorrect."/>
@@ -4959,7 +5605,7 @@
         </w:rPr>
         <w:lastRenderedPageBreak/>
         <w:drawing>
-          <wp:inline distT="0" distB="0" distL="0" distR="0" wp14:anchorId="18FD67DB" wp14:editId="3BEF08CF">
+          <wp:inline distT="0" distB="0" distL="0" distR="0" wp14:anchorId="18FD67DB" wp14:editId="34B9A635">
             <wp:extent cx="2029113" cy="2190750"/>
             <wp:effectExtent l="0" t="0" r="9525" b="0"/>
             <wp:docPr id="832324973" name="Picture 8" descr="A hand holding a green object with a eye and a purple eye&#10;&#10;AI-generated content may be incorrect."/>
@@ -5372,15 +6018,7 @@
       </w:r>
       <w:r>
         <w:lastRenderedPageBreak/>
-        <w:t xml:space="preserve">still making its way down.  Once the footage has ended the elevator will have made </w:t>
-      </w:r>
-      <w:proofErr w:type="gramStart"/>
-      <w:r>
-        <w:t>it’s</w:t>
-      </w:r>
-      <w:proofErr w:type="gramEnd"/>
-      <w:r>
-        <w:t xml:space="preserve"> way to the top, as the doors open it will reveal that there is a mutated carrot that has travelled up the elevator the player unaware.</w:t>
+        <w:t>still making its way down.  Once the footage has ended the elevator will have made it’s way to the top, as the doors open it will reveal that there is a mutated carrot that has travelled up the elevator the player unaware.</w:t>
       </w:r>
     </w:p>
     <w:p>
@@ -5485,21 +6123,7 @@
         <w:rPr>
           <w:color w:val="4C94D8" w:themeColor="text2" w:themeTint="80"/>
         </w:rPr>
-        <w:t xml:space="preserve">Choice Of Game Engine </w:t>
-      </w:r>
-      <w:proofErr w:type="gramStart"/>
-      <w:r>
-        <w:rPr>
-          <w:color w:val="4C94D8" w:themeColor="text2" w:themeTint="80"/>
-        </w:rPr>
-        <w:t>And</w:t>
-      </w:r>
-      <w:proofErr w:type="gramEnd"/>
-      <w:r>
-        <w:rPr>
-          <w:color w:val="4C94D8" w:themeColor="text2" w:themeTint="80"/>
-        </w:rPr>
-        <w:t xml:space="preserve"> Why?</w:t>
+        <w:t>Choice Of Game Engine And Why?</w:t>
       </w:r>
     </w:p>
     <w:p/>
@@ -5568,7 +6192,7 @@
           <w:noProof/>
         </w:rPr>
         <w:drawing>
-          <wp:anchor distT="0" distB="0" distL="114300" distR="114300" simplePos="0" relativeHeight="251705344" behindDoc="0" locked="0" layoutInCell="1" allowOverlap="1" wp14:anchorId="64AF4F74" wp14:editId="55EB38CE">
+          <wp:anchor distT="0" distB="0" distL="114300" distR="114300" simplePos="0" relativeHeight="251705344" behindDoc="0" locked="0" layoutInCell="1" allowOverlap="1" wp14:anchorId="64AF4F74" wp14:editId="4C1DF7D6">
             <wp:simplePos x="0" y="0"/>
             <wp:positionH relativeFrom="column">
               <wp:posOffset>4277719</wp:posOffset>
@@ -5755,7 +6379,7 @@
           <w:noProof/>
         </w:rPr>
         <w:drawing>
-          <wp:anchor distT="0" distB="0" distL="114300" distR="114300" simplePos="0" relativeHeight="251704320" behindDoc="0" locked="0" layoutInCell="1" allowOverlap="1" wp14:anchorId="583F0500" wp14:editId="678AE11E">
+          <wp:anchor distT="0" distB="0" distL="114300" distR="114300" simplePos="0" relativeHeight="251704320" behindDoc="0" locked="0" layoutInCell="1" allowOverlap="1" wp14:anchorId="583F0500" wp14:editId="0F6FB922">
             <wp:simplePos x="0" y="0"/>
             <wp:positionH relativeFrom="column">
               <wp:posOffset>1168400</wp:posOffset>
@@ -5879,7 +6503,7 @@
           <w:noProof/>
         </w:rPr>
         <w:drawing>
-          <wp:anchor distT="0" distB="0" distL="114300" distR="114300" simplePos="0" relativeHeight="251701248" behindDoc="0" locked="0" layoutInCell="1" allowOverlap="1" wp14:anchorId="5770FA4C" wp14:editId="0F683C0C">
+          <wp:anchor distT="0" distB="0" distL="114300" distR="114300" simplePos="0" relativeHeight="251701248" behindDoc="0" locked="0" layoutInCell="1" allowOverlap="1" wp14:anchorId="5770FA4C" wp14:editId="789F398C">
             <wp:simplePos x="0" y="0"/>
             <wp:positionH relativeFrom="margin">
               <wp:posOffset>0</wp:posOffset>
@@ -6052,6 +6676,367 @@
           <w:t>https://youtu.be/n4ri8ul_uzs?si=5g03aMwyyVcm2LXm</w:t>
         </w:r>
       </w:hyperlink>
+    </w:p>
+    <w:p/>
+    <w:p>
+      <w:r>
+        <w:br w:type="page"/>
+      </w:r>
+    </w:p>
+    <w:p>
+      <w:pPr>
+        <w:pStyle w:val="Heading1"/>
+        <w:jc w:val="center"/>
+        <w:rPr>
+          <w:color w:val="4C94D8" w:themeColor="text2" w:themeTint="80"/>
+        </w:rPr>
+      </w:pPr>
+      <w:r>
+        <w:rPr>
+          <w:color w:val="4C94D8" w:themeColor="text2" w:themeTint="80"/>
+        </w:rPr>
+        <w:lastRenderedPageBreak/>
+        <w:t>Prototype Description</w:t>
+      </w:r>
+    </w:p>
+    <w:p>
+      <w:pPr>
+        <w:spacing w:before="240" w:after="240"/>
+        <w:jc w:val="center"/>
+        <w:rPr>
+          <w:rFonts w:eastAsia="Aptos" w:cs="Aptos"/>
+        </w:rPr>
+      </w:pPr>
+      <w:r>
+        <w:rPr>
+          <w:rFonts w:eastAsia="Aptos" w:cs="Aptos"/>
+          <w:i/>
+          <w:iCs/>
+          <w:sz w:val="24"/>
+          <w:szCs w:val="24"/>
+          <w:lang w:val="en-US"/>
+        </w:rPr>
+        <w:t>Project Name:</w:t>
+      </w:r>
+      <w:r>
+        <w:rPr>
+          <w:rFonts w:eastAsia="Aptos" w:cs="Aptos"/>
+          <w:sz w:val="24"/>
+          <w:szCs w:val="24"/>
+          <w:lang w:val="en-US"/>
+        </w:rPr>
+        <w:t xml:space="preserve"> </w:t>
+      </w:r>
+      <w:r>
+        <w:rPr>
+          <w:rFonts w:eastAsia="Aptos" w:cs="Aptos"/>
+          <w:sz w:val="24"/>
+          <w:szCs w:val="24"/>
+          <w:lang w:val="en-US"/>
+        </w:rPr>
+        <w:t xml:space="preserve">First Deliverable - </w:t>
+      </w:r>
+      <w:proofErr w:type="spellStart"/>
+      <w:r>
+        <w:rPr>
+          <w:rFonts w:eastAsia="Aptos" w:cs="Aptos"/>
+          <w:sz w:val="24"/>
+          <w:szCs w:val="24"/>
+          <w:lang w:val="en-US"/>
+        </w:rPr>
+        <w:t>Vegistation</w:t>
+      </w:r>
+      <w:proofErr w:type="spellEnd"/>
+      <w:r>
+        <w:br/>
+      </w:r>
+      <w:r>
+        <w:rPr>
+          <w:rFonts w:eastAsia="Aptos" w:cs="Aptos"/>
+          <w:i/>
+          <w:iCs/>
+          <w:sz w:val="24"/>
+          <w:szCs w:val="24"/>
+          <w:lang w:val="en-US"/>
+        </w:rPr>
+        <w:t>Student Name:</w:t>
+      </w:r>
+      <w:r>
+        <w:rPr>
+          <w:rFonts w:eastAsia="Aptos" w:cs="Aptos"/>
+          <w:sz w:val="24"/>
+          <w:szCs w:val="24"/>
+          <w:lang w:val="en-US"/>
+        </w:rPr>
+        <w:t xml:space="preserve"> </w:t>
+      </w:r>
+      <w:r>
+        <w:rPr>
+          <w:rFonts w:eastAsia="Aptos" w:cs="Aptos"/>
+          <w:sz w:val="24"/>
+          <w:szCs w:val="24"/>
+          <w:lang w:val="en-US"/>
+        </w:rPr>
+        <w:t>Grace Harris</w:t>
+      </w:r>
+      <w:r>
+        <w:br/>
+      </w:r>
+      <w:r>
+        <w:rPr>
+          <w:rFonts w:eastAsia="Aptos" w:cs="Aptos"/>
+          <w:i/>
+          <w:iCs/>
+          <w:sz w:val="24"/>
+          <w:szCs w:val="24"/>
+          <w:lang w:val="en-US"/>
+        </w:rPr>
+        <w:t>Supervisor:</w:t>
+      </w:r>
+      <w:r>
+        <w:rPr>
+          <w:rFonts w:eastAsia="Aptos" w:cs="Aptos"/>
+          <w:sz w:val="24"/>
+          <w:szCs w:val="24"/>
+          <w:lang w:val="en-US"/>
+        </w:rPr>
+        <w:t xml:space="preserve"> </w:t>
+      </w:r>
+      <w:r>
+        <w:rPr>
+          <w:rFonts w:eastAsia="Aptos" w:cs="Aptos"/>
+          <w:sz w:val="24"/>
+          <w:szCs w:val="24"/>
+          <w:lang w:val="en-US"/>
+        </w:rPr>
+        <w:t xml:space="preserve">Artur </w:t>
+      </w:r>
+      <w:proofErr w:type="spellStart"/>
+      <w:r>
+        <w:rPr>
+          <w:rFonts w:eastAsia="Aptos" w:cs="Aptos"/>
+          <w:sz w:val="24"/>
+          <w:szCs w:val="24"/>
+          <w:lang w:val="en-US"/>
+        </w:rPr>
+        <w:t>Machura</w:t>
+      </w:r>
+      <w:proofErr w:type="spellEnd"/>
+      <w:r>
+        <w:br/>
+      </w:r>
+    </w:p>
+    <w:p>
+      <w:pPr>
+        <w:spacing w:before="240" w:after="240"/>
+        <w:rPr>
+          <w:rFonts w:eastAsia="Aptos" w:cs="Aptos"/>
+        </w:rPr>
+      </w:pPr>
+      <w:r>
+        <w:rPr>
+          <w:rFonts w:eastAsia="Aptos" w:cs="Aptos"/>
+          <w:sz w:val="24"/>
+          <w:szCs w:val="24"/>
+          <w:lang w:val="en-US"/>
+        </w:rPr>
+        <w:t>(500 words)</w:t>
+      </w:r>
+    </w:p>
+    <w:p>
+      <w:pPr>
+        <w:rPr>
+          <w:rFonts w:eastAsia="Aptos" w:cs="Aptos"/>
+          <w:b/>
+          <w:bCs/>
+          <w:sz w:val="24"/>
+          <w:szCs w:val="24"/>
+          <w:lang w:val="en-US"/>
+        </w:rPr>
+      </w:pPr>
+      <w:r>
+        <w:rPr>
+          <w:rFonts w:eastAsia="Aptos" w:cs="Aptos"/>
+          <w:b/>
+          <w:bCs/>
+          <w:sz w:val="24"/>
+          <w:szCs w:val="24"/>
+          <w:lang w:val="en-US"/>
+        </w:rPr>
+        <w:t>1. Project Overview</w:t>
+      </w:r>
+    </w:p>
+    <w:p>
+      <w:pPr>
+        <w:rPr>
+          <w:rFonts w:eastAsia="Aptos" w:cs="Aptos"/>
+          <w:b/>
+          <w:bCs/>
+        </w:rPr>
+      </w:pPr>
+      <w:r>
+        <w:rPr>
+          <w:rFonts w:eastAsia="Aptos" w:cs="Aptos"/>
+          <w:sz w:val="24"/>
+          <w:szCs w:val="24"/>
+          <w:lang w:val="en-US"/>
+        </w:rPr>
+        <w:t xml:space="preserve">A brief introduction to this project.  I am making a 3D Level design for a game named </w:t>
+      </w:r>
+      <w:proofErr w:type="spellStart"/>
+      <w:r>
+        <w:rPr>
+          <w:rFonts w:eastAsia="Aptos" w:cs="Aptos"/>
+          <w:sz w:val="24"/>
+          <w:szCs w:val="24"/>
+          <w:lang w:val="en-US"/>
+        </w:rPr>
+        <w:t>Vegisation</w:t>
+      </w:r>
+      <w:proofErr w:type="spellEnd"/>
+      <w:r>
+        <w:rPr>
+          <w:rFonts w:eastAsia="Aptos" w:cs="Aptos"/>
+          <w:sz w:val="24"/>
+          <w:szCs w:val="24"/>
+          <w:lang w:val="en-US"/>
+        </w:rPr>
+        <w:t xml:space="preserve"> within Unreal Engine and Blender</w:t>
+      </w:r>
+      <w:r>
+        <w:rPr>
+          <w:rFonts w:eastAsia="Aptos" w:cs="Aptos"/>
+          <w:sz w:val="24"/>
+          <w:szCs w:val="24"/>
+          <w:lang w:val="en-US"/>
+        </w:rPr>
+        <w:t xml:space="preserve">. </w:t>
+      </w:r>
+      <w:r>
+        <w:rPr>
+          <w:rFonts w:eastAsia="Aptos" w:cs="Aptos"/>
+          <w:b/>
+          <w:bCs/>
+          <w:sz w:val="24"/>
+          <w:szCs w:val="24"/>
+          <w:lang w:val="en-US"/>
+        </w:rPr>
+        <w:t xml:space="preserve"> </w:t>
+      </w:r>
+    </w:p>
+    <w:p>
+      <w:pPr>
+        <w:rPr>
+          <w:rFonts w:eastAsia="Aptos" w:cs="Aptos"/>
+        </w:rPr>
+      </w:pPr>
+      <w:r>
+        <w:rPr>
+          <w:rFonts w:eastAsia="Aptos" w:cs="Aptos"/>
+          <w:sz w:val="24"/>
+          <w:szCs w:val="24"/>
+          <w:lang w:val="en-US"/>
+        </w:rPr>
+        <w:t>Provide a brief introduction to the project. Describe the core idea/the problem it aims to solve.</w:t>
+      </w:r>
+    </w:p>
+    <w:p>
+      <w:pPr>
+        <w:rPr>
+          <w:rFonts w:eastAsia="Aptos" w:cs="Aptos"/>
+          <w:b/>
+          <w:bCs/>
+        </w:rPr>
+      </w:pPr>
+      <w:r>
+        <w:rPr>
+          <w:rFonts w:eastAsia="Aptos" w:cs="Aptos"/>
+          <w:b/>
+          <w:bCs/>
+          <w:sz w:val="24"/>
+          <w:szCs w:val="24"/>
+          <w:lang w:val="en-US"/>
+        </w:rPr>
+        <w:t>2. Core Features</w:t>
+      </w:r>
+    </w:p>
+    <w:p>
+      <w:r>
+        <w:rPr>
+          <w:rFonts w:eastAsia="Aptos" w:cs="Aptos"/>
+          <w:sz w:val="24"/>
+          <w:szCs w:val="24"/>
+          <w:lang w:val="en-US"/>
+        </w:rPr>
+        <w:t>List the main features of the prototype. Focus on what is implemented in this phase.</w:t>
+      </w:r>
+    </w:p>
+    <w:p>
+      <w:pPr>
+        <w:rPr>
+          <w:rFonts w:eastAsia="Aptos" w:cs="Aptos"/>
+          <w:b/>
+          <w:bCs/>
+        </w:rPr>
+      </w:pPr>
+      <w:r>
+        <w:rPr>
+          <w:rFonts w:eastAsia="Aptos" w:cs="Aptos"/>
+          <w:b/>
+          <w:bCs/>
+          <w:sz w:val="24"/>
+          <w:szCs w:val="24"/>
+          <w:lang w:val="en-US"/>
+        </w:rPr>
+        <w:t xml:space="preserve">3. Technical Implementation </w:t>
+      </w:r>
+    </w:p>
+    <w:p>
+      <w:r>
+        <w:rPr>
+          <w:rFonts w:eastAsia="Aptos" w:cs="Aptos"/>
+          <w:sz w:val="24"/>
+          <w:szCs w:val="24"/>
+          <w:lang w:val="en-US"/>
+        </w:rPr>
+        <w:t>Describe how the prototype is built, including programming techniques, frameworks, and tools used.</w:t>
+      </w:r>
+    </w:p>
+    <w:p>
+      <w:pPr>
+        <w:rPr>
+          <w:rFonts w:eastAsia="Aptos" w:cs="Aptos"/>
+          <w:b/>
+          <w:bCs/>
+        </w:rPr>
+      </w:pPr>
+      <w:r>
+        <w:rPr>
+          <w:rFonts w:eastAsia="Aptos" w:cs="Aptos"/>
+          <w:b/>
+          <w:bCs/>
+          <w:sz w:val="24"/>
+          <w:szCs w:val="24"/>
+          <w:lang w:val="en-US"/>
+        </w:rPr>
+        <w:t xml:space="preserve">4. Limitations &amp; Future Development </w:t>
+      </w:r>
+    </w:p>
+    <w:p>
+      <w:pPr>
+        <w:rPr>
+          <w:rFonts w:eastAsia="Aptos" w:cs="Aptos"/>
+        </w:rPr>
+      </w:pPr>
+      <w:r>
+        <w:rPr>
+          <w:rFonts w:eastAsia="Aptos" w:cs="Aptos"/>
+          <w:sz w:val="24"/>
+          <w:szCs w:val="24"/>
+          <w:lang w:val="en-US"/>
+        </w:rPr>
+        <w:t>Identify any known issues or limitations and propose next steps for future iterations.</w:t>
+      </w:r>
     </w:p>
     <w:p/>
     <w:sectPr>

</xml_diff>

<commit_message>
Updated Merged document and added mood board in
</commit_message>
<xml_diff>
--- a/Documents/Merged Documents GDD TDD PDT.docx
+++ b/Documents/Merged Documents GDD TDD PDT.docx
@@ -1748,15 +1748,7 @@
                                 <w:bCs/>
                                 <w:lang w:val="en-US"/>
                               </w:rPr>
-                              <w:t xml:space="preserve">Storage </w:t>
-                            </w:r>
-                            <w:r>
-                              <w:rPr>
-                                <w:b/>
-                                <w:bCs/>
-                                <w:lang w:val="en-US"/>
-                              </w:rPr>
-                              <w:t>2</w:t>
+                              <w:t>Storage 2</w:t>
                             </w:r>
                           </w:p>
                         </w:txbxContent>
@@ -1799,15 +1791,7 @@
                           <w:bCs/>
                           <w:lang w:val="en-US"/>
                         </w:rPr>
-                        <w:t xml:space="preserve">Storage </w:t>
-                      </w:r>
-                      <w:r>
-                        <w:rPr>
-                          <w:b/>
-                          <w:bCs/>
-                          <w:lang w:val="en-US"/>
-                        </w:rPr>
-                        <w:t>2</w:t>
+                        <w:t>Storage 2</w:t>
                       </w:r>
                     </w:p>
                   </w:txbxContent>
@@ -2351,7 +2335,14 @@
                                 <w:b/>
                                 <w:bCs/>
                               </w:rPr>
-                              <w:t>Male Bathroom</w:t>
+                              <w:t xml:space="preserve">Male </w:t>
+                            </w:r>
+                            <w:r>
+                              <w:rPr>
+                                <w:b/>
+                                <w:bCs/>
+                              </w:rPr>
+                              <w:t>Toilets</w:t>
                             </w:r>
                           </w:p>
                         </w:txbxContent>
@@ -2392,7 +2383,14 @@
                           <w:b/>
                           <w:bCs/>
                         </w:rPr>
-                        <w:t>Male Bathroom</w:t>
+                        <w:t xml:space="preserve">Male </w:t>
+                      </w:r>
+                      <w:r>
+                        <w:rPr>
+                          <w:b/>
+                          <w:bCs/>
+                        </w:rPr>
+                        <w:t>Toilets</w:t>
                       </w:r>
                     </w:p>
                   </w:txbxContent>
@@ -4303,7 +4301,7 @@
           <w:noProof/>
         </w:rPr>
         <w:drawing>
-          <wp:inline distT="0" distB="0" distL="0" distR="0" wp14:anchorId="33E39966" wp14:editId="565F4768">
+          <wp:inline distT="0" distB="0" distL="0" distR="0" wp14:anchorId="33E39966" wp14:editId="19C65C38">
             <wp:extent cx="992615" cy="3705225"/>
             <wp:effectExtent l="0" t="0" r="0" b="0"/>
             <wp:docPr id="1628501602" name="Picture 1" descr="A hand holding a pumpkin&#10;&#10;AI-generated content may be incorrect."/>
@@ -4931,44 +4929,6 @@
       </w:r>
     </w:p>
     <w:p>
-      <w:pPr>
-        <w:rPr>
-          <w:b/>
-          <w:bCs/>
-          <w:sz w:val="24"/>
-          <w:szCs w:val="24"/>
-        </w:rPr>
-      </w:pPr>
-      <w:r>
-        <w:rPr>
-          <w:b/>
-          <w:bCs/>
-          <w:sz w:val="24"/>
-          <w:szCs w:val="24"/>
-        </w:rPr>
-        <w:t xml:space="preserve">The </w:t>
-      </w:r>
-      <w:r>
-        <w:rPr>
-          <w:b/>
-          <w:bCs/>
-          <w:sz w:val="24"/>
-          <w:szCs w:val="24"/>
-        </w:rPr>
-        <w:t>Higher</w:t>
-      </w:r>
-      <w:r>
-        <w:rPr>
-          <w:b/>
-          <w:bCs/>
-          <w:sz w:val="24"/>
-          <w:szCs w:val="24"/>
-        </w:rPr>
-        <w:t xml:space="preserve"> Tier:</w:t>
-      </w:r>
-    </w:p>
-    <w:p/>
-    <w:p>
       <w:r>
         <w:t>Heath, Damage and Weak points:</w:t>
       </w:r>
@@ -5018,10 +4978,57 @@
         </w:rPr>
       </w:pPr>
       <w:r>
-        <w:t>Main Body is weak point</w:t>
-      </w:r>
-    </w:p>
-    <w:p/>
+        <w:t>Main Body is weak poin</w:t>
+      </w:r>
+      <w:r>
+        <w:t>t</w:t>
+      </w:r>
+    </w:p>
+    <w:p>
+      <w:pPr>
+        <w:rPr>
+          <w:b/>
+          <w:bCs/>
+        </w:rPr>
+      </w:pPr>
+    </w:p>
+    <w:p>
+      <w:pPr>
+        <w:rPr>
+          <w:b/>
+          <w:bCs/>
+          <w:sz w:val="24"/>
+          <w:szCs w:val="24"/>
+        </w:rPr>
+      </w:pPr>
+      <w:r>
+        <w:rPr>
+          <w:b/>
+          <w:bCs/>
+          <w:sz w:val="24"/>
+          <w:szCs w:val="24"/>
+        </w:rPr>
+        <w:t xml:space="preserve">The </w:t>
+      </w:r>
+      <w:r>
+        <w:rPr>
+          <w:b/>
+          <w:bCs/>
+          <w:sz w:val="24"/>
+          <w:szCs w:val="24"/>
+        </w:rPr>
+        <w:t>Higher</w:t>
+      </w:r>
+      <w:r>
+        <w:rPr>
+          <w:b/>
+          <w:bCs/>
+          <w:sz w:val="24"/>
+          <w:szCs w:val="24"/>
+        </w:rPr>
+        <w:t xml:space="preserve"> Tier:</w:t>
+      </w:r>
+    </w:p>
     <w:p>
       <w:pPr>
         <w:rPr>
@@ -5112,10 +5119,13 @@
         </w:numPr>
       </w:pPr>
       <w:r>
-        <w:t>Medium</w:t>
-      </w:r>
-      <w:r>
-        <w:t xml:space="preserve"> Movement</w:t>
+        <w:t>Speed: Slow</w:t>
+      </w:r>
+      <w:r>
+        <w:t>, t</w:t>
+      </w:r>
+      <w:r>
+        <w:t>ends not to move</w:t>
       </w:r>
     </w:p>
     <w:p>
@@ -5127,7 +5137,12 @@
         </w:numPr>
       </w:pPr>
       <w:r>
-        <w:t>Rolls around</w:t>
+        <w:t>Will roll around and stop in areas</w:t>
+      </w:r>
+    </w:p>
+    <w:p>
+      <w:r>
+        <w:t>Attack and Abilities:</w:t>
       </w:r>
     </w:p>
     <w:p>
@@ -5139,12 +5154,7 @@
         </w:numPr>
       </w:pPr>
       <w:r>
-        <w:t>Looks around Idle in Rooms will roll after player</w:t>
-      </w:r>
-    </w:p>
-    <w:p>
-      <w:r>
-        <w:t>Attack and Abilities:</w:t>
+        <w:t>Sprays tear gas from its mouth</w:t>
       </w:r>
     </w:p>
     <w:p>
@@ -5154,13 +5164,14 @@
           <w:ilvl w:val="0"/>
           <w:numId w:val="8"/>
         </w:numPr>
-        <w:rPr>
-          <w:b/>
-          <w:bCs/>
-        </w:rPr>
-      </w:pPr>
-      <w:r>
-        <w:t>Increasing range</w:t>
+      </w:pPr>
+      <w:r>
+        <w:t>It does not have a physical attack</w:t>
+      </w:r>
+    </w:p>
+    <w:p>
+      <w:r>
+        <w:t>Heath, Damage and Weak points:</w:t>
       </w:r>
     </w:p>
     <w:p>
@@ -5170,13 +5181,12 @@
           <w:ilvl w:val="0"/>
           <w:numId w:val="8"/>
         </w:numPr>
-        <w:rPr>
-          <w:b/>
-          <w:bCs/>
-        </w:rPr>
-      </w:pPr>
-      <w:r>
-        <w:t>Breaths out onion gas that makes the players eyes watery and impairs vision</w:t>
+      </w:pPr>
+      <w:r>
+        <w:t>Has</w:t>
+      </w:r>
+      <w:r>
+        <w:t xml:space="preserve"> 50 HP</w:t>
       </w:r>
     </w:p>
     <w:p>
@@ -5186,13 +5196,9 @@
           <w:ilvl w:val="0"/>
           <w:numId w:val="8"/>
         </w:numPr>
-        <w:rPr>
-          <w:b/>
-          <w:bCs/>
-        </w:rPr>
-      </w:pPr>
-      <w:r>
-        <w:t>Inhaling for long periods of time will cause damage</w:t>
+      </w:pPr>
+      <w:r>
+        <w:t>When is moving damage reduction will be in place</w:t>
       </w:r>
     </w:p>
     <w:p>
@@ -5202,13 +5208,9 @@
           <w:ilvl w:val="0"/>
           <w:numId w:val="8"/>
         </w:numPr>
-        <w:rPr>
-          <w:b/>
-          <w:bCs/>
-        </w:rPr>
-      </w:pPr>
-      <w:r>
-        <w:t>Weak attack</w:t>
+      </w:pPr>
+      <w:r>
+        <w:t>Will make the player's vision blurry and make the player loose health by suffocating on the gas</w:t>
       </w:r>
     </w:p>
     <w:p>
@@ -5218,117 +5220,51 @@
           <w:ilvl w:val="0"/>
           <w:numId w:val="8"/>
         </w:numPr>
-        <w:rPr>
-          <w:b/>
-          <w:bCs/>
-        </w:rPr>
-      </w:pPr>
-      <w:r>
-        <w:t>Leaves tomato juice on the ground, player will slip on it</w:t>
-      </w:r>
-    </w:p>
-    <w:p>
-      <w:r>
-        <w:t>Heath, Damage and Weak points:</w:t>
-      </w:r>
-    </w:p>
-    <w:p>
-      <w:pPr>
-        <w:pStyle w:val="ListParagraph"/>
-        <w:numPr>
-          <w:ilvl w:val="0"/>
-          <w:numId w:val="8"/>
-        </w:numPr>
-        <w:rPr>
-          <w:b/>
-          <w:bCs/>
-        </w:rPr>
-      </w:pPr>
-      <w:r>
-        <w:t xml:space="preserve">Has </w:t>
-      </w:r>
-      <w:r>
-        <w:t>50</w:t>
-      </w:r>
-      <w:r>
-        <w:t xml:space="preserve"> HP</w:t>
-      </w:r>
-    </w:p>
-    <w:p>
-      <w:pPr>
-        <w:pStyle w:val="ListParagraph"/>
-        <w:numPr>
-          <w:ilvl w:val="0"/>
-          <w:numId w:val="8"/>
-        </w:numPr>
-        <w:rPr>
-          <w:b/>
-          <w:bCs/>
-        </w:rPr>
-      </w:pPr>
-      <w:r>
-        <w:t xml:space="preserve">Deals </w:t>
-      </w:r>
-      <w:r>
-        <w:t>2</w:t>
-      </w:r>
-      <w:r>
-        <w:t xml:space="preserve"> damage per </w:t>
-      </w:r>
-      <w:r>
-        <w:t>second</w:t>
-      </w:r>
-    </w:p>
-    <w:p>
-      <w:pPr>
-        <w:pStyle w:val="ListParagraph"/>
-        <w:numPr>
-          <w:ilvl w:val="0"/>
-          <w:numId w:val="8"/>
-        </w:numPr>
-        <w:rPr>
-          <w:b/>
-          <w:bCs/>
-        </w:rPr>
-      </w:pPr>
-      <w:r>
-        <w:t>Main Body is weak point</w:t>
-      </w:r>
-    </w:p>
-    <w:p>
-      <w:pPr>
-        <w:rPr>
-          <w:b/>
-          <w:bCs/>
-        </w:rPr>
-      </w:pPr>
-      <w:r>
-        <w:rPr>
-          <w:b/>
-          <w:bCs/>
+      </w:pPr>
+      <w:r>
+        <w:t>Takes 2 damage every second</w:t>
+      </w:r>
+    </w:p>
+    <w:p>
+      <w:pPr>
+        <w:rPr>
+          <w:b/>
+          <w:bCs/>
+        </w:rPr>
+      </w:pPr>
+      <w:r>
+        <w:rPr>
+          <w:b/>
+          <w:bCs/>
+        </w:rPr>
+        <w:t>The Corn</w:t>
+      </w:r>
+    </w:p>
+    <w:p>
+      <w:r>
+        <w:t xml:space="preserve">This Enemy will have legs </w:t>
+      </w:r>
+      <w:r>
+        <w:t xml:space="preserve">and arms </w:t>
+      </w:r>
+      <w:r>
+        <w:t>made of the stork and leaves</w:t>
+      </w:r>
+    </w:p>
+    <w:p>
+      <w:pPr>
+        <w:rPr>
+          <w:b/>
+          <w:bCs/>
+        </w:rPr>
+      </w:pPr>
+      <w:r>
+        <w:rPr>
+          <w:noProof/>
         </w:rPr>
         <w:lastRenderedPageBreak/>
-        <w:t>The Corn</w:t>
-      </w:r>
-    </w:p>
-    <w:p>
-      <w:r>
-        <w:t>This Enemy will have legs made of the stork and leaves</w:t>
-      </w:r>
-    </w:p>
-    <w:p>
-      <w:pPr>
-        <w:rPr>
-          <w:b/>
-          <w:bCs/>
-        </w:rPr>
-      </w:pPr>
-      <w:r>
-        <w:rPr>
-          <w:noProof/>
-        </w:rPr>
         <w:drawing>
-          <wp:inline distT="0" distB="0" distL="0" distR="0" wp14:anchorId="4F40DB21" wp14:editId="512A1472">
+          <wp:inline distT="0" distB="0" distL="0" distR="0" wp14:anchorId="4F40DB21" wp14:editId="2BAFFE95">
             <wp:extent cx="1438275" cy="2483314"/>
             <wp:effectExtent l="0" t="0" r="0" b="0"/>
             <wp:docPr id="1058667272" name="Picture 6" descr="A hand holding a corn cob&#10;&#10;AI-generated content may be incorrect."/>
@@ -5391,7 +5327,10 @@
         </w:numPr>
       </w:pPr>
       <w:r>
-        <w:t>Slow Movement</w:t>
+        <w:t>Slow</w:t>
+      </w:r>
+      <w:r>
+        <w:t xml:space="preserve"> Speed</w:t>
       </w:r>
     </w:p>
     <w:p>
@@ -5403,10 +5342,7 @@
         </w:numPr>
       </w:pPr>
       <w:r>
-        <w:t>Stomps</w:t>
-      </w:r>
-      <w:r>
-        <w:t xml:space="preserve"> around</w:t>
+        <w:t xml:space="preserve">Walks with feet having a slow pace but makes a heavy stomping noise  </w:t>
       </w:r>
     </w:p>
     <w:p>
@@ -5418,7 +5354,16 @@
         </w:numPr>
       </w:pPr>
       <w:r>
-        <w:t>Walks around big rooms</w:t>
+        <w:t xml:space="preserve">Patrols areas being mostly blind from behind and if player </w:t>
+      </w:r>
+      <w:r>
+        <w:t>crouches,</w:t>
+      </w:r>
+      <w:r>
+        <w:t xml:space="preserve"> they will not be seen unless they get too close to </w:t>
+      </w:r>
+      <w:r>
+        <w:t>the front of it</w:t>
       </w:r>
     </w:p>
     <w:p>
@@ -5433,13 +5378,9 @@
           <w:ilvl w:val="0"/>
           <w:numId w:val="8"/>
         </w:numPr>
-        <w:rPr>
-          <w:b/>
-          <w:bCs/>
-        </w:rPr>
-      </w:pPr>
-      <w:r>
-        <w:t>Long distance</w:t>
+      </w:pPr>
+      <w:r>
+        <w:t>Short distance attack as slams fists down and feet</w:t>
       </w:r>
     </w:p>
     <w:p>
@@ -5449,22 +5390,20 @@
           <w:ilvl w:val="0"/>
           <w:numId w:val="8"/>
         </w:numPr>
-        <w:rPr>
-          <w:b/>
-          <w:bCs/>
-        </w:rPr>
-      </w:pPr>
-      <w:r>
-        <w:t>Pops</w:t>
-      </w:r>
-      <w:r>
-        <w:t xml:space="preserve"> </w:t>
-      </w:r>
-      <w:r>
-        <w:t>corn</w:t>
-      </w:r>
-      <w:r>
-        <w:t xml:space="preserve"> at Player</w:t>
+      </w:pPr>
+      <w:r>
+        <w:t xml:space="preserve">Shoots Corn at you for a </w:t>
+      </w:r>
+      <w:r>
+        <w:t>long-distance</w:t>
+      </w:r>
+      <w:r>
+        <w:t xml:space="preserve"> shot</w:t>
+      </w:r>
+    </w:p>
+    <w:p>
+      <w:r>
+        <w:t>Heath, Damage and Weak points:</w:t>
       </w:r>
     </w:p>
     <w:p>
@@ -5474,13 +5413,15 @@
           <w:ilvl w:val="0"/>
           <w:numId w:val="8"/>
         </w:numPr>
-        <w:rPr>
-          <w:b/>
-          <w:bCs/>
-        </w:rPr>
-      </w:pPr>
-      <w:r>
-        <w:t>Weak attack</w:t>
+      </w:pPr>
+      <w:r>
+        <w:t>Has</w:t>
+      </w:r>
+      <w:r>
+        <w:t xml:space="preserve"> 80</w:t>
+      </w:r>
+      <w:r>
+        <w:t xml:space="preserve"> HP</w:t>
       </w:r>
     </w:p>
     <w:p>
@@ -5490,18 +5431,9 @@
           <w:ilvl w:val="0"/>
           <w:numId w:val="8"/>
         </w:numPr>
-        <w:rPr>
-          <w:b/>
-          <w:bCs/>
-        </w:rPr>
-      </w:pPr>
-      <w:r>
-        <w:t>Knocks player back with stomping</w:t>
-      </w:r>
-    </w:p>
-    <w:p>
-      <w:r>
-        <w:t>Heath, Damage and Weak points:</w:t>
+      </w:pPr>
+      <w:r>
+        <w:t>Deals heavy damage to the player</w:t>
       </w:r>
     </w:p>
     <w:p>
@@ -5511,66 +5443,10 @@
           <w:ilvl w:val="0"/>
           <w:numId w:val="8"/>
         </w:numPr>
-        <w:rPr>
-          <w:b/>
-          <w:bCs/>
-        </w:rPr>
-      </w:pPr>
-      <w:r>
-        <w:t xml:space="preserve">Has </w:t>
-      </w:r>
-      <w:r>
-        <w:t>70</w:t>
-      </w:r>
-      <w:r>
-        <w:t xml:space="preserve"> HP</w:t>
-      </w:r>
-    </w:p>
-    <w:p>
-      <w:pPr>
-        <w:pStyle w:val="ListParagraph"/>
-        <w:numPr>
-          <w:ilvl w:val="0"/>
-          <w:numId w:val="8"/>
-        </w:numPr>
-        <w:rPr>
-          <w:b/>
-          <w:bCs/>
-        </w:rPr>
-      </w:pPr>
-      <w:r>
-        <w:t xml:space="preserve">Deals </w:t>
-      </w:r>
-      <w:r>
-        <w:t>40</w:t>
-      </w:r>
-      <w:r>
-        <w:t xml:space="preserve"> damage per hit</w:t>
-      </w:r>
-    </w:p>
-    <w:p>
-      <w:pPr>
-        <w:pStyle w:val="ListParagraph"/>
-        <w:numPr>
-          <w:ilvl w:val="0"/>
-          <w:numId w:val="8"/>
-        </w:numPr>
-        <w:rPr>
-          <w:b/>
-          <w:bCs/>
-        </w:rPr>
-      </w:pPr>
-      <w:r>
-        <w:t>Corn centre is weak point</w:t>
-      </w:r>
-    </w:p>
-    <w:p>
-      <w:pPr>
-        <w:rPr>
-          <w:b/>
-          <w:bCs/>
-        </w:rPr>
-      </w:pPr>
+      </w:pPr>
+      <w:r>
+        <w:t>Weak spot is the yellow corn, green shell shields from most of damage</w:t>
+      </w:r>
     </w:p>
     <w:p>
       <w:pPr>
@@ -5603,9 +5479,8 @@
         <w:rPr>
           <w:noProof/>
         </w:rPr>
-        <w:lastRenderedPageBreak/>
         <w:drawing>
-          <wp:inline distT="0" distB="0" distL="0" distR="0" wp14:anchorId="18FD67DB" wp14:editId="34B9A635">
+          <wp:inline distT="0" distB="0" distL="0" distR="0" wp14:anchorId="18FD67DB" wp14:editId="15C46DAB">
             <wp:extent cx="2029113" cy="2190750"/>
             <wp:effectExtent l="0" t="0" r="9525" b="0"/>
             <wp:docPr id="832324973" name="Picture 8" descr="A hand holding a green object with a eye and a purple eye&#10;&#10;AI-generated content may be incorrect."/>
@@ -5656,6 +5531,7 @@
     </w:p>
     <w:p>
       <w:r>
+        <w:lastRenderedPageBreak/>
         <w:t>Movement:</w:t>
       </w:r>
     </w:p>
@@ -5673,6 +5549,9 @@
       <w:r>
         <w:t xml:space="preserve"> Movement</w:t>
       </w:r>
+      <w:r>
+        <w:t xml:space="preserve"> but tends to stand still when player is in range</w:t>
+      </w:r>
     </w:p>
     <w:p>
       <w:pPr>
@@ -5683,10 +5562,7 @@
         </w:numPr>
       </w:pPr>
       <w:r>
-        <w:t>Uses spring at bottom to bounce</w:t>
-      </w:r>
-      <w:r>
-        <w:t xml:space="preserve"> around</w:t>
+        <w:t>Will move closer to player if they get further away</w:t>
       </w:r>
     </w:p>
     <w:p>
@@ -5698,21 +5574,10 @@
         </w:numPr>
       </w:pPr>
       <w:r>
-        <w:t>Springs around in</w:t>
-      </w:r>
-      <w:r>
-        <w:t xml:space="preserve"> </w:t>
-      </w:r>
-      <w:r>
-        <w:t>rooms,</w:t>
-      </w:r>
-      <w:r>
-        <w:t xml:space="preserve"> will follow player</w:t>
-      </w:r>
-    </w:p>
-    <w:p>
-      <w:r>
-        <w:t>Attack and Abilities:</w:t>
+        <w:t>Uses spring at bottom to bounce</w:t>
+      </w:r>
+      <w:r>
+        <w:t xml:space="preserve"> around</w:t>
       </w:r>
     </w:p>
     <w:p>
@@ -5722,13 +5587,23 @@
           <w:ilvl w:val="0"/>
           <w:numId w:val="8"/>
         </w:numPr>
-        <w:rPr>
-          <w:b/>
-          <w:bCs/>
-        </w:rPr>
-      </w:pPr>
-      <w:r>
-        <w:t>As soon as in sight</w:t>
+      </w:pPr>
+      <w:r>
+        <w:t>Springs around in</w:t>
+      </w:r>
+      <w:r>
+        <w:t xml:space="preserve"> </w:t>
+      </w:r>
+      <w:r>
+        <w:t>rooms,</w:t>
+      </w:r>
+      <w:r>
+        <w:t xml:space="preserve"> will follow player</w:t>
+      </w:r>
+    </w:p>
+    <w:p>
+      <w:r>
+        <w:t>Attack and Abilities:</w:t>
       </w:r>
     </w:p>
     <w:p>
@@ -5738,13 +5613,9 @@
           <w:ilvl w:val="0"/>
           <w:numId w:val="8"/>
         </w:numPr>
-        <w:rPr>
-          <w:b/>
-          <w:bCs/>
-        </w:rPr>
-      </w:pPr>
-      <w:r>
-        <w:t xml:space="preserve">Uses eye to force the player too look at their eye </w:t>
+      </w:pPr>
+      <w:r>
+        <w:t>Uses Purple eye to force player to look at them taking health away slowly</w:t>
       </w:r>
     </w:p>
     <w:p>
@@ -5754,13 +5625,14 @@
           <w:ilvl w:val="0"/>
           <w:numId w:val="8"/>
         </w:numPr>
-        <w:rPr>
-          <w:b/>
-          <w:bCs/>
-        </w:rPr>
-      </w:pPr>
-      <w:r>
-        <w:t>Medium Attack</w:t>
+      </w:pPr>
+      <w:r>
+        <w:t>Eye will make the players the players screen purple if spotted</w:t>
+      </w:r>
+    </w:p>
+    <w:p>
+      <w:r>
+        <w:t>Heath, Damage and Weak points:</w:t>
       </w:r>
     </w:p>
     <w:p>
@@ -5770,18 +5642,12 @@
           <w:ilvl w:val="0"/>
           <w:numId w:val="8"/>
         </w:numPr>
-        <w:rPr>
-          <w:b/>
-          <w:bCs/>
-        </w:rPr>
-      </w:pPr>
-      <w:r>
-        <w:t>Leaves tomato juice on the ground, player will slip on it</w:t>
-      </w:r>
-    </w:p>
-    <w:p>
-      <w:r>
-        <w:t>Heath, Damage and Weak points:</w:t>
+      </w:pPr>
+      <w:r>
+        <w:t xml:space="preserve">Has </w:t>
+      </w:r>
+      <w:r>
+        <w:t>a HP of 40</w:t>
       </w:r>
     </w:p>
     <w:p>
@@ -5791,19 +5657,9 @@
           <w:ilvl w:val="0"/>
           <w:numId w:val="8"/>
         </w:numPr>
-        <w:rPr>
-          <w:b/>
-          <w:bCs/>
-        </w:rPr>
-      </w:pPr>
-      <w:r>
-        <w:t xml:space="preserve">Has </w:t>
-      </w:r>
-      <w:r>
-        <w:t>80</w:t>
-      </w:r>
-      <w:r>
-        <w:t xml:space="preserve"> HP</w:t>
+      </w:pPr>
+      <w:r>
+        <w:t>Weak point is Eye</w:t>
       </w:r>
     </w:p>
     <w:p>
@@ -5813,16 +5669,18 @@
           <w:ilvl w:val="0"/>
           <w:numId w:val="8"/>
         </w:numPr>
-        <w:rPr>
-          <w:b/>
-          <w:bCs/>
-        </w:rPr>
-      </w:pPr>
-      <w:r>
-        <w:t xml:space="preserve">Deals 10 damage per </w:t>
-      </w:r>
-      <w:r>
-        <w:t>stare</w:t>
+      </w:pPr>
+      <w:r>
+        <w:t xml:space="preserve">If eye is </w:t>
+      </w:r>
+      <w:r>
+        <w:t>shot,</w:t>
+      </w:r>
+      <w:r>
+        <w:t xml:space="preserve"> then it will close the eye for 5 seconds allowing the player to </w:t>
+      </w:r>
+      <w:r>
+        <w:t>remove the purple glow and ringing noises, will also prevent health from being lost</w:t>
       </w:r>
     </w:p>
     <w:p>
@@ -5832,25 +5690,16 @@
           <w:ilvl w:val="0"/>
           <w:numId w:val="8"/>
         </w:numPr>
-        <w:rPr>
-          <w:b/>
-          <w:bCs/>
-        </w:rPr>
-      </w:pPr>
-      <w:r>
-        <w:t xml:space="preserve">Eye </w:t>
-      </w:r>
-      <w:r>
-        <w:t>is weak point</w:t>
-      </w:r>
-    </w:p>
-    <w:p>
-      <w:pPr>
-        <w:rPr>
-          <w:b/>
-          <w:bCs/>
-        </w:rPr>
-      </w:pPr>
+      </w:pPr>
+      <w:r>
+        <w:t>Will take 5</w:t>
+      </w:r>
+      <w:r>
+        <w:t xml:space="preserve"> </w:t>
+      </w:r>
+      <w:r>
+        <w:t>HP when purple glow is fully visible on boarders of screen</w:t>
+      </w:r>
     </w:p>
     <w:p>
       <w:pPr>
@@ -6014,115 +5863,120 @@
         <w:t xml:space="preserve">The player will switch on the power which will restore the elevator it now in operation.  </w:t>
       </w:r>
       <w:r>
-        <w:t xml:space="preserve">The elevator will be sent down.  The player will review over the footage watching as the vegetables during the experiment mutate an attack the employees, while the player is watching the footage the elevator is </w:t>
-      </w:r>
-      <w:r>
+        <w:t xml:space="preserve">The elevator will be sent down.  The player will review over the footage watching as the vegetables during the experiment mutate an attack the employees, while the player is watching the footage the elevator is still making its way down.  Once the footage has ended the elevator will have made </w:t>
+      </w:r>
+      <w:proofErr w:type="spellStart"/>
+      <w:r>
+        <w:t>it’s</w:t>
+      </w:r>
+      <w:proofErr w:type="spellEnd"/>
+      <w:r>
+        <w:t xml:space="preserve"> way to the top, as the doors open it will reveal that there is a mutated carrot that has travelled up the elevator the player unaware.</w:t>
+      </w:r>
+    </w:p>
+    <w:p>
+      <w:r>
+        <w:rPr>
+          <w:b/>
+          <w:bCs/>
+        </w:rPr>
+        <w:t xml:space="preserve">The </w:t>
+      </w:r>
+      <w:r>
+        <w:rPr>
+          <w:b/>
+          <w:bCs/>
+        </w:rPr>
+        <w:t>Third</w:t>
+      </w:r>
+      <w:r>
+        <w:rPr>
+          <w:b/>
+          <w:bCs/>
+        </w:rPr>
+        <w:t xml:space="preserve"> </w:t>
+      </w:r>
+      <w:r>
+        <w:rPr>
+          <w:b/>
+          <w:bCs/>
+        </w:rPr>
+        <w:t>C</w:t>
+      </w:r>
+      <w:r>
+        <w:rPr>
+          <w:b/>
+          <w:bCs/>
+        </w:rPr>
+        <w:t>utscene</w:t>
+      </w:r>
+    </w:p>
+    <w:p>
+      <w:r>
+        <w:t>Player will encounter boss in the testing chamber.</w:t>
+      </w:r>
+    </w:p>
+    <w:p>
+      <w:pPr>
+        <w:rPr>
+          <w:b/>
+          <w:bCs/>
+        </w:rPr>
+      </w:pPr>
+      <w:r>
+        <w:rPr>
+          <w:b/>
+          <w:bCs/>
+        </w:rPr>
+        <w:t xml:space="preserve">The </w:t>
+      </w:r>
+      <w:r>
+        <w:rPr>
+          <w:b/>
+          <w:bCs/>
+        </w:rPr>
+        <w:t>Forth</w:t>
+      </w:r>
+      <w:r>
+        <w:rPr>
+          <w:b/>
+          <w:bCs/>
+        </w:rPr>
+        <w:t xml:space="preserve"> </w:t>
+      </w:r>
+      <w:r>
+        <w:rPr>
+          <w:b/>
+          <w:bCs/>
+        </w:rPr>
+        <w:t>C</w:t>
+      </w:r>
+      <w:r>
+        <w:rPr>
+          <w:b/>
+          <w:bCs/>
+        </w:rPr>
+        <w:t>utscene</w:t>
+      </w:r>
+    </w:p>
+    <w:p>
+      <w:r>
+        <w:t xml:space="preserve">Player will leave this place alive and uninfected </w:t>
+      </w:r>
+    </w:p>
+    <w:p/>
+    <w:p>
+      <w:pPr>
+        <w:pStyle w:val="Heading2"/>
+        <w:rPr>
+          <w:color w:val="4C94D8" w:themeColor="text2" w:themeTint="80"/>
+        </w:rPr>
+      </w:pPr>
+      <w:r>
+        <w:rPr>
+          <w:color w:val="4C94D8" w:themeColor="text2" w:themeTint="80"/>
+        </w:rPr>
         <w:lastRenderedPageBreak/>
-        <w:t>still making its way down.  Once the footage has ended the elevator will have made it’s way to the top, as the doors open it will reveal that there is a mutated carrot that has travelled up the elevator the player unaware.</w:t>
-      </w:r>
-    </w:p>
-    <w:p>
-      <w:r>
-        <w:rPr>
-          <w:b/>
-          <w:bCs/>
-        </w:rPr>
-        <w:t xml:space="preserve">The </w:t>
-      </w:r>
-      <w:r>
-        <w:rPr>
-          <w:b/>
-          <w:bCs/>
-        </w:rPr>
-        <w:t>Third</w:t>
-      </w:r>
-      <w:r>
-        <w:rPr>
-          <w:b/>
-          <w:bCs/>
-        </w:rPr>
-        <w:t xml:space="preserve"> </w:t>
-      </w:r>
-      <w:r>
-        <w:rPr>
-          <w:b/>
-          <w:bCs/>
-        </w:rPr>
-        <w:t>C</w:t>
-      </w:r>
-      <w:r>
-        <w:rPr>
-          <w:b/>
-          <w:bCs/>
-        </w:rPr>
-        <w:t>utscene</w:t>
-      </w:r>
-    </w:p>
-    <w:p>
-      <w:r>
-        <w:t>Player will encounter boss in the testing chamber.</w:t>
-      </w:r>
-    </w:p>
-    <w:p>
-      <w:pPr>
-        <w:rPr>
-          <w:b/>
-          <w:bCs/>
-        </w:rPr>
-      </w:pPr>
-      <w:r>
-        <w:rPr>
-          <w:b/>
-          <w:bCs/>
-        </w:rPr>
-        <w:t xml:space="preserve">The </w:t>
-      </w:r>
-      <w:r>
-        <w:rPr>
-          <w:b/>
-          <w:bCs/>
-        </w:rPr>
-        <w:t>Forth</w:t>
-      </w:r>
-      <w:r>
-        <w:rPr>
-          <w:b/>
-          <w:bCs/>
-        </w:rPr>
-        <w:t xml:space="preserve"> </w:t>
-      </w:r>
-      <w:r>
-        <w:rPr>
-          <w:b/>
-          <w:bCs/>
-        </w:rPr>
-        <w:t>C</w:t>
-      </w:r>
-      <w:r>
-        <w:rPr>
-          <w:b/>
-          <w:bCs/>
-        </w:rPr>
-        <w:t>utscene</w:t>
-      </w:r>
-    </w:p>
-    <w:p>
-      <w:r>
-        <w:t xml:space="preserve">Player will leave this place alive and uninfected </w:t>
-      </w:r>
-    </w:p>
-    <w:p/>
-    <w:p>
-      <w:pPr>
-        <w:pStyle w:val="Heading2"/>
-        <w:rPr>
-          <w:color w:val="4C94D8" w:themeColor="text2" w:themeTint="80"/>
-        </w:rPr>
-      </w:pPr>
-      <w:r>
-        <w:rPr>
-          <w:color w:val="4C94D8" w:themeColor="text2" w:themeTint="80"/>
-        </w:rPr>
         <w:t>Choice Of Game Engine And Why?</w:t>
       </w:r>
     </w:p>
@@ -6176,7 +6030,6 @@
         <w:rPr>
           <w:color w:val="4C94D8" w:themeColor="text2" w:themeTint="80"/>
         </w:rPr>
-        <w:lastRenderedPageBreak/>
         <w:t>Enemies</w:t>
       </w:r>
     </w:p>
@@ -6192,7 +6045,7 @@
           <w:noProof/>
         </w:rPr>
         <w:drawing>
-          <wp:anchor distT="0" distB="0" distL="114300" distR="114300" simplePos="0" relativeHeight="251705344" behindDoc="0" locked="0" layoutInCell="1" allowOverlap="1" wp14:anchorId="64AF4F74" wp14:editId="4C1DF7D6">
+          <wp:anchor distT="0" distB="0" distL="114300" distR="114300" simplePos="0" relativeHeight="251705344" behindDoc="0" locked="0" layoutInCell="1" allowOverlap="1" wp14:anchorId="64AF4F74" wp14:editId="6B9A33DC">
             <wp:simplePos x="0" y="0"/>
             <wp:positionH relativeFrom="column">
               <wp:posOffset>4277719</wp:posOffset>
@@ -6379,7 +6232,7 @@
           <w:noProof/>
         </w:rPr>
         <w:drawing>
-          <wp:anchor distT="0" distB="0" distL="114300" distR="114300" simplePos="0" relativeHeight="251704320" behindDoc="0" locked="0" layoutInCell="1" allowOverlap="1" wp14:anchorId="583F0500" wp14:editId="0F6FB922">
+          <wp:anchor distT="0" distB="0" distL="114300" distR="114300" simplePos="0" relativeHeight="251704320" behindDoc="0" locked="0" layoutInCell="1" allowOverlap="1" wp14:anchorId="583F0500" wp14:editId="26F3A1FD">
             <wp:simplePos x="0" y="0"/>
             <wp:positionH relativeFrom="column">
               <wp:posOffset>1168400</wp:posOffset>
@@ -6503,7 +6356,7 @@
           <w:noProof/>
         </w:rPr>
         <w:drawing>
-          <wp:anchor distT="0" distB="0" distL="114300" distR="114300" simplePos="0" relativeHeight="251701248" behindDoc="0" locked="0" layoutInCell="1" allowOverlap="1" wp14:anchorId="5770FA4C" wp14:editId="789F398C">
+          <wp:anchor distT="0" distB="0" distL="114300" distR="114300" simplePos="0" relativeHeight="251701248" behindDoc="0" locked="0" layoutInCell="1" allowOverlap="1" wp14:anchorId="5770FA4C" wp14:editId="6C662DB0">
             <wp:simplePos x="0" y="0"/>
             <wp:positionH relativeFrom="margin">
               <wp:posOffset>0</wp:posOffset>
@@ -6572,7 +6425,69 @@
           <w:color w:val="4C94D8" w:themeColor="text2" w:themeTint="80"/>
         </w:rPr>
       </w:pPr>
-    </w:p>
+      <w:r>
+        <w:rPr>
+          <w:noProof/>
+        </w:rPr>
+        <w:lastRenderedPageBreak/>
+        <w:drawing>
+          <wp:anchor distT="0" distB="0" distL="114300" distR="114300" simplePos="0" relativeHeight="251715584" behindDoc="0" locked="0" layoutInCell="1" allowOverlap="1" wp14:anchorId="4AC508CC" wp14:editId="5A2DD64D">
+            <wp:simplePos x="0" y="0"/>
+            <wp:positionH relativeFrom="margin">
+              <wp:align>center</wp:align>
+            </wp:positionH>
+            <wp:positionV relativeFrom="paragraph">
+              <wp:posOffset>0</wp:posOffset>
+            </wp:positionV>
+            <wp:extent cx="7101840" cy="4269287"/>
+            <wp:effectExtent l="0" t="0" r="3810" b="0"/>
+            <wp:wrapSquare wrapText="bothSides"/>
+            <wp:docPr id="17229646" name="Picture 1" descr="A screenshot of a computer&#10;&#10;AI-generated content may be incorrect."/>
+            <wp:cNvGraphicFramePr>
+              <a:graphicFrameLocks xmlns:a="http://schemas.openxmlformats.org/drawingml/2006/main" noChangeAspect="1"/>
+            </wp:cNvGraphicFramePr>
+            <a:graphic xmlns:a="http://schemas.openxmlformats.org/drawingml/2006/main">
+              <a:graphicData uri="http://schemas.openxmlformats.org/drawingml/2006/picture">
+                <pic:pic xmlns:pic="http://schemas.openxmlformats.org/drawingml/2006/picture">
+                  <pic:nvPicPr>
+                    <pic:cNvPr id="17229646" name="Picture 1" descr="A screenshot of a computer&#10;&#10;AI-generated content may be incorrect."/>
+                    <pic:cNvPicPr/>
+                  </pic:nvPicPr>
+                  <pic:blipFill>
+                    <a:blip r:embed="rId20">
+                      <a:extLst>
+                        <a:ext uri="{28A0092B-C50C-407E-A947-70E740481C1C}">
+                          <a14:useLocalDpi xmlns:a14="http://schemas.microsoft.com/office/drawing/2010/main" val="0"/>
+                        </a:ext>
+                      </a:extLst>
+                    </a:blip>
+                    <a:stretch>
+                      <a:fillRect/>
+                    </a:stretch>
+                  </pic:blipFill>
+                  <pic:spPr>
+                    <a:xfrm>
+                      <a:off x="0" y="0"/>
+                      <a:ext cx="7101840" cy="4269287"/>
+                    </a:xfrm>
+                    <a:prstGeom prst="rect">
+                      <a:avLst/>
+                    </a:prstGeom>
+                  </pic:spPr>
+                </pic:pic>
+              </a:graphicData>
+            </a:graphic>
+            <wp14:sizeRelH relativeFrom="margin">
+              <wp14:pctWidth>0</wp14:pctWidth>
+            </wp14:sizeRelH>
+            <wp14:sizeRelV relativeFrom="margin">
+              <wp14:pctHeight>0</wp14:pctHeight>
+            </wp14:sizeRelV>
+          </wp:anchor>
+        </w:drawing>
+      </w:r>
+    </w:p>
+    <w:p/>
     <w:p>
       <w:pPr>
         <w:pStyle w:val="Heading2"/>
@@ -6595,7 +6510,13 @@
     </w:p>
     <w:p>
       <w:r>
-        <w:t>Unreal Engine is a high-powered engine and requires at least 8GB of Ram to be able to access its minimum potential.  Software such as Blender require the similar amount of ram usage but it all depends on how many models you make or what tools you use within blender.</w:t>
+        <w:t xml:space="preserve">Unreal Engine is a high-powered engine and requires at least 8GB of Ram to be able to access its minimum potential.  Software such as Blender </w:t>
+      </w:r>
+      <w:r>
+        <w:t>requires</w:t>
+      </w:r>
+      <w:r>
+        <w:t xml:space="preserve"> the similar amount of ram usage but it all depends on how many models you make or what tools you use within blender.</w:t>
       </w:r>
     </w:p>
     <w:p>
@@ -6610,12 +6531,15 @@
     </w:p>
     <w:p>
       <w:r>
-        <w:t>Blender depending on preference can be used with a Digital tablet with or without a screen.  Digital tablets are most useful for sculpting and painting textures onto models UVs, by setting key binds on the side of the pen it can be set to whatever the user preference is and can be adjusted at any time making it an extremely useful tool for those who enjoy shortcuts which blender mostly relies on and makes things quicker for experienced users or users who like to advance faster and more efficiently.  Overall, the Digital Tablets are a great addition to blender and with great personalisation available the user can get work done effectively.</w:t>
-      </w:r>
-    </w:p>
-    <w:p>
+        <w:t xml:space="preserve">Blender depending on preference can be used with a Digital tablet with or without a screen.  Digital tablets are most useful for sculpting and painting textures onto models UVs, by setting key binds on the side of the pen it can be set to whatever the user preference is and can be adjusted at any time making it an extremely useful tool for those who enjoy shortcuts which blender mostly relies on and makes things quicker for experienced users or users who like to advance faster and more efficiently.  </w:t>
+      </w:r>
       <w:r>
         <w:lastRenderedPageBreak/>
+        <w:t>Overall, the Digital Tablets are a great addition to blender and with great personalisation available the user can get work done effectively.</w:t>
+      </w:r>
+    </w:p>
+    <w:p>
+      <w:r>
         <w:t>The overall requirements for this production process are using a high-powered computer capable of supporting high ram usage and high-performance ratings along with an additional Digital Tablet for blender usage to increase performance and detail work.</w:t>
       </w:r>
     </w:p>
@@ -6650,7 +6574,7 @@
       </w:r>
     </w:p>
     <w:p>
-      <w:hyperlink r:id="rId20" w:history="1">
+      <w:hyperlink r:id="rId21" w:history="1">
         <w:r>
           <w:rPr>
             <w:rStyle w:val="Hyperlink"/>
@@ -6668,7 +6592,7 @@
       </w:r>
     </w:p>
     <w:p>
-      <w:hyperlink r:id="rId21" w:history="1">
+      <w:hyperlink r:id="rId22" w:history="1">
         <w:r>
           <w:rPr>
             <w:rStyle w:val="Hyperlink"/>
@@ -6677,6 +6601,22 @@
         </w:r>
       </w:hyperlink>
     </w:p>
+    <w:p>
+      <w:r>
+        <w:t>Character Mood Board</w:t>
+      </w:r>
+    </w:p>
+    <w:p>
+      <w:hyperlink r:id="rId23" w:history="1">
+        <w:r>
+          <w:rPr>
+            <w:rStyle w:val="Hyperlink"/>
+          </w:rPr>
+          <w:t>https://app.mural.co/t/fishbowl3d4545/m/fishbowl3d4545/1738330322618/919f7ea656d7f55c3e01f211f343e052071ece82?sender=u201384d5e318bff83ebc6919</w:t>
+        </w:r>
+      </w:hyperlink>
+    </w:p>
+    <w:p/>
     <w:p/>
     <w:p>
       <w:r>
@@ -6725,16 +6665,7 @@
           <w:szCs w:val="24"/>
           <w:lang w:val="en-US"/>
         </w:rPr>
-        <w:t xml:space="preserve"> </w:t>
-      </w:r>
-      <w:r>
-        <w:rPr>
-          <w:rFonts w:eastAsia="Aptos" w:cs="Aptos"/>
-          <w:sz w:val="24"/>
-          <w:szCs w:val="24"/>
-          <w:lang w:val="en-US"/>
-        </w:rPr>
-        <w:t xml:space="preserve">First Deliverable - </w:t>
+        <w:t xml:space="preserve"> First Deliverable - </w:t>
       </w:r>
       <w:proofErr w:type="spellStart"/>
       <w:r>
@@ -6768,16 +6699,7 @@
           <w:szCs w:val="24"/>
           <w:lang w:val="en-US"/>
         </w:rPr>
-        <w:t xml:space="preserve"> </w:t>
-      </w:r>
-      <w:r>
-        <w:rPr>
-          <w:rFonts w:eastAsia="Aptos" w:cs="Aptos"/>
-          <w:sz w:val="24"/>
-          <w:szCs w:val="24"/>
-          <w:lang w:val="en-US"/>
-        </w:rPr>
-        <w:t>Grace Harris</w:t>
+        <w:t xml:space="preserve"> Grace Harris</w:t>
       </w:r>
       <w:r>
         <w:br/>
@@ -6836,8 +6758,6 @@
       <w:r>
         <w:rPr>
           <w:rFonts w:eastAsia="Aptos" w:cs="Aptos"/>
-          <w:sz w:val="24"/>
-          <w:szCs w:val="24"/>
           <w:lang w:val="en-US"/>
         </w:rPr>
         <w:t>(500 words)</w:t>
@@ -6849,8 +6769,6 @@
           <w:rFonts w:eastAsia="Aptos" w:cs="Aptos"/>
           <w:b/>
           <w:bCs/>
-          <w:sz w:val="24"/>
-          <w:szCs w:val="24"/>
           <w:lang w:val="en-US"/>
         </w:rPr>
       </w:pPr>
@@ -6859,8 +6777,6 @@
           <w:rFonts w:eastAsia="Aptos" w:cs="Aptos"/>
           <w:b/>
           <w:bCs/>
-          <w:sz w:val="24"/>
-          <w:szCs w:val="24"/>
           <w:lang w:val="en-US"/>
         </w:rPr>
         <w:t>1. Project Overview</w:t>
@@ -6872,23 +6788,34 @@
           <w:rFonts w:eastAsia="Aptos" w:cs="Aptos"/>
           <w:b/>
           <w:bCs/>
-        </w:rPr>
-      </w:pPr>
-      <w:r>
-        <w:rPr>
-          <w:rFonts w:eastAsia="Aptos" w:cs="Aptos"/>
-          <w:sz w:val="24"/>
-          <w:szCs w:val="24"/>
           <w:lang w:val="en-US"/>
         </w:rPr>
-        <w:t xml:space="preserve">A brief introduction to this project.  I am making a 3D Level design for a game named </w:t>
+      </w:pPr>
+      <w:r>
+        <w:rPr>
+          <w:rFonts w:eastAsia="Aptos" w:cs="Aptos"/>
+          <w:lang w:val="en-US"/>
+        </w:rPr>
+        <w:t xml:space="preserve">A brief introduction to this project.  I </w:t>
+      </w:r>
+      <w:r>
+        <w:rPr>
+          <w:rFonts w:eastAsia="Aptos" w:cs="Aptos"/>
+          <w:lang w:val="en-US"/>
+        </w:rPr>
+        <w:t xml:space="preserve">am making </w:t>
+      </w:r>
+      <w:r>
+        <w:rPr>
+          <w:rFonts w:eastAsia="Aptos" w:cs="Aptos"/>
+          <w:lang w:val="en-US"/>
+        </w:rPr>
+        <w:t xml:space="preserve">a 3D Level design for a game named </w:t>
       </w:r>
       <w:proofErr w:type="spellStart"/>
       <w:r>
         <w:rPr>
           <w:rFonts w:eastAsia="Aptos" w:cs="Aptos"/>
-          <w:sz w:val="24"/>
-          <w:szCs w:val="24"/>
           <w:lang w:val="en-US"/>
         </w:rPr>
         <w:t>Vegisation</w:t>
@@ -6897,19 +6824,29 @@
       <w:r>
         <w:rPr>
           <w:rFonts w:eastAsia="Aptos" w:cs="Aptos"/>
-          <w:sz w:val="24"/>
-          <w:szCs w:val="24"/>
           <w:lang w:val="en-US"/>
         </w:rPr>
-        <w:t xml:space="preserve"> within Unreal Engine and Blender</w:t>
-      </w:r>
-      <w:r>
-        <w:rPr>
-          <w:rFonts w:eastAsia="Aptos" w:cs="Aptos"/>
-          <w:sz w:val="24"/>
-          <w:szCs w:val="24"/>
+        <w:t xml:space="preserve"> within Unreal Engine </w:t>
+      </w:r>
+      <w:r>
+        <w:rPr>
+          <w:rFonts w:eastAsia="Aptos" w:cs="Aptos"/>
           <w:lang w:val="en-US"/>
         </w:rPr>
+        <w:t xml:space="preserve">using </w:t>
+      </w:r>
+      <w:r>
+        <w:rPr>
+          <w:rFonts w:eastAsia="Aptos" w:cs="Aptos"/>
+          <w:lang w:val="en-US"/>
+        </w:rPr>
+        <w:t>Blender</w:t>
+      </w:r>
+      <w:r>
+        <w:rPr>
+          <w:rFonts w:eastAsia="Aptos" w:cs="Aptos"/>
+          <w:lang w:val="en-US"/>
+        </w:rPr>
         <w:t xml:space="preserve">. </w:t>
       </w:r>
       <w:r>
@@ -6917,8 +6854,6 @@
           <w:rFonts w:eastAsia="Aptos" w:cs="Aptos"/>
           <w:b/>
           <w:bCs/>
-          <w:sz w:val="24"/>
-          <w:szCs w:val="24"/>
           <w:lang w:val="en-US"/>
         </w:rPr>
         <w:t xml:space="preserve"> </w:t>
@@ -6933,8 +6868,319 @@
       <w:r>
         <w:rPr>
           <w:rFonts w:eastAsia="Aptos" w:cs="Aptos"/>
-          <w:sz w:val="24"/>
-          <w:szCs w:val="24"/>
+        </w:rPr>
+        <w:t xml:space="preserve">My idea for this project was to make a 3D level design </w:t>
+      </w:r>
+      <w:r>
+        <w:rPr>
+          <w:rFonts w:eastAsia="Aptos" w:cs="Aptos"/>
+        </w:rPr>
+        <w:t xml:space="preserve">of my game idea </w:t>
+      </w:r>
+      <w:r>
+        <w:rPr>
+          <w:rFonts w:eastAsia="Aptos" w:cs="Aptos"/>
+        </w:rPr>
+        <w:t>in Unreal Engine and blender.  I would design the level with blueprints before building it into a level in Unreal Engine</w:t>
+      </w:r>
+      <w:r>
+        <w:rPr>
+          <w:rFonts w:eastAsia="Aptos" w:cs="Aptos"/>
+        </w:rPr>
+        <w:t xml:space="preserve"> and then adding assets made in Blender such as furniture.</w:t>
+      </w:r>
+    </w:p>
+    <w:p>
+      <w:pPr>
+        <w:rPr>
+          <w:rFonts w:eastAsia="Aptos" w:cs="Aptos"/>
+        </w:rPr>
+      </w:pPr>
+      <w:r>
+        <w:rPr>
+          <w:rFonts w:eastAsia="Aptos" w:cs="Aptos"/>
+        </w:rPr>
+        <w:t>The game idea will be presented in my Game Design Document (GDD) and my assets</w:t>
+      </w:r>
+      <w:r>
+        <w:rPr>
+          <w:rFonts w:eastAsia="Aptos" w:cs="Aptos"/>
+        </w:rPr>
+        <w:t xml:space="preserve"> and designs</w:t>
+      </w:r>
+      <w:r>
+        <w:rPr>
+          <w:rFonts w:eastAsia="Aptos" w:cs="Aptos"/>
+        </w:rPr>
+        <w:t xml:space="preserve"> produced will go into my Technical Design Document (TDD)</w:t>
+      </w:r>
+      <w:r>
+        <w:rPr>
+          <w:rFonts w:eastAsia="Aptos" w:cs="Aptos"/>
+        </w:rPr>
+        <w:t xml:space="preserve">. </w:t>
+      </w:r>
+    </w:p>
+    <w:p>
+      <w:pPr>
+        <w:rPr>
+          <w:rFonts w:eastAsia="Aptos" w:cs="Aptos"/>
+        </w:rPr>
+      </w:pPr>
+      <w:r>
+        <w:rPr>
+          <w:rFonts w:eastAsia="Aptos" w:cs="Aptos"/>
+        </w:rPr>
+        <w:t xml:space="preserve">The reason I chose to do this project idea was because I want to improve my skills in both Unreal Engine and Blender as they are the two most comfortable areas in game development I enjoy.  The aim is to become stronger and more knowledgeable in </w:t>
+      </w:r>
+      <w:r>
+        <w:rPr>
+          <w:rFonts w:eastAsia="Aptos" w:cs="Aptos"/>
+        </w:rPr>
+        <w:t>both</w:t>
+      </w:r>
+      <w:r>
+        <w:rPr>
+          <w:rFonts w:eastAsia="Aptos" w:cs="Aptos"/>
+        </w:rPr>
+        <w:t xml:space="preserve"> skills.</w:t>
+      </w:r>
+    </w:p>
+    <w:p>
+      <w:pPr>
+        <w:rPr>
+          <w:rFonts w:eastAsia="Aptos" w:cs="Aptos"/>
+        </w:rPr>
+      </w:pPr>
+      <w:r>
+        <w:rPr>
+          <w:rFonts w:eastAsia="Aptos" w:cs="Aptos"/>
+        </w:rPr>
+        <w:t xml:space="preserve">The process in which I have started this project is so I could visualise my project before producing work.  Starting off with my Game Design Document (GDD) got me started out on writing the story and the game progress so when it comes to modelling further on in this </w:t>
+      </w:r>
+      <w:r>
+        <w:rPr>
+          <w:rFonts w:eastAsia="Aptos" w:cs="Aptos"/>
+        </w:rPr>
+        <w:t>project,</w:t>
+      </w:r>
+      <w:r>
+        <w:rPr>
+          <w:rFonts w:eastAsia="Aptos" w:cs="Aptos"/>
+        </w:rPr>
+        <w:t xml:space="preserve"> I </w:t>
+      </w:r>
+      <w:r>
+        <w:rPr>
+          <w:rFonts w:eastAsia="Aptos" w:cs="Aptos"/>
+        </w:rPr>
+        <w:t>would</w:t>
+      </w:r>
+      <w:r>
+        <w:rPr>
+          <w:rFonts w:eastAsia="Aptos" w:cs="Aptos"/>
+        </w:rPr>
+        <w:t xml:space="preserve"> know exactly what I need to model </w:t>
+      </w:r>
+      <w:r>
+        <w:rPr>
+          <w:rFonts w:eastAsia="Aptos" w:cs="Aptos"/>
+        </w:rPr>
+        <w:t>preventing time from being wasted</w:t>
+      </w:r>
+      <w:r>
+        <w:rPr>
+          <w:rFonts w:eastAsia="Aptos" w:cs="Aptos"/>
+        </w:rPr>
+        <w:t xml:space="preserve">, this helps with planning my Jira tasks.  </w:t>
+      </w:r>
+    </w:p>
+    <w:p>
+      <w:pPr>
+        <w:rPr>
+          <w:rFonts w:eastAsia="Aptos" w:cs="Aptos"/>
+        </w:rPr>
+      </w:pPr>
+      <w:r>
+        <w:rPr>
+          <w:rFonts w:eastAsia="Aptos" w:cs="Aptos"/>
+        </w:rPr>
+        <w:t xml:space="preserve">Making a blueprint allowed me to know </w:t>
+      </w:r>
+      <w:r>
+        <w:rPr>
+          <w:rFonts w:eastAsia="Aptos" w:cs="Aptos"/>
+        </w:rPr>
+        <w:t xml:space="preserve">what </w:t>
+      </w:r>
+      <w:r>
+        <w:rPr>
+          <w:rFonts w:eastAsia="Aptos" w:cs="Aptos"/>
+        </w:rPr>
+        <w:t xml:space="preserve">furniture </w:t>
+      </w:r>
+      <w:r>
+        <w:rPr>
+          <w:rFonts w:eastAsia="Aptos" w:cs="Aptos"/>
+        </w:rPr>
+        <w:t xml:space="preserve">I </w:t>
+      </w:r>
+      <w:r>
+        <w:rPr>
+          <w:rFonts w:eastAsia="Aptos" w:cs="Aptos"/>
+        </w:rPr>
+        <w:t>need</w:t>
+      </w:r>
+      <w:r>
+        <w:rPr>
+          <w:rFonts w:eastAsia="Aptos" w:cs="Aptos"/>
+        </w:rPr>
+        <w:t xml:space="preserve"> to </w:t>
+      </w:r>
+      <w:r>
+        <w:rPr>
+          <w:rFonts w:eastAsia="Aptos" w:cs="Aptos"/>
+        </w:rPr>
+        <w:t>in my level;</w:t>
+      </w:r>
+      <w:r>
+        <w:rPr>
+          <w:rFonts w:eastAsia="Aptos" w:cs="Aptos"/>
+        </w:rPr>
+        <w:t xml:space="preserve"> </w:t>
+      </w:r>
+      <w:r>
+        <w:rPr>
+          <w:rFonts w:eastAsia="Aptos" w:cs="Aptos"/>
+        </w:rPr>
+        <w:t>this then allowed me to</w:t>
+      </w:r>
+      <w:r>
+        <w:rPr>
+          <w:rFonts w:eastAsia="Aptos" w:cs="Aptos"/>
+        </w:rPr>
+        <w:t xml:space="preserve"> plan where items</w:t>
+      </w:r>
+      <w:r>
+        <w:rPr>
+          <w:rFonts w:eastAsia="Aptos" w:cs="Aptos"/>
+        </w:rPr>
+        <w:t xml:space="preserve"> or weapons</w:t>
+      </w:r>
+      <w:r>
+        <w:rPr>
+          <w:rFonts w:eastAsia="Aptos" w:cs="Aptos"/>
+        </w:rPr>
+        <w:t xml:space="preserve"> go within the </w:t>
+      </w:r>
+      <w:r>
+        <w:rPr>
+          <w:rFonts w:eastAsia="Aptos" w:cs="Aptos"/>
+        </w:rPr>
+        <w:t>rooms</w:t>
+      </w:r>
+      <w:r>
+        <w:rPr>
+          <w:rFonts w:eastAsia="Aptos" w:cs="Aptos"/>
+        </w:rPr>
+        <w:t xml:space="preserve"> </w:t>
+      </w:r>
+      <w:r>
+        <w:rPr>
+          <w:rFonts w:eastAsia="Aptos" w:cs="Aptos"/>
+        </w:rPr>
+        <w:t xml:space="preserve">so the player must explore all the level.  </w:t>
+      </w:r>
+    </w:p>
+    <w:p>
+      <w:pPr>
+        <w:rPr>
+          <w:rFonts w:eastAsia="Aptos" w:cs="Aptos"/>
+        </w:rPr>
+      </w:pPr>
+      <w:r>
+        <w:rPr>
+          <w:rFonts w:eastAsia="Aptos" w:cs="Aptos"/>
+        </w:rPr>
+        <w:t>Making my Unreal project with the blueprint made it a lot easier to visualise where rooms would go and the scale they needed to be not</w:t>
+      </w:r>
+      <w:r>
+        <w:rPr>
+          <w:rFonts w:eastAsia="Aptos" w:cs="Aptos"/>
+        </w:rPr>
+        <w:t xml:space="preserve"> just throw in random shapes and get the scaling wrong.  </w:t>
+      </w:r>
+      <w:r>
+        <w:rPr>
+          <w:rFonts w:eastAsia="Aptos" w:cs="Aptos"/>
+        </w:rPr>
+        <w:t>Using a new tool in Unreal Engine allowed me to block out my levels rooms with the correct scale and size because of my blueprint.</w:t>
+      </w:r>
+      <w:r>
+        <w:rPr>
+          <w:rFonts w:eastAsia="Aptos" w:cs="Aptos"/>
+        </w:rPr>
+        <w:t xml:space="preserve">  </w:t>
+      </w:r>
+    </w:p>
+    <w:p>
+      <w:pPr>
+        <w:rPr>
+          <w:rFonts w:eastAsia="Aptos" w:cs="Aptos"/>
+        </w:rPr>
+      </w:pPr>
+      <w:r>
+        <w:rPr>
+          <w:rFonts w:eastAsia="Aptos" w:cs="Aptos"/>
+        </w:rPr>
+        <w:t>My next steps were to include anything I had design wise, like mood boards, concept art and blueprints, into my Technical Design Document (TDD)</w:t>
+      </w:r>
+      <w:r>
+        <w:rPr>
+          <w:rFonts w:eastAsia="Aptos" w:cs="Aptos"/>
+        </w:rPr>
+        <w:t>.  This allowed me to go into detail about my concept by explaining and showing how I wanted things too look within the game.</w:t>
+      </w:r>
+    </w:p>
+    <w:p>
+      <w:pPr>
+        <w:rPr>
+          <w:rFonts w:eastAsia="Aptos" w:cs="Aptos"/>
+        </w:rPr>
+      </w:pPr>
+      <w:r>
+        <w:rPr>
+          <w:rFonts w:eastAsia="Aptos" w:cs="Aptos"/>
+        </w:rPr>
+        <w:t xml:space="preserve">Creating my mood board </w:t>
+      </w:r>
+    </w:p>
+    <w:p>
+      <w:pPr>
+        <w:rPr>
+          <w:rFonts w:eastAsia="Aptos" w:cs="Aptos"/>
+        </w:rPr>
+      </w:pPr>
+      <w:r>
+        <w:rPr>
+          <w:rFonts w:eastAsia="Aptos" w:cs="Aptos"/>
+        </w:rPr>
+        <w:t>Changes will be made to my GDD and TDD over the course of this project as ideas might change or designs.</w:t>
+      </w:r>
+    </w:p>
+    <w:p>
+      <w:pPr>
+        <w:rPr>
+          <w:rFonts w:eastAsia="Aptos" w:cs="Aptos"/>
+          <w:strike/>
+          <w:color w:val="FF0000"/>
+        </w:rPr>
+      </w:pPr>
+      <w:r>
+        <w:rPr>
+          <w:rFonts w:eastAsia="Aptos" w:cs="Aptos"/>
+          <w:strike/>
+          <w:color w:val="FF0000"/>
           <w:lang w:val="en-US"/>
         </w:rPr>
         <w:t>Provide a brief introduction to the project. Describe the core idea/the problem it aims to solve.</w:t>
@@ -6953,21 +7199,217 @@
           <w:rFonts w:eastAsia="Aptos" w:cs="Aptos"/>
           <w:b/>
           <w:bCs/>
-          <w:sz w:val="24"/>
-          <w:szCs w:val="24"/>
           <w:lang w:val="en-US"/>
         </w:rPr>
+        <w:lastRenderedPageBreak/>
         <w:t>2. Core Features</w:t>
       </w:r>
     </w:p>
     <w:p>
-      <w:r>
-        <w:rPr>
-          <w:rFonts w:eastAsia="Aptos" w:cs="Aptos"/>
-          <w:sz w:val="24"/>
-          <w:szCs w:val="24"/>
+      <w:pPr>
+        <w:rPr>
+          <w:rFonts w:eastAsia="Aptos" w:cs="Aptos"/>
           <w:lang w:val="en-US"/>
         </w:rPr>
+      </w:pPr>
+      <w:r>
+        <w:rPr>
+          <w:rFonts w:eastAsia="Aptos" w:cs="Aptos"/>
+          <w:lang w:val="en-US"/>
+        </w:rPr>
+        <w:t>Going over the main features I set to include in my first deliverable prototype I believe I have achieved</w:t>
+      </w:r>
+      <w:r>
+        <w:rPr>
+          <w:rFonts w:eastAsia="Aptos" w:cs="Aptos"/>
+          <w:lang w:val="en-US"/>
+        </w:rPr>
+        <w:t xml:space="preserve"> all I set to achieve within the time and more.</w:t>
+      </w:r>
+    </w:p>
+    <w:p>
+      <w:pPr>
+        <w:pStyle w:val="ListParagraph"/>
+        <w:numPr>
+          <w:ilvl w:val="0"/>
+          <w:numId w:val="9"/>
+        </w:numPr>
+        <w:rPr>
+          <w:rFonts w:eastAsia="Aptos" w:cs="Aptos"/>
+          <w:lang w:val="en-US"/>
+        </w:rPr>
+      </w:pPr>
+      <w:r>
+        <w:rPr>
+          <w:rFonts w:eastAsia="Aptos" w:cs="Aptos"/>
+          <w:lang w:val="en-US"/>
+        </w:rPr>
+        <w:t>Completed the first draft of my Game Design Document (GDD)</w:t>
+      </w:r>
+    </w:p>
+    <w:p>
+      <w:pPr>
+        <w:pStyle w:val="ListParagraph"/>
+        <w:numPr>
+          <w:ilvl w:val="0"/>
+          <w:numId w:val="9"/>
+        </w:numPr>
+        <w:rPr>
+          <w:rFonts w:eastAsia="Aptos" w:cs="Aptos"/>
+          <w:lang w:val="en-US"/>
+        </w:rPr>
+      </w:pPr>
+      <w:r>
+        <w:rPr>
+          <w:rFonts w:eastAsia="Aptos" w:cs="Aptos"/>
+          <w:lang w:val="en-US"/>
+        </w:rPr>
+        <w:t xml:space="preserve">Completed </w:t>
+      </w:r>
+      <w:r>
+        <w:rPr>
+          <w:rFonts w:eastAsia="Aptos" w:cs="Aptos"/>
+          <w:lang w:val="en-US"/>
+        </w:rPr>
+        <w:t>the first</w:t>
+      </w:r>
+      <w:r>
+        <w:rPr>
+          <w:rFonts w:eastAsia="Aptos" w:cs="Aptos"/>
+          <w:lang w:val="en-US"/>
+        </w:rPr>
+        <w:t xml:space="preserve"> draft of my </w:t>
+      </w:r>
+      <w:r>
+        <w:rPr>
+          <w:rFonts w:eastAsia="Aptos" w:cs="Aptos"/>
+          <w:lang w:val="en-US"/>
+        </w:rPr>
+        <w:t>Technical</w:t>
+      </w:r>
+      <w:r>
+        <w:rPr>
+          <w:rFonts w:eastAsia="Aptos" w:cs="Aptos"/>
+          <w:lang w:val="en-US"/>
+        </w:rPr>
+        <w:t xml:space="preserve"> Design Document (</w:t>
+      </w:r>
+      <w:r>
+        <w:rPr>
+          <w:rFonts w:eastAsia="Aptos" w:cs="Aptos"/>
+          <w:lang w:val="en-US"/>
+        </w:rPr>
+        <w:t>T</w:t>
+      </w:r>
+      <w:r>
+        <w:rPr>
+          <w:rFonts w:eastAsia="Aptos" w:cs="Aptos"/>
+          <w:lang w:val="en-US"/>
+        </w:rPr>
+        <w:t>DD)</w:t>
+      </w:r>
+    </w:p>
+    <w:p>
+      <w:pPr>
+        <w:pStyle w:val="ListParagraph"/>
+        <w:numPr>
+          <w:ilvl w:val="0"/>
+          <w:numId w:val="9"/>
+        </w:numPr>
+        <w:rPr>
+          <w:rFonts w:eastAsia="Aptos" w:cs="Aptos"/>
+          <w:lang w:val="en-US"/>
+        </w:rPr>
+      </w:pPr>
+      <w:r>
+        <w:rPr>
+          <w:rFonts w:eastAsia="Aptos" w:cs="Aptos"/>
+          <w:lang w:val="en-US"/>
+        </w:rPr>
+        <w:t>Completed a blueprint of the first level design</w:t>
+      </w:r>
+    </w:p>
+    <w:p>
+      <w:pPr>
+        <w:pStyle w:val="ListParagraph"/>
+        <w:numPr>
+          <w:ilvl w:val="0"/>
+          <w:numId w:val="9"/>
+        </w:numPr>
+        <w:rPr>
+          <w:rFonts w:eastAsia="Aptos" w:cs="Aptos"/>
+          <w:lang w:val="en-US"/>
+        </w:rPr>
+      </w:pPr>
+      <w:r>
+        <w:rPr>
+          <w:rFonts w:eastAsia="Aptos" w:cs="Aptos"/>
+          <w:lang w:val="en-US"/>
+        </w:rPr>
+        <w:t>Created a block out in Unreal Engine of the structure of the level</w:t>
+      </w:r>
+    </w:p>
+    <w:p>
+      <w:pPr>
+        <w:pStyle w:val="ListParagraph"/>
+        <w:numPr>
+          <w:ilvl w:val="0"/>
+          <w:numId w:val="9"/>
+        </w:numPr>
+        <w:rPr>
+          <w:rFonts w:eastAsia="Aptos" w:cs="Aptos"/>
+          <w:lang w:val="en-US"/>
+        </w:rPr>
+      </w:pPr>
+      <w:r>
+        <w:rPr>
+          <w:rFonts w:eastAsia="Aptos" w:cs="Aptos"/>
+          <w:lang w:val="en-US"/>
+        </w:rPr>
+        <w:t>Created Character Mood boards</w:t>
+      </w:r>
+    </w:p>
+    <w:p>
+      <w:pPr>
+        <w:pStyle w:val="ListParagraph"/>
+        <w:numPr>
+          <w:ilvl w:val="0"/>
+          <w:numId w:val="9"/>
+        </w:numPr>
+        <w:rPr>
+          <w:rFonts w:eastAsia="Aptos" w:cs="Aptos"/>
+          <w:lang w:val="en-US"/>
+        </w:rPr>
+      </w:pPr>
+      <w:r>
+        <w:rPr>
+          <w:rFonts w:eastAsia="Aptos" w:cs="Aptos"/>
+          <w:lang w:val="en-US"/>
+        </w:rPr>
+        <w:t>Level</w:t>
+      </w:r>
+      <w:r>
+        <w:rPr>
+          <w:rFonts w:eastAsia="Aptos" w:cs="Aptos"/>
+          <w:lang w:val="en-US"/>
+        </w:rPr>
+        <w:t>, Assets and Item Mood Board</w:t>
+      </w:r>
+    </w:p>
+    <w:p>
+      <w:pPr>
+        <w:rPr>
+          <w:strike/>
+          <w:color w:val="FF0000"/>
+        </w:rPr>
+      </w:pPr>
+      <w:r>
+        <w:rPr>
+          <w:rFonts w:eastAsia="Aptos" w:cs="Aptos"/>
+          <w:strike/>
+          <w:color w:val="FF0000"/>
+          <w:lang w:val="en-US"/>
+        </w:rPr>
         <w:t>List the main features of the prototype. Focus on what is implemented in this phase.</w:t>
       </w:r>
     </w:p>
@@ -6984,8 +7426,6 @@
           <w:rFonts w:eastAsia="Aptos" w:cs="Aptos"/>
           <w:b/>
           <w:bCs/>
-          <w:sz w:val="24"/>
-          <w:szCs w:val="24"/>
           <w:lang w:val="en-US"/>
         </w:rPr>
         <w:t xml:space="preserve">3. Technical Implementation </w:t>
@@ -6995,8 +7435,6 @@
       <w:r>
         <w:rPr>
           <w:rFonts w:eastAsia="Aptos" w:cs="Aptos"/>
-          <w:sz w:val="24"/>
-          <w:szCs w:val="24"/>
           <w:lang w:val="en-US"/>
         </w:rPr>
         <w:t>Describe how the prototype is built, including programming techniques, frameworks, and tools used.</w:t>
@@ -7015,8 +7453,6 @@
           <w:rFonts w:eastAsia="Aptos" w:cs="Aptos"/>
           <w:b/>
           <w:bCs/>
-          <w:sz w:val="24"/>
-          <w:szCs w:val="24"/>
           <w:lang w:val="en-US"/>
         </w:rPr>
         <w:t xml:space="preserve">4. Limitations &amp; Future Development </w:t>
@@ -7031,8 +7467,6 @@
       <w:r>
         <w:rPr>
           <w:rFonts w:eastAsia="Aptos" w:cs="Aptos"/>
-          <w:sz w:val="24"/>
-          <w:szCs w:val="24"/>
           <w:lang w:val="en-US"/>
         </w:rPr>
         <w:t>Identify any known issues or limitations and propose next steps for future iterations.</w:t>
@@ -7214,6 +7648,417 @@
     </w:lvl>
   </w:abstractNum>
   <w:abstractNum w:abstractNumId="1" w15:restartNumberingAfterBreak="0">
+    <w:nsid w:val="03981CF1"/>
+    <w:multiLevelType w:val="multilevel"/>
+    <w:tmpl w:val="0D8AE324"/>
+    <w:lvl w:ilvl="0">
+      <w:start w:val="1"/>
+      <w:numFmt w:val="bullet"/>
+      <w:lvlText w:val=""/>
+      <w:lvlJc w:val="left"/>
+      <w:pPr>
+        <w:tabs>
+          <w:tab w:val="num" w:pos="720"/>
+        </w:tabs>
+        <w:ind w:left="720" w:hanging="360"/>
+      </w:pPr>
+      <w:rPr>
+        <w:rFonts w:ascii="Symbol" w:hAnsi="Symbol" w:hint="default"/>
+        <w:sz w:val="20"/>
+      </w:rPr>
+    </w:lvl>
+    <w:lvl w:ilvl="1" w:tentative="1">
+      <w:start w:val="1"/>
+      <w:numFmt w:val="bullet"/>
+      <w:lvlText w:val="o"/>
+      <w:lvlJc w:val="left"/>
+      <w:pPr>
+        <w:tabs>
+          <w:tab w:val="num" w:pos="1440"/>
+        </w:tabs>
+        <w:ind w:left="1440" w:hanging="360"/>
+      </w:pPr>
+      <w:rPr>
+        <w:rFonts w:ascii="Courier New" w:hAnsi="Courier New" w:hint="default"/>
+        <w:sz w:val="20"/>
+      </w:rPr>
+    </w:lvl>
+    <w:lvl w:ilvl="2" w:tentative="1">
+      <w:start w:val="1"/>
+      <w:numFmt w:val="bullet"/>
+      <w:lvlText w:val=""/>
+      <w:lvlJc w:val="left"/>
+      <w:pPr>
+        <w:tabs>
+          <w:tab w:val="num" w:pos="2160"/>
+        </w:tabs>
+        <w:ind w:left="2160" w:hanging="360"/>
+      </w:pPr>
+      <w:rPr>
+        <w:rFonts w:ascii="Wingdings" w:hAnsi="Wingdings" w:hint="default"/>
+        <w:sz w:val="20"/>
+      </w:rPr>
+    </w:lvl>
+    <w:lvl w:ilvl="3" w:tentative="1">
+      <w:start w:val="1"/>
+      <w:numFmt w:val="bullet"/>
+      <w:lvlText w:val=""/>
+      <w:lvlJc w:val="left"/>
+      <w:pPr>
+        <w:tabs>
+          <w:tab w:val="num" w:pos="2880"/>
+        </w:tabs>
+        <w:ind w:left="2880" w:hanging="360"/>
+      </w:pPr>
+      <w:rPr>
+        <w:rFonts w:ascii="Wingdings" w:hAnsi="Wingdings" w:hint="default"/>
+        <w:sz w:val="20"/>
+      </w:rPr>
+    </w:lvl>
+    <w:lvl w:ilvl="4" w:tentative="1">
+      <w:start w:val="1"/>
+      <w:numFmt w:val="bullet"/>
+      <w:lvlText w:val=""/>
+      <w:lvlJc w:val="left"/>
+      <w:pPr>
+        <w:tabs>
+          <w:tab w:val="num" w:pos="3600"/>
+        </w:tabs>
+        <w:ind w:left="3600" w:hanging="360"/>
+      </w:pPr>
+      <w:rPr>
+        <w:rFonts w:ascii="Wingdings" w:hAnsi="Wingdings" w:hint="default"/>
+        <w:sz w:val="20"/>
+      </w:rPr>
+    </w:lvl>
+    <w:lvl w:ilvl="5" w:tentative="1">
+      <w:start w:val="1"/>
+      <w:numFmt w:val="bullet"/>
+      <w:lvlText w:val=""/>
+      <w:lvlJc w:val="left"/>
+      <w:pPr>
+        <w:tabs>
+          <w:tab w:val="num" w:pos="4320"/>
+        </w:tabs>
+        <w:ind w:left="4320" w:hanging="360"/>
+      </w:pPr>
+      <w:rPr>
+        <w:rFonts w:ascii="Wingdings" w:hAnsi="Wingdings" w:hint="default"/>
+        <w:sz w:val="20"/>
+      </w:rPr>
+    </w:lvl>
+    <w:lvl w:ilvl="6" w:tentative="1">
+      <w:start w:val="1"/>
+      <w:numFmt w:val="bullet"/>
+      <w:lvlText w:val=""/>
+      <w:lvlJc w:val="left"/>
+      <w:pPr>
+        <w:tabs>
+          <w:tab w:val="num" w:pos="5040"/>
+        </w:tabs>
+        <w:ind w:left="5040" w:hanging="360"/>
+      </w:pPr>
+      <w:rPr>
+        <w:rFonts w:ascii="Wingdings" w:hAnsi="Wingdings" w:hint="default"/>
+        <w:sz w:val="20"/>
+      </w:rPr>
+    </w:lvl>
+    <w:lvl w:ilvl="7" w:tentative="1">
+      <w:start w:val="1"/>
+      <w:numFmt w:val="bullet"/>
+      <w:lvlText w:val=""/>
+      <w:lvlJc w:val="left"/>
+      <w:pPr>
+        <w:tabs>
+          <w:tab w:val="num" w:pos="5760"/>
+        </w:tabs>
+        <w:ind w:left="5760" w:hanging="360"/>
+      </w:pPr>
+      <w:rPr>
+        <w:rFonts w:ascii="Wingdings" w:hAnsi="Wingdings" w:hint="default"/>
+        <w:sz w:val="20"/>
+      </w:rPr>
+    </w:lvl>
+    <w:lvl w:ilvl="8" w:tentative="1">
+      <w:start w:val="1"/>
+      <w:numFmt w:val="bullet"/>
+      <w:lvlText w:val=""/>
+      <w:lvlJc w:val="left"/>
+      <w:pPr>
+        <w:tabs>
+          <w:tab w:val="num" w:pos="6480"/>
+        </w:tabs>
+        <w:ind w:left="6480" w:hanging="360"/>
+      </w:pPr>
+      <w:rPr>
+        <w:rFonts w:ascii="Wingdings" w:hAnsi="Wingdings" w:hint="default"/>
+        <w:sz w:val="20"/>
+      </w:rPr>
+    </w:lvl>
+  </w:abstractNum>
+  <w:abstractNum w:abstractNumId="2" w15:restartNumberingAfterBreak="0">
+    <w:nsid w:val="03D65664"/>
+    <w:multiLevelType w:val="hybridMultilevel"/>
+    <w:tmpl w:val="E0A22E70"/>
+    <w:lvl w:ilvl="0" w:tplc="08090001">
+      <w:start w:val="1"/>
+      <w:numFmt w:val="bullet"/>
+      <w:lvlText w:val=""/>
+      <w:lvlJc w:val="left"/>
+      <w:pPr>
+        <w:ind w:left="720" w:hanging="360"/>
+      </w:pPr>
+      <w:rPr>
+        <w:rFonts w:ascii="Symbol" w:hAnsi="Symbol" w:hint="default"/>
+      </w:rPr>
+    </w:lvl>
+    <w:lvl w:ilvl="1" w:tplc="08090003" w:tentative="1">
+      <w:start w:val="1"/>
+      <w:numFmt w:val="bullet"/>
+      <w:lvlText w:val="o"/>
+      <w:lvlJc w:val="left"/>
+      <w:pPr>
+        <w:ind w:left="1440" w:hanging="360"/>
+      </w:pPr>
+      <w:rPr>
+        <w:rFonts w:ascii="Courier New" w:hAnsi="Courier New" w:cs="Courier New" w:hint="default"/>
+      </w:rPr>
+    </w:lvl>
+    <w:lvl w:ilvl="2" w:tplc="08090005" w:tentative="1">
+      <w:start w:val="1"/>
+      <w:numFmt w:val="bullet"/>
+      <w:lvlText w:val=""/>
+      <w:lvlJc w:val="left"/>
+      <w:pPr>
+        <w:ind w:left="2160" w:hanging="360"/>
+      </w:pPr>
+      <w:rPr>
+        <w:rFonts w:ascii="Wingdings" w:hAnsi="Wingdings" w:hint="default"/>
+      </w:rPr>
+    </w:lvl>
+    <w:lvl w:ilvl="3" w:tplc="08090001" w:tentative="1">
+      <w:start w:val="1"/>
+      <w:numFmt w:val="bullet"/>
+      <w:lvlText w:val=""/>
+      <w:lvlJc w:val="left"/>
+      <w:pPr>
+        <w:ind w:left="2880" w:hanging="360"/>
+      </w:pPr>
+      <w:rPr>
+        <w:rFonts w:ascii="Symbol" w:hAnsi="Symbol" w:hint="default"/>
+      </w:rPr>
+    </w:lvl>
+    <w:lvl w:ilvl="4" w:tplc="08090003" w:tentative="1">
+      <w:start w:val="1"/>
+      <w:numFmt w:val="bullet"/>
+      <w:lvlText w:val="o"/>
+      <w:lvlJc w:val="left"/>
+      <w:pPr>
+        <w:ind w:left="3600" w:hanging="360"/>
+      </w:pPr>
+      <w:rPr>
+        <w:rFonts w:ascii="Courier New" w:hAnsi="Courier New" w:cs="Courier New" w:hint="default"/>
+      </w:rPr>
+    </w:lvl>
+    <w:lvl w:ilvl="5" w:tplc="08090005" w:tentative="1">
+      <w:start w:val="1"/>
+      <w:numFmt w:val="bullet"/>
+      <w:lvlText w:val=""/>
+      <w:lvlJc w:val="left"/>
+      <w:pPr>
+        <w:ind w:left="4320" w:hanging="360"/>
+      </w:pPr>
+      <w:rPr>
+        <w:rFonts w:ascii="Wingdings" w:hAnsi="Wingdings" w:hint="default"/>
+      </w:rPr>
+    </w:lvl>
+    <w:lvl w:ilvl="6" w:tplc="08090001" w:tentative="1">
+      <w:start w:val="1"/>
+      <w:numFmt w:val="bullet"/>
+      <w:lvlText w:val=""/>
+      <w:lvlJc w:val="left"/>
+      <w:pPr>
+        <w:ind w:left="5040" w:hanging="360"/>
+      </w:pPr>
+      <w:rPr>
+        <w:rFonts w:ascii="Symbol" w:hAnsi="Symbol" w:hint="default"/>
+      </w:rPr>
+    </w:lvl>
+    <w:lvl w:ilvl="7" w:tplc="08090003" w:tentative="1">
+      <w:start w:val="1"/>
+      <w:numFmt w:val="bullet"/>
+      <w:lvlText w:val="o"/>
+      <w:lvlJc w:val="left"/>
+      <w:pPr>
+        <w:ind w:left="5760" w:hanging="360"/>
+      </w:pPr>
+      <w:rPr>
+        <w:rFonts w:ascii="Courier New" w:hAnsi="Courier New" w:cs="Courier New" w:hint="default"/>
+      </w:rPr>
+    </w:lvl>
+    <w:lvl w:ilvl="8" w:tplc="08090005" w:tentative="1">
+      <w:start w:val="1"/>
+      <w:numFmt w:val="bullet"/>
+      <w:lvlText w:val=""/>
+      <w:lvlJc w:val="left"/>
+      <w:pPr>
+        <w:ind w:left="6480" w:hanging="360"/>
+      </w:pPr>
+      <w:rPr>
+        <w:rFonts w:ascii="Wingdings" w:hAnsi="Wingdings" w:hint="default"/>
+      </w:rPr>
+    </w:lvl>
+  </w:abstractNum>
+  <w:abstractNum w:abstractNumId="3" w15:restartNumberingAfterBreak="0">
+    <w:nsid w:val="20145976"/>
+    <w:multiLevelType w:val="multilevel"/>
+    <w:tmpl w:val="7930861E"/>
+    <w:lvl w:ilvl="0">
+      <w:start w:val="1"/>
+      <w:numFmt w:val="bullet"/>
+      <w:lvlText w:val=""/>
+      <w:lvlJc w:val="left"/>
+      <w:pPr>
+        <w:tabs>
+          <w:tab w:val="num" w:pos="720"/>
+        </w:tabs>
+        <w:ind w:left="720" w:hanging="360"/>
+      </w:pPr>
+      <w:rPr>
+        <w:rFonts w:ascii="Symbol" w:hAnsi="Symbol" w:hint="default"/>
+        <w:sz w:val="20"/>
+      </w:rPr>
+    </w:lvl>
+    <w:lvl w:ilvl="1" w:tentative="1">
+      <w:start w:val="1"/>
+      <w:numFmt w:val="bullet"/>
+      <w:lvlText w:val="o"/>
+      <w:lvlJc w:val="left"/>
+      <w:pPr>
+        <w:tabs>
+          <w:tab w:val="num" w:pos="1440"/>
+        </w:tabs>
+        <w:ind w:left="1440" w:hanging="360"/>
+      </w:pPr>
+      <w:rPr>
+        <w:rFonts w:ascii="Courier New" w:hAnsi="Courier New" w:hint="default"/>
+        <w:sz w:val="20"/>
+      </w:rPr>
+    </w:lvl>
+    <w:lvl w:ilvl="2" w:tentative="1">
+      <w:start w:val="1"/>
+      <w:numFmt w:val="bullet"/>
+      <w:lvlText w:val=""/>
+      <w:lvlJc w:val="left"/>
+      <w:pPr>
+        <w:tabs>
+          <w:tab w:val="num" w:pos="2160"/>
+        </w:tabs>
+        <w:ind w:left="2160" w:hanging="360"/>
+      </w:pPr>
+      <w:rPr>
+        <w:rFonts w:ascii="Wingdings" w:hAnsi="Wingdings" w:hint="default"/>
+        <w:sz w:val="20"/>
+      </w:rPr>
+    </w:lvl>
+    <w:lvl w:ilvl="3" w:tentative="1">
+      <w:start w:val="1"/>
+      <w:numFmt w:val="bullet"/>
+      <w:lvlText w:val=""/>
+      <w:lvlJc w:val="left"/>
+      <w:pPr>
+        <w:tabs>
+          <w:tab w:val="num" w:pos="2880"/>
+        </w:tabs>
+        <w:ind w:left="2880" w:hanging="360"/>
+      </w:pPr>
+      <w:rPr>
+        <w:rFonts w:ascii="Wingdings" w:hAnsi="Wingdings" w:hint="default"/>
+        <w:sz w:val="20"/>
+      </w:rPr>
+    </w:lvl>
+    <w:lvl w:ilvl="4" w:tentative="1">
+      <w:start w:val="1"/>
+      <w:numFmt w:val="bullet"/>
+      <w:lvlText w:val=""/>
+      <w:lvlJc w:val="left"/>
+      <w:pPr>
+        <w:tabs>
+          <w:tab w:val="num" w:pos="3600"/>
+        </w:tabs>
+        <w:ind w:left="3600" w:hanging="360"/>
+      </w:pPr>
+      <w:rPr>
+        <w:rFonts w:ascii="Wingdings" w:hAnsi="Wingdings" w:hint="default"/>
+        <w:sz w:val="20"/>
+      </w:rPr>
+    </w:lvl>
+    <w:lvl w:ilvl="5" w:tentative="1">
+      <w:start w:val="1"/>
+      <w:numFmt w:val="bullet"/>
+      <w:lvlText w:val=""/>
+      <w:lvlJc w:val="left"/>
+      <w:pPr>
+        <w:tabs>
+          <w:tab w:val="num" w:pos="4320"/>
+        </w:tabs>
+        <w:ind w:left="4320" w:hanging="360"/>
+      </w:pPr>
+      <w:rPr>
+        <w:rFonts w:ascii="Wingdings" w:hAnsi="Wingdings" w:hint="default"/>
+        <w:sz w:val="20"/>
+      </w:rPr>
+    </w:lvl>
+    <w:lvl w:ilvl="6" w:tentative="1">
+      <w:start w:val="1"/>
+      <w:numFmt w:val="bullet"/>
+      <w:lvlText w:val=""/>
+      <w:lvlJc w:val="left"/>
+      <w:pPr>
+        <w:tabs>
+          <w:tab w:val="num" w:pos="5040"/>
+        </w:tabs>
+        <w:ind w:left="5040" w:hanging="360"/>
+      </w:pPr>
+      <w:rPr>
+        <w:rFonts w:ascii="Wingdings" w:hAnsi="Wingdings" w:hint="default"/>
+        <w:sz w:val="20"/>
+      </w:rPr>
+    </w:lvl>
+    <w:lvl w:ilvl="7" w:tentative="1">
+      <w:start w:val="1"/>
+      <w:numFmt w:val="bullet"/>
+      <w:lvlText w:val=""/>
+      <w:lvlJc w:val="left"/>
+      <w:pPr>
+        <w:tabs>
+          <w:tab w:val="num" w:pos="5760"/>
+        </w:tabs>
+        <w:ind w:left="5760" w:hanging="360"/>
+      </w:pPr>
+      <w:rPr>
+        <w:rFonts w:ascii="Wingdings" w:hAnsi="Wingdings" w:hint="default"/>
+        <w:sz w:val="20"/>
+      </w:rPr>
+    </w:lvl>
+    <w:lvl w:ilvl="8" w:tentative="1">
+      <w:start w:val="1"/>
+      <w:numFmt w:val="bullet"/>
+      <w:lvlText w:val=""/>
+      <w:lvlJc w:val="left"/>
+      <w:pPr>
+        <w:tabs>
+          <w:tab w:val="num" w:pos="6480"/>
+        </w:tabs>
+        <w:ind w:left="6480" w:hanging="360"/>
+      </w:pPr>
+      <w:rPr>
+        <w:rFonts w:ascii="Wingdings" w:hAnsi="Wingdings" w:hint="default"/>
+        <w:sz w:val="20"/>
+      </w:rPr>
+    </w:lvl>
+  </w:abstractNum>
+  <w:abstractNum w:abstractNumId="4" w15:restartNumberingAfterBreak="0">
     <w:nsid w:val="26EE2CAC"/>
     <w:multiLevelType w:val="hybridMultilevel"/>
     <w:tmpl w:val="0480E1D0"/>
@@ -7325,7 +8170,7 @@
       </w:rPr>
     </w:lvl>
   </w:abstractNum>
-  <w:abstractNum w:abstractNumId="2" w15:restartNumberingAfterBreak="0">
+  <w:abstractNum w:abstractNumId="5" w15:restartNumberingAfterBreak="0">
     <w:nsid w:val="47E842D8"/>
     <w:multiLevelType w:val="hybridMultilevel"/>
     <w:tmpl w:val="11D43D92"/>
@@ -7411,7 +8256,7 @@
       </w:pPr>
     </w:lvl>
   </w:abstractNum>
-  <w:abstractNum w:abstractNumId="3" w15:restartNumberingAfterBreak="0">
+  <w:abstractNum w:abstractNumId="6" w15:restartNumberingAfterBreak="0">
     <w:nsid w:val="493133DD"/>
     <w:multiLevelType w:val="hybridMultilevel"/>
     <w:tmpl w:val="AC78EA08"/>
@@ -7524,7 +8369,7 @@
       </w:rPr>
     </w:lvl>
   </w:abstractNum>
-  <w:abstractNum w:abstractNumId="4" w15:restartNumberingAfterBreak="0">
+  <w:abstractNum w:abstractNumId="7" w15:restartNumberingAfterBreak="0">
     <w:nsid w:val="49A8655C"/>
     <w:multiLevelType w:val="hybridMultilevel"/>
     <w:tmpl w:val="6792D07A"/>
@@ -7637,7 +8482,7 @@
       </w:rPr>
     </w:lvl>
   </w:abstractNum>
-  <w:abstractNum w:abstractNumId="5" w15:restartNumberingAfterBreak="0">
+  <w:abstractNum w:abstractNumId="8" w15:restartNumberingAfterBreak="0">
     <w:nsid w:val="4DBD0331"/>
     <w:multiLevelType w:val="hybridMultilevel"/>
     <w:tmpl w:val="95F43FFE"/>
@@ -7749,7 +8594,7 @@
       </w:rPr>
     </w:lvl>
   </w:abstractNum>
-  <w:abstractNum w:abstractNumId="6" w15:restartNumberingAfterBreak="0">
+  <w:abstractNum w:abstractNumId="9" w15:restartNumberingAfterBreak="0">
     <w:nsid w:val="54C54022"/>
     <w:multiLevelType w:val="hybridMultilevel"/>
     <w:tmpl w:val="0AE07F20"/>
@@ -7862,7 +8707,7 @@
       </w:rPr>
     </w:lvl>
   </w:abstractNum>
-  <w:abstractNum w:abstractNumId="7" w15:restartNumberingAfterBreak="0">
+  <w:abstractNum w:abstractNumId="10" w15:restartNumberingAfterBreak="0">
     <w:nsid w:val="55270752"/>
     <w:multiLevelType w:val="hybridMultilevel"/>
     <w:tmpl w:val="27B222A4"/>
@@ -7975,29 +8820,396 @@
       </w:rPr>
     </w:lvl>
   </w:abstractNum>
+  <w:abstractNum w:abstractNumId="11" w15:restartNumberingAfterBreak="0">
+    <w:nsid w:val="6BF60B18"/>
+    <w:multiLevelType w:val="multilevel"/>
+    <w:tmpl w:val="8FB23D22"/>
+    <w:lvl w:ilvl="0">
+      <w:start w:val="1"/>
+      <w:numFmt w:val="bullet"/>
+      <w:lvlText w:val=""/>
+      <w:lvlJc w:val="left"/>
+      <w:pPr>
+        <w:tabs>
+          <w:tab w:val="num" w:pos="720"/>
+        </w:tabs>
+        <w:ind w:left="720" w:hanging="360"/>
+      </w:pPr>
+      <w:rPr>
+        <w:rFonts w:ascii="Symbol" w:hAnsi="Symbol" w:hint="default"/>
+        <w:sz w:val="20"/>
+      </w:rPr>
+    </w:lvl>
+    <w:lvl w:ilvl="1" w:tentative="1">
+      <w:start w:val="1"/>
+      <w:numFmt w:val="bullet"/>
+      <w:lvlText w:val="o"/>
+      <w:lvlJc w:val="left"/>
+      <w:pPr>
+        <w:tabs>
+          <w:tab w:val="num" w:pos="1440"/>
+        </w:tabs>
+        <w:ind w:left="1440" w:hanging="360"/>
+      </w:pPr>
+      <w:rPr>
+        <w:rFonts w:ascii="Courier New" w:hAnsi="Courier New" w:hint="default"/>
+        <w:sz w:val="20"/>
+      </w:rPr>
+    </w:lvl>
+    <w:lvl w:ilvl="2" w:tentative="1">
+      <w:start w:val="1"/>
+      <w:numFmt w:val="bullet"/>
+      <w:lvlText w:val=""/>
+      <w:lvlJc w:val="left"/>
+      <w:pPr>
+        <w:tabs>
+          <w:tab w:val="num" w:pos="2160"/>
+        </w:tabs>
+        <w:ind w:left="2160" w:hanging="360"/>
+      </w:pPr>
+      <w:rPr>
+        <w:rFonts w:ascii="Wingdings" w:hAnsi="Wingdings" w:hint="default"/>
+        <w:sz w:val="20"/>
+      </w:rPr>
+    </w:lvl>
+    <w:lvl w:ilvl="3" w:tentative="1">
+      <w:start w:val="1"/>
+      <w:numFmt w:val="bullet"/>
+      <w:lvlText w:val=""/>
+      <w:lvlJc w:val="left"/>
+      <w:pPr>
+        <w:tabs>
+          <w:tab w:val="num" w:pos="2880"/>
+        </w:tabs>
+        <w:ind w:left="2880" w:hanging="360"/>
+      </w:pPr>
+      <w:rPr>
+        <w:rFonts w:ascii="Wingdings" w:hAnsi="Wingdings" w:hint="default"/>
+        <w:sz w:val="20"/>
+      </w:rPr>
+    </w:lvl>
+    <w:lvl w:ilvl="4" w:tentative="1">
+      <w:start w:val="1"/>
+      <w:numFmt w:val="bullet"/>
+      <w:lvlText w:val=""/>
+      <w:lvlJc w:val="left"/>
+      <w:pPr>
+        <w:tabs>
+          <w:tab w:val="num" w:pos="3600"/>
+        </w:tabs>
+        <w:ind w:left="3600" w:hanging="360"/>
+      </w:pPr>
+      <w:rPr>
+        <w:rFonts w:ascii="Wingdings" w:hAnsi="Wingdings" w:hint="default"/>
+        <w:sz w:val="20"/>
+      </w:rPr>
+    </w:lvl>
+    <w:lvl w:ilvl="5" w:tentative="1">
+      <w:start w:val="1"/>
+      <w:numFmt w:val="bullet"/>
+      <w:lvlText w:val=""/>
+      <w:lvlJc w:val="left"/>
+      <w:pPr>
+        <w:tabs>
+          <w:tab w:val="num" w:pos="4320"/>
+        </w:tabs>
+        <w:ind w:left="4320" w:hanging="360"/>
+      </w:pPr>
+      <w:rPr>
+        <w:rFonts w:ascii="Wingdings" w:hAnsi="Wingdings" w:hint="default"/>
+        <w:sz w:val="20"/>
+      </w:rPr>
+    </w:lvl>
+    <w:lvl w:ilvl="6" w:tentative="1">
+      <w:start w:val="1"/>
+      <w:numFmt w:val="bullet"/>
+      <w:lvlText w:val=""/>
+      <w:lvlJc w:val="left"/>
+      <w:pPr>
+        <w:tabs>
+          <w:tab w:val="num" w:pos="5040"/>
+        </w:tabs>
+        <w:ind w:left="5040" w:hanging="360"/>
+      </w:pPr>
+      <w:rPr>
+        <w:rFonts w:ascii="Wingdings" w:hAnsi="Wingdings" w:hint="default"/>
+        <w:sz w:val="20"/>
+      </w:rPr>
+    </w:lvl>
+    <w:lvl w:ilvl="7" w:tentative="1">
+      <w:start w:val="1"/>
+      <w:numFmt w:val="bullet"/>
+      <w:lvlText w:val=""/>
+      <w:lvlJc w:val="left"/>
+      <w:pPr>
+        <w:tabs>
+          <w:tab w:val="num" w:pos="5760"/>
+        </w:tabs>
+        <w:ind w:left="5760" w:hanging="360"/>
+      </w:pPr>
+      <w:rPr>
+        <w:rFonts w:ascii="Wingdings" w:hAnsi="Wingdings" w:hint="default"/>
+        <w:sz w:val="20"/>
+      </w:rPr>
+    </w:lvl>
+    <w:lvl w:ilvl="8" w:tentative="1">
+      <w:start w:val="1"/>
+      <w:numFmt w:val="bullet"/>
+      <w:lvlText w:val=""/>
+      <w:lvlJc w:val="left"/>
+      <w:pPr>
+        <w:tabs>
+          <w:tab w:val="num" w:pos="6480"/>
+        </w:tabs>
+        <w:ind w:left="6480" w:hanging="360"/>
+      </w:pPr>
+      <w:rPr>
+        <w:rFonts w:ascii="Wingdings" w:hAnsi="Wingdings" w:hint="default"/>
+        <w:sz w:val="20"/>
+      </w:rPr>
+    </w:lvl>
+  </w:abstractNum>
+  <w:abstractNum w:abstractNumId="12" w15:restartNumberingAfterBreak="0">
+    <w:nsid w:val="7C180415"/>
+    <w:multiLevelType w:val="multilevel"/>
+    <w:tmpl w:val="A98256AA"/>
+    <w:lvl w:ilvl="0">
+      <w:start w:val="1"/>
+      <w:numFmt w:val="bullet"/>
+      <w:lvlText w:val=""/>
+      <w:lvlJc w:val="left"/>
+      <w:pPr>
+        <w:tabs>
+          <w:tab w:val="num" w:pos="720"/>
+        </w:tabs>
+        <w:ind w:left="720" w:hanging="360"/>
+      </w:pPr>
+      <w:rPr>
+        <w:rFonts w:ascii="Symbol" w:hAnsi="Symbol" w:hint="default"/>
+        <w:sz w:val="20"/>
+      </w:rPr>
+    </w:lvl>
+    <w:lvl w:ilvl="1" w:tentative="1">
+      <w:start w:val="1"/>
+      <w:numFmt w:val="bullet"/>
+      <w:lvlText w:val="o"/>
+      <w:lvlJc w:val="left"/>
+      <w:pPr>
+        <w:tabs>
+          <w:tab w:val="num" w:pos="1440"/>
+        </w:tabs>
+        <w:ind w:left="1440" w:hanging="360"/>
+      </w:pPr>
+      <w:rPr>
+        <w:rFonts w:ascii="Courier New" w:hAnsi="Courier New" w:hint="default"/>
+        <w:sz w:val="20"/>
+      </w:rPr>
+    </w:lvl>
+    <w:lvl w:ilvl="2" w:tentative="1">
+      <w:start w:val="1"/>
+      <w:numFmt w:val="bullet"/>
+      <w:lvlText w:val=""/>
+      <w:lvlJc w:val="left"/>
+      <w:pPr>
+        <w:tabs>
+          <w:tab w:val="num" w:pos="2160"/>
+        </w:tabs>
+        <w:ind w:left="2160" w:hanging="360"/>
+      </w:pPr>
+      <w:rPr>
+        <w:rFonts w:ascii="Wingdings" w:hAnsi="Wingdings" w:hint="default"/>
+        <w:sz w:val="20"/>
+      </w:rPr>
+    </w:lvl>
+    <w:lvl w:ilvl="3" w:tentative="1">
+      <w:start w:val="1"/>
+      <w:numFmt w:val="bullet"/>
+      <w:lvlText w:val=""/>
+      <w:lvlJc w:val="left"/>
+      <w:pPr>
+        <w:tabs>
+          <w:tab w:val="num" w:pos="2880"/>
+        </w:tabs>
+        <w:ind w:left="2880" w:hanging="360"/>
+      </w:pPr>
+      <w:rPr>
+        <w:rFonts w:ascii="Wingdings" w:hAnsi="Wingdings" w:hint="default"/>
+        <w:sz w:val="20"/>
+      </w:rPr>
+    </w:lvl>
+    <w:lvl w:ilvl="4" w:tentative="1">
+      <w:start w:val="1"/>
+      <w:numFmt w:val="bullet"/>
+      <w:lvlText w:val=""/>
+      <w:lvlJc w:val="left"/>
+      <w:pPr>
+        <w:tabs>
+          <w:tab w:val="num" w:pos="3600"/>
+        </w:tabs>
+        <w:ind w:left="3600" w:hanging="360"/>
+      </w:pPr>
+      <w:rPr>
+        <w:rFonts w:ascii="Wingdings" w:hAnsi="Wingdings" w:hint="default"/>
+        <w:sz w:val="20"/>
+      </w:rPr>
+    </w:lvl>
+    <w:lvl w:ilvl="5" w:tentative="1">
+      <w:start w:val="1"/>
+      <w:numFmt w:val="bullet"/>
+      <w:lvlText w:val=""/>
+      <w:lvlJc w:val="left"/>
+      <w:pPr>
+        <w:tabs>
+          <w:tab w:val="num" w:pos="4320"/>
+        </w:tabs>
+        <w:ind w:left="4320" w:hanging="360"/>
+      </w:pPr>
+      <w:rPr>
+        <w:rFonts w:ascii="Wingdings" w:hAnsi="Wingdings" w:hint="default"/>
+        <w:sz w:val="20"/>
+      </w:rPr>
+    </w:lvl>
+    <w:lvl w:ilvl="6" w:tentative="1">
+      <w:start w:val="1"/>
+      <w:numFmt w:val="bullet"/>
+      <w:lvlText w:val=""/>
+      <w:lvlJc w:val="left"/>
+      <w:pPr>
+        <w:tabs>
+          <w:tab w:val="num" w:pos="5040"/>
+        </w:tabs>
+        <w:ind w:left="5040" w:hanging="360"/>
+      </w:pPr>
+      <w:rPr>
+        <w:rFonts w:ascii="Wingdings" w:hAnsi="Wingdings" w:hint="default"/>
+        <w:sz w:val="20"/>
+      </w:rPr>
+    </w:lvl>
+    <w:lvl w:ilvl="7" w:tentative="1">
+      <w:start w:val="1"/>
+      <w:numFmt w:val="bullet"/>
+      <w:lvlText w:val=""/>
+      <w:lvlJc w:val="left"/>
+      <w:pPr>
+        <w:tabs>
+          <w:tab w:val="num" w:pos="5760"/>
+        </w:tabs>
+        <w:ind w:left="5760" w:hanging="360"/>
+      </w:pPr>
+      <w:rPr>
+        <w:rFonts w:ascii="Wingdings" w:hAnsi="Wingdings" w:hint="default"/>
+        <w:sz w:val="20"/>
+      </w:rPr>
+    </w:lvl>
+    <w:lvl w:ilvl="8" w:tentative="1">
+      <w:start w:val="1"/>
+      <w:numFmt w:val="bullet"/>
+      <w:lvlText w:val=""/>
+      <w:lvlJc w:val="left"/>
+      <w:pPr>
+        <w:tabs>
+          <w:tab w:val="num" w:pos="6480"/>
+        </w:tabs>
+        <w:ind w:left="6480" w:hanging="360"/>
+      </w:pPr>
+      <w:rPr>
+        <w:rFonts w:ascii="Wingdings" w:hAnsi="Wingdings" w:hint="default"/>
+        <w:sz w:val="20"/>
+      </w:rPr>
+    </w:lvl>
+  </w:abstractNum>
   <w:num w:numId="1" w16cid:durableId="1595093957">
-    <w:abstractNumId w:val="2"/>
+    <w:abstractNumId w:val="5"/>
   </w:num>
   <w:num w:numId="2" w16cid:durableId="811600327">
-    <w:abstractNumId w:val="6"/>
+    <w:abstractNumId w:val="9"/>
   </w:num>
   <w:num w:numId="3" w16cid:durableId="1487741732">
+    <w:abstractNumId w:val="10"/>
+  </w:num>
+  <w:num w:numId="4" w16cid:durableId="937523192">
     <w:abstractNumId w:val="7"/>
   </w:num>
-  <w:num w:numId="4" w16cid:durableId="937523192">
-    <w:abstractNumId w:val="4"/>
-  </w:num>
   <w:num w:numId="5" w16cid:durableId="1231426673">
-    <w:abstractNumId w:val="5"/>
+    <w:abstractNumId w:val="8"/>
   </w:num>
   <w:num w:numId="6" w16cid:durableId="762183840">
-    <w:abstractNumId w:val="1"/>
+    <w:abstractNumId w:val="4"/>
   </w:num>
   <w:num w:numId="7" w16cid:durableId="719134174">
     <w:abstractNumId w:val="0"/>
   </w:num>
   <w:num w:numId="8" w16cid:durableId="1919170261">
+    <w:abstractNumId w:val="6"/>
+  </w:num>
+  <w:num w:numId="9" w16cid:durableId="1280139817">
+    <w:abstractNumId w:val="2"/>
+  </w:num>
+  <w:num w:numId="10" w16cid:durableId="493566712">
     <w:abstractNumId w:val="3"/>
+    <w:lvlOverride w:ilvl="0">
+      <w:startOverride w:val="1"/>
+    </w:lvlOverride>
+  </w:num>
+  <w:num w:numId="11" w16cid:durableId="455415754">
+    <w:abstractNumId w:val="3"/>
+    <w:lvlOverride w:ilvl="0">
+      <w:startOverride w:val="2"/>
+    </w:lvlOverride>
+  </w:num>
+  <w:num w:numId="12" w16cid:durableId="1245799933">
+    <w:abstractNumId w:val="3"/>
+    <w:lvlOverride w:ilvl="0">
+      <w:startOverride w:val="3"/>
+    </w:lvlOverride>
+  </w:num>
+  <w:num w:numId="13" w16cid:durableId="376659995">
+    <w:abstractNumId w:val="3"/>
+    <w:lvlOverride w:ilvl="0">
+      <w:startOverride w:val="4"/>
+    </w:lvlOverride>
+  </w:num>
+  <w:num w:numId="14" w16cid:durableId="1703240353">
+    <w:abstractNumId w:val="1"/>
+    <w:lvlOverride w:ilvl="0">
+      <w:startOverride w:val="1"/>
+    </w:lvlOverride>
+  </w:num>
+  <w:num w:numId="15" w16cid:durableId="618949035">
+    <w:abstractNumId w:val="1"/>
+    <w:lvlOverride w:ilvl="0">
+      <w:startOverride w:val="2"/>
+    </w:lvlOverride>
+  </w:num>
+  <w:num w:numId="16" w16cid:durableId="1786267080">
+    <w:abstractNumId w:val="12"/>
+    <w:lvlOverride w:ilvl="0">
+      <w:startOverride w:val="1"/>
+    </w:lvlOverride>
+  </w:num>
+  <w:num w:numId="17" w16cid:durableId="1596743116">
+    <w:abstractNumId w:val="12"/>
+    <w:lvlOverride w:ilvl="0">
+      <w:startOverride w:val="2"/>
+    </w:lvlOverride>
+  </w:num>
+  <w:num w:numId="18" w16cid:durableId="1019116587">
+    <w:abstractNumId w:val="12"/>
+    <w:lvlOverride w:ilvl="0">
+      <w:startOverride w:val="3"/>
+    </w:lvlOverride>
+  </w:num>
+  <w:num w:numId="19" w16cid:durableId="249000753">
+    <w:abstractNumId w:val="11"/>
+    <w:lvlOverride w:ilvl="0">
+      <w:startOverride w:val="1"/>
+    </w:lvlOverride>
+  </w:num>
+  <w:num w:numId="20" w16cid:durableId="618533793">
+    <w:abstractNumId w:val="11"/>
+    <w:lvlOverride w:ilvl="0">
+      <w:startOverride w:val="2"/>
+    </w:lvlOverride>
   </w:num>
 </w:numbering>
 </file>
@@ -8615,7 +9827,6 @@
   <w:style w:type="character" w:default="1" w:styleId="DefaultParagraphFont">
     <w:name w:val="Default Paragraph Font"/>
     <w:uiPriority w:val="1"/>
-    <w:semiHidden/>
     <w:unhideWhenUsed/>
   </w:style>
   <w:style w:type="table" w:default="1" w:styleId="TableNormal">

</xml_diff>

<commit_message>
Finished Block out in Unreal Engine
</commit_message>
<xml_diff>
--- a/Documents/Merged Documents GDD TDD PDT.docx
+++ b/Documents/Merged Documents GDD TDD PDT.docx
@@ -97,20 +97,8 @@
           <w:szCs w:val="52"/>
           <w:u w:val="single"/>
         </w:rPr>
-        <w:t xml:space="preserve"> - </w:t>
-      </w:r>
-      <w:proofErr w:type="spellStart"/>
-      <w:r>
-        <w:rPr>
-          <w:rFonts w:ascii="Bahnschrift" w:hAnsi="Bahnschrift"/>
-          <w:color w:val="4C94D8" w:themeColor="text2" w:themeTint="80"/>
-          <w:sz w:val="52"/>
-          <w:szCs w:val="52"/>
-          <w:u w:val="single"/>
-        </w:rPr>
-        <w:t>Vegistation</w:t>
-      </w:r>
-      <w:proofErr w:type="spellEnd"/>
+        <w:t xml:space="preserve"> - Vegistation</w:t>
+      </w:r>
     </w:p>
     <w:p/>
     <w:p>
@@ -187,18 +175,21 @@
         <w:rPr>
           <w:b/>
           <w:bCs/>
-          <w:sz w:val="24"/>
-          <w:szCs w:val="24"/>
-        </w:rPr>
-      </w:pPr>
-      <w:r>
-        <w:rPr>
-          <w:b/>
-          <w:bCs/>
-          <w:sz w:val="24"/>
-          <w:szCs w:val="24"/>
+        </w:rPr>
+      </w:pPr>
+      <w:r>
+        <w:rPr>
+          <w:b/>
+          <w:bCs/>
         </w:rPr>
         <w:t>Game Outline</w:t>
+      </w:r>
+      <w:r>
+        <w:rPr>
+          <w:b/>
+          <w:bCs/>
+        </w:rPr>
+        <w:t xml:space="preserve"> (Page 3)</w:t>
       </w:r>
     </w:p>
     <w:p>
@@ -207,16 +198,12 @@
         <w:rPr>
           <w:i/>
           <w:iCs/>
-          <w:sz w:val="24"/>
-          <w:szCs w:val="24"/>
         </w:rPr>
       </w:pPr>
       <w:r>
         <w:rPr>
           <w:i/>
           <w:iCs/>
-          <w:sz w:val="24"/>
-          <w:szCs w:val="24"/>
         </w:rPr>
         <w:t>Chosen genre</w:t>
       </w:r>
@@ -227,18 +214,21 @@
         <w:rPr>
           <w:b/>
           <w:bCs/>
-          <w:sz w:val="24"/>
-          <w:szCs w:val="24"/>
-        </w:rPr>
-      </w:pPr>
-      <w:r>
-        <w:rPr>
-          <w:b/>
-          <w:bCs/>
-          <w:sz w:val="24"/>
-          <w:szCs w:val="24"/>
+        </w:rPr>
+      </w:pPr>
+      <w:r>
+        <w:rPr>
+          <w:b/>
+          <w:bCs/>
         </w:rPr>
         <w:t>Characters and Controls</w:t>
+      </w:r>
+      <w:r>
+        <w:rPr>
+          <w:b/>
+          <w:bCs/>
+        </w:rPr>
+        <w:t xml:space="preserve"> (Page 3)</w:t>
       </w:r>
     </w:p>
     <w:p>
@@ -247,16 +237,12 @@
         <w:rPr>
           <w:i/>
           <w:iCs/>
-          <w:sz w:val="24"/>
-          <w:szCs w:val="24"/>
         </w:rPr>
       </w:pPr>
       <w:r>
         <w:rPr>
           <w:i/>
           <w:iCs/>
-          <w:sz w:val="24"/>
-          <w:szCs w:val="24"/>
         </w:rPr>
         <w:t>Main Character</w:t>
       </w:r>
@@ -267,16 +253,12 @@
         <w:rPr>
           <w:i/>
           <w:iCs/>
-          <w:sz w:val="24"/>
-          <w:szCs w:val="24"/>
         </w:rPr>
       </w:pPr>
       <w:r>
         <w:rPr>
           <w:i/>
           <w:iCs/>
-          <w:sz w:val="24"/>
-          <w:szCs w:val="24"/>
         </w:rPr>
         <w:t>Character Designs</w:t>
       </w:r>
@@ -287,16 +269,12 @@
         <w:rPr>
           <w:i/>
           <w:iCs/>
-          <w:sz w:val="24"/>
-          <w:szCs w:val="24"/>
         </w:rPr>
       </w:pPr>
       <w:r>
         <w:rPr>
           <w:i/>
           <w:iCs/>
-          <w:sz w:val="24"/>
-          <w:szCs w:val="24"/>
         </w:rPr>
         <w:t>Character Specifications</w:t>
       </w:r>
@@ -307,18 +285,21 @@
         <w:rPr>
           <w:b/>
           <w:bCs/>
-          <w:sz w:val="24"/>
-          <w:szCs w:val="24"/>
-        </w:rPr>
-      </w:pPr>
-      <w:r>
-        <w:rPr>
-          <w:b/>
-          <w:bCs/>
-          <w:sz w:val="24"/>
-          <w:szCs w:val="24"/>
-        </w:rPr>
-        <w:t>Main Gameplay</w:t>
+        </w:rPr>
+      </w:pPr>
+      <w:r>
+        <w:rPr>
+          <w:b/>
+          <w:bCs/>
+        </w:rPr>
+        <w:t>Main Gamepla</w:t>
+      </w:r>
+      <w:r>
+        <w:rPr>
+          <w:b/>
+          <w:bCs/>
+        </w:rPr>
+        <w:t>y (Page 3 – 4)</w:t>
       </w:r>
     </w:p>
     <w:p>
@@ -327,16 +308,12 @@
         <w:rPr>
           <w:i/>
           <w:iCs/>
-          <w:sz w:val="24"/>
-          <w:szCs w:val="24"/>
         </w:rPr>
       </w:pPr>
       <w:r>
         <w:rPr>
           <w:i/>
           <w:iCs/>
-          <w:sz w:val="24"/>
-          <w:szCs w:val="24"/>
         </w:rPr>
         <w:t>Objectives</w:t>
       </w:r>
@@ -347,16 +324,12 @@
         <w:rPr>
           <w:i/>
           <w:iCs/>
-          <w:sz w:val="24"/>
-          <w:szCs w:val="24"/>
         </w:rPr>
       </w:pPr>
       <w:r>
         <w:rPr>
           <w:i/>
           <w:iCs/>
-          <w:sz w:val="24"/>
-          <w:szCs w:val="24"/>
         </w:rPr>
         <w:t>Goal</w:t>
       </w:r>
@@ -367,18 +340,21 @@
         <w:rPr>
           <w:b/>
           <w:bCs/>
-          <w:sz w:val="24"/>
-          <w:szCs w:val="24"/>
-        </w:rPr>
-      </w:pPr>
-      <w:r>
-        <w:rPr>
-          <w:b/>
-          <w:bCs/>
-          <w:sz w:val="24"/>
-          <w:szCs w:val="24"/>
+        </w:rPr>
+      </w:pPr>
+      <w:r>
+        <w:rPr>
+          <w:b/>
+          <w:bCs/>
         </w:rPr>
         <w:t>Game World</w:t>
+      </w:r>
+      <w:r>
+        <w:rPr>
+          <w:b/>
+          <w:bCs/>
+        </w:rPr>
+        <w:t xml:space="preserve"> (Page 5)</w:t>
       </w:r>
     </w:p>
     <w:p>
@@ -387,16 +363,12 @@
         <w:rPr>
           <w:i/>
           <w:iCs/>
-          <w:sz w:val="24"/>
-          <w:szCs w:val="24"/>
         </w:rPr>
       </w:pPr>
       <w:r>
         <w:rPr>
           <w:i/>
           <w:iCs/>
-          <w:sz w:val="24"/>
-          <w:szCs w:val="24"/>
         </w:rPr>
         <w:t>Level Design</w:t>
       </w:r>
@@ -407,18 +379,21 @@
         <w:rPr>
           <w:b/>
           <w:bCs/>
-          <w:sz w:val="24"/>
-          <w:szCs w:val="24"/>
-        </w:rPr>
-      </w:pPr>
-      <w:r>
-        <w:rPr>
-          <w:b/>
-          <w:bCs/>
-          <w:sz w:val="24"/>
-          <w:szCs w:val="24"/>
+        </w:rPr>
+      </w:pPr>
+      <w:r>
+        <w:rPr>
+          <w:b/>
+          <w:bCs/>
         </w:rPr>
         <w:t>Gameplay Mechanics</w:t>
+      </w:r>
+      <w:r>
+        <w:rPr>
+          <w:b/>
+          <w:bCs/>
+        </w:rPr>
+        <w:t xml:space="preserve"> (Page 6- 7)</w:t>
       </w:r>
     </w:p>
     <w:p>
@@ -427,16 +402,12 @@
         <w:rPr>
           <w:i/>
           <w:iCs/>
-          <w:sz w:val="24"/>
-          <w:szCs w:val="24"/>
         </w:rPr>
       </w:pPr>
       <w:r>
         <w:rPr>
           <w:i/>
           <w:iCs/>
-          <w:sz w:val="24"/>
-          <w:szCs w:val="24"/>
         </w:rPr>
         <w:t>Mechanics</w:t>
       </w:r>
@@ -447,18 +418,21 @@
         <w:rPr>
           <w:b/>
           <w:bCs/>
-          <w:sz w:val="24"/>
-          <w:szCs w:val="24"/>
-        </w:rPr>
-      </w:pPr>
-      <w:r>
-        <w:rPr>
-          <w:b/>
-          <w:bCs/>
-          <w:sz w:val="24"/>
-          <w:szCs w:val="24"/>
+        </w:rPr>
+      </w:pPr>
+      <w:r>
+        <w:rPr>
+          <w:b/>
+          <w:bCs/>
         </w:rPr>
         <w:t>Enemies</w:t>
+      </w:r>
+      <w:r>
+        <w:rPr>
+          <w:b/>
+          <w:bCs/>
+        </w:rPr>
+        <w:t xml:space="preserve"> (Page 7 – 12)</w:t>
       </w:r>
     </w:p>
     <w:p>
@@ -467,16 +441,12 @@
         <w:rPr>
           <w:i/>
           <w:iCs/>
-          <w:sz w:val="24"/>
-          <w:szCs w:val="24"/>
         </w:rPr>
       </w:pPr>
       <w:r>
         <w:rPr>
           <w:i/>
           <w:iCs/>
-          <w:sz w:val="24"/>
-          <w:szCs w:val="24"/>
         </w:rPr>
         <w:t>Ai Behaviour</w:t>
       </w:r>
@@ -487,19 +457,22 @@
         <w:rPr>
           <w:b/>
           <w:bCs/>
-          <w:sz w:val="24"/>
-          <w:szCs w:val="24"/>
-        </w:rPr>
-      </w:pPr>
-      <w:r>
-        <w:rPr>
-          <w:b/>
-          <w:bCs/>
-          <w:sz w:val="24"/>
-          <w:szCs w:val="24"/>
+        </w:rPr>
+      </w:pPr>
+      <w:r>
+        <w:rPr>
+          <w:b/>
+          <w:bCs/>
         </w:rPr>
         <w:t>Cutscenes</w:t>
       </w:r>
+      <w:r>
+        <w:rPr>
+          <w:b/>
+          <w:bCs/>
+        </w:rPr>
+        <w:t xml:space="preserve"> (Page 12)</w:t>
+      </w:r>
     </w:p>
     <w:p>
       <w:pPr>
@@ -514,7 +487,30 @@
           <w:b/>
           <w:bCs/>
         </w:rPr>
-        <w:t>Choice Of Game Engine And Why?</w:t>
+        <w:t xml:space="preserve">Choice Of Game Engine </w:t>
+      </w:r>
+      <w:proofErr w:type="gramStart"/>
+      <w:r>
+        <w:rPr>
+          <w:b/>
+          <w:bCs/>
+        </w:rPr>
+        <w:t>And</w:t>
+      </w:r>
+      <w:proofErr w:type="gramEnd"/>
+      <w:r>
+        <w:rPr>
+          <w:b/>
+          <w:bCs/>
+        </w:rPr>
+        <w:t xml:space="preserve"> Why?</w:t>
+      </w:r>
+      <w:r>
+        <w:rPr>
+          <w:b/>
+          <w:bCs/>
+        </w:rPr>
+        <w:t xml:space="preserve"> (Page 13)</w:t>
       </w:r>
     </w:p>
     <w:p>
@@ -532,10 +528,16 @@
         </w:rPr>
         <w:t>Assets And More</w:t>
       </w:r>
-    </w:p>
-    <w:p>
-      <w:pPr>
-        <w:ind w:left="360"/>
+      <w:r>
+        <w:rPr>
+          <w:b/>
+          <w:bCs/>
+        </w:rPr>
+        <w:t xml:space="preserve"> (Page 13)</w:t>
+      </w:r>
+    </w:p>
+    <w:p>
+      <w:pPr>
         <w:jc w:val="center"/>
         <w:rPr>
           <w:b/>
@@ -552,7 +554,6 @@
     </w:p>
     <w:p>
       <w:pPr>
-        <w:ind w:left="360"/>
         <w:jc w:val="center"/>
         <w:rPr>
           <w:b/>
@@ -566,10 +567,16 @@
         </w:rPr>
         <w:t>Enemies</w:t>
       </w:r>
-    </w:p>
-    <w:p>
-      <w:pPr>
-        <w:ind w:left="360"/>
+      <w:r>
+        <w:rPr>
+          <w:b/>
+          <w:bCs/>
+        </w:rPr>
+        <w:t xml:space="preserve"> (Page 13 -14)</w:t>
+      </w:r>
+    </w:p>
+    <w:p>
+      <w:pPr>
         <w:jc w:val="center"/>
         <w:rPr>
           <w:b/>
@@ -586,7 +593,6 @@
     </w:p>
     <w:p>
       <w:pPr>
-        <w:ind w:left="360"/>
         <w:jc w:val="center"/>
         <w:rPr>
           <w:b/>
@@ -601,10 +607,30 @@
         <w:t>Hardware/Software Requirement</w:t>
       </w:r>
       <w:bookmarkEnd w:id="0"/>
-    </w:p>
-    <w:p>
-      <w:pPr>
-        <w:ind w:left="360"/>
+      <w:r>
+        <w:rPr>
+          <w:b/>
+          <w:bCs/>
+        </w:rPr>
+        <w:t xml:space="preserve"> (Pag</w:t>
+      </w:r>
+      <w:r>
+        <w:rPr>
+          <w:b/>
+          <w:bCs/>
+        </w:rPr>
+        <w:t xml:space="preserve">e </w:t>
+      </w:r>
+      <w:r>
+        <w:rPr>
+          <w:b/>
+          <w:bCs/>
+        </w:rPr>
+        <w:t>15)</w:t>
+      </w:r>
+    </w:p>
+    <w:p>
+      <w:pPr>
         <w:jc w:val="center"/>
         <w:rPr>
           <w:b/>
@@ -617,6 +643,29 @@
           <w:bCs/>
         </w:rPr>
         <w:t>Bibliography</w:t>
+      </w:r>
+      <w:r>
+        <w:rPr>
+          <w:b/>
+          <w:bCs/>
+        </w:rPr>
+        <w:t xml:space="preserve"> (Page 15)</w:t>
+      </w:r>
+    </w:p>
+    <w:p>
+      <w:pPr>
+        <w:jc w:val="center"/>
+        <w:rPr>
+          <w:b/>
+          <w:bCs/>
+        </w:rPr>
+      </w:pPr>
+      <w:r>
+        <w:rPr>
+          <w:b/>
+          <w:bCs/>
+        </w:rPr>
+        <w:t>Prototype Description (Page 16-17)</w:t>
       </w:r>
     </w:p>
     <w:p>
@@ -652,6 +701,7 @@
           <w:sz w:val="32"/>
           <w:szCs w:val="32"/>
         </w:rPr>
+        <w:lastRenderedPageBreak/>
         <w:t>Game Outline</w:t>
       </w:r>
     </w:p>
@@ -688,7 +738,15 @@
     </w:p>
     <w:p>
       <w:r>
-        <w:t xml:space="preserve">The puzzle aspect will consist of finding items and placing them in correct orders, electrical based puzzles, piecing together collective information for formulate final results and </w:t>
+        <w:t xml:space="preserve">The puzzle aspect will consist of finding items and placing them in correct orders, electrical based puzzles, piecing together collective information for formulate </w:t>
+      </w:r>
+      <w:proofErr w:type="gramStart"/>
+      <w:r>
+        <w:t>final results</w:t>
+      </w:r>
+      <w:proofErr w:type="gramEnd"/>
+      <w:r>
+        <w:t xml:space="preserve"> and </w:t>
       </w:r>
       <w:r>
         <w:t xml:space="preserve">creating mixes of formulars to match </w:t>
@@ -773,11 +831,11 @@
     </w:p>
     <w:p>
       <w:r>
-        <w:t xml:space="preserve">The player processed to head to the laboratory in the dark as they reach the entrance.  The interactive gameplay will start as they will enter and after some searching will discover blood stains </w:t>
+        <w:t xml:space="preserve">The player processed to head to the laboratory in the dark as they reach the entrance.  The interactive gameplay will start as they will enter and after some searching will discover blood stains and marks on the ground as no survivors are in sight.  The player must find out what happened.  There being security cameras they can look at the surveillance footage to find out what happened, </w:t>
       </w:r>
       <w:r>
         <w:lastRenderedPageBreak/>
-        <w:t>and marks on the ground as no survivors are in sight.  The player must find out what happened.  There being security cameras they can look at the surveillance footage to find out what happened, however, there will be no power and the first puzzle of the game will be to restore power</w:t>
+        <w:t>however, there will be no power and the first puzzle of the game will be to restore power</w:t>
       </w:r>
       <w:r>
         <w:t xml:space="preserve"> which will introduce the player to puzzles and encourage them to search for items</w:t>
@@ -3986,10 +4044,20 @@
           <w:b/>
           <w:bCs/>
         </w:rPr>
-        <w:t>Office 2</w:t>
-      </w:r>
-      <w:r>
-        <w:t xml:space="preserve">, they will also search in </w:t>
+        <w:t xml:space="preserve">Office </w:t>
+      </w:r>
+      <w:r>
+        <w:rPr>
+          <w:b/>
+          <w:bCs/>
+        </w:rPr>
+        <w:t>2</w:t>
+      </w:r>
+      <w:r>
+        <w:t>;</w:t>
+      </w:r>
+      <w:r>
+        <w:t xml:space="preserve"> they will also search in </w:t>
       </w:r>
       <w:r>
         <w:rPr>
@@ -4118,9 +4186,9 @@
         </w:rPr>
         <w:lastRenderedPageBreak/>
         <w:drawing>
-          <wp:inline distT="0" distB="0" distL="0" distR="0" wp14:anchorId="401797CB" wp14:editId="6E8D42FC">
-            <wp:extent cx="5731510" cy="4224020"/>
-            <wp:effectExtent l="0" t="0" r="2540" b="5080"/>
+          <wp:inline distT="0" distB="0" distL="0" distR="0" wp14:anchorId="401797CB" wp14:editId="5F4455C6">
+            <wp:extent cx="5153025" cy="3797685"/>
+            <wp:effectExtent l="0" t="0" r="0" b="4445"/>
             <wp:docPr id="852875762" name="Picture 1"/>
             <wp:cNvGraphicFramePr>
               <a:graphicFrameLocks xmlns:a="http://schemas.openxmlformats.org/drawingml/2006/main" noChangeAspect="1"/>
@@ -4141,7 +4209,7 @@
                   <pic:spPr>
                     <a:xfrm>
                       <a:off x="0" y="0"/>
-                      <a:ext cx="5731510" cy="4224020"/>
+                      <a:ext cx="5153025" cy="3797685"/>
                     </a:xfrm>
                     <a:prstGeom prst="rect">
                       <a:avLst/>
@@ -4301,7 +4369,7 @@
           <w:noProof/>
         </w:rPr>
         <w:drawing>
-          <wp:inline distT="0" distB="0" distL="0" distR="0" wp14:anchorId="33E39966" wp14:editId="19C65C38">
+          <wp:inline distT="0" distB="0" distL="0" distR="0" wp14:anchorId="33E39966" wp14:editId="5AC837B5">
             <wp:extent cx="992615" cy="3705225"/>
             <wp:effectExtent l="0" t="0" r="0" b="0"/>
             <wp:docPr id="1628501602" name="Picture 1" descr="A hand holding a pumpkin&#10;&#10;AI-generated content may be incorrect."/>
@@ -5119,13 +5187,7 @@
         </w:numPr>
       </w:pPr>
       <w:r>
-        <w:t>Speed: Slow</w:t>
-      </w:r>
-      <w:r>
-        <w:t>, t</w:t>
-      </w:r>
-      <w:r>
-        <w:t>ends not to move</w:t>
+        <w:t>Speed: Slow, tends not to move</w:t>
       </w:r>
     </w:p>
     <w:p>
@@ -5264,7 +5326,7 @@
         </w:rPr>
         <w:lastRenderedPageBreak/>
         <w:drawing>
-          <wp:inline distT="0" distB="0" distL="0" distR="0" wp14:anchorId="4F40DB21" wp14:editId="2BAFFE95">
+          <wp:inline distT="0" distB="0" distL="0" distR="0" wp14:anchorId="4F40DB21" wp14:editId="5B8A1158">
             <wp:extent cx="1438275" cy="2483314"/>
             <wp:effectExtent l="0" t="0" r="0" b="0"/>
             <wp:docPr id="1058667272" name="Picture 6" descr="A hand holding a corn cob&#10;&#10;AI-generated content may be incorrect."/>
@@ -5327,10 +5389,7 @@
         </w:numPr>
       </w:pPr>
       <w:r>
-        <w:t>Slow</w:t>
-      </w:r>
-      <w:r>
-        <w:t xml:space="preserve"> Speed</w:t>
+        <w:t>Slow Speed</w:t>
       </w:r>
     </w:p>
     <w:p>
@@ -5354,16 +5413,7 @@
         </w:numPr>
       </w:pPr>
       <w:r>
-        <w:t xml:space="preserve">Patrols areas being mostly blind from behind and if player </w:t>
-      </w:r>
-      <w:r>
-        <w:t>crouches,</w:t>
-      </w:r>
-      <w:r>
-        <w:t xml:space="preserve"> they will not be seen unless they get too close to </w:t>
-      </w:r>
-      <w:r>
-        <w:t>the front of it</w:t>
+        <w:t>Patrols areas being mostly blind from behind and if player crouches, they will not be seen unless they get too close to the front of it</w:t>
       </w:r>
     </w:p>
     <w:p>
@@ -5392,13 +5442,7 @@
         </w:numPr>
       </w:pPr>
       <w:r>
-        <w:t xml:space="preserve">Shoots Corn at you for a </w:t>
-      </w:r>
-      <w:r>
-        <w:t>long-distance</w:t>
-      </w:r>
-      <w:r>
-        <w:t xml:space="preserve"> shot</w:t>
+        <w:t>Shoots Corn at you for a long-distance shot</w:t>
       </w:r>
     </w:p>
     <w:p>
@@ -5480,7 +5524,7 @@
           <w:noProof/>
         </w:rPr>
         <w:drawing>
-          <wp:inline distT="0" distB="0" distL="0" distR="0" wp14:anchorId="18FD67DB" wp14:editId="15C46DAB">
+          <wp:inline distT="0" distB="0" distL="0" distR="0" wp14:anchorId="18FD67DB" wp14:editId="0AF45C6A">
             <wp:extent cx="2029113" cy="2190750"/>
             <wp:effectExtent l="0" t="0" r="9525" b="0"/>
             <wp:docPr id="832324973" name="Picture 8" descr="A hand holding a green object with a eye and a purple eye&#10;&#10;AI-generated content may be incorrect."/>
@@ -5647,7 +5691,10 @@
         <w:t xml:space="preserve">Has </w:t>
       </w:r>
       <w:r>
-        <w:t>a HP of 40</w:t>
+        <w:t>40</w:t>
+      </w:r>
+      <w:r>
+        <w:t xml:space="preserve"> HP</w:t>
       </w:r>
     </w:p>
     <w:p>
@@ -5671,13 +5718,7 @@
         </w:numPr>
       </w:pPr>
       <w:r>
-        <w:t xml:space="preserve">If eye is </w:t>
-      </w:r>
-      <w:r>
-        <w:t>shot,</w:t>
-      </w:r>
-      <w:r>
-        <w:t xml:space="preserve"> then it will close the eye for 5 seconds allowing the player to </w:t>
+        <w:t xml:space="preserve">If eye is shot, then it will close the eye for 5 seconds allowing the player to </w:t>
       </w:r>
       <w:r>
         <w:t>remove the purple glow and ringing noises, will also prevent health from being lost</w:t>
@@ -5865,11 +5906,11 @@
       <w:r>
         <w:t xml:space="preserve">The elevator will be sent down.  The player will review over the footage watching as the vegetables during the experiment mutate an attack the employees, while the player is watching the footage the elevator is still making its way down.  Once the footage has ended the elevator will have made </w:t>
       </w:r>
-      <w:proofErr w:type="spellStart"/>
+      <w:proofErr w:type="gramStart"/>
       <w:r>
         <w:t>it’s</w:t>
       </w:r>
-      <w:proofErr w:type="spellEnd"/>
+      <w:proofErr w:type="gramEnd"/>
       <w:r>
         <w:t xml:space="preserve"> way to the top, as the doors open it will reveal that there is a mutated carrot that has travelled up the elevator the player unaware.</w:t>
       </w:r>
@@ -5977,7 +6018,21 @@
           <w:color w:val="4C94D8" w:themeColor="text2" w:themeTint="80"/>
         </w:rPr>
         <w:lastRenderedPageBreak/>
-        <w:t>Choice Of Game Engine And Why?</w:t>
+        <w:t xml:space="preserve">Choice Of Game Engine </w:t>
+      </w:r>
+      <w:proofErr w:type="gramStart"/>
+      <w:r>
+        <w:rPr>
+          <w:color w:val="4C94D8" w:themeColor="text2" w:themeTint="80"/>
+        </w:rPr>
+        <w:t>And</w:t>
+      </w:r>
+      <w:proofErr w:type="gramEnd"/>
+      <w:r>
+        <w:rPr>
+          <w:color w:val="4C94D8" w:themeColor="text2" w:themeTint="80"/>
+        </w:rPr>
+        <w:t xml:space="preserve"> Why?</w:t>
       </w:r>
     </w:p>
     <w:p/>
@@ -6045,7 +6100,7 @@
           <w:noProof/>
         </w:rPr>
         <w:drawing>
-          <wp:anchor distT="0" distB="0" distL="114300" distR="114300" simplePos="0" relativeHeight="251705344" behindDoc="0" locked="0" layoutInCell="1" allowOverlap="1" wp14:anchorId="64AF4F74" wp14:editId="6B9A33DC">
+          <wp:anchor distT="0" distB="0" distL="114300" distR="114300" simplePos="0" relativeHeight="251705344" behindDoc="0" locked="0" layoutInCell="1" allowOverlap="1" wp14:anchorId="64AF4F74" wp14:editId="2E0B84DA">
             <wp:simplePos x="0" y="0"/>
             <wp:positionH relativeFrom="column">
               <wp:posOffset>4277719</wp:posOffset>
@@ -6232,7 +6287,7 @@
           <w:noProof/>
         </w:rPr>
         <w:drawing>
-          <wp:anchor distT="0" distB="0" distL="114300" distR="114300" simplePos="0" relativeHeight="251704320" behindDoc="0" locked="0" layoutInCell="1" allowOverlap="1" wp14:anchorId="583F0500" wp14:editId="26F3A1FD">
+          <wp:anchor distT="0" distB="0" distL="114300" distR="114300" simplePos="0" relativeHeight="251704320" behindDoc="0" locked="0" layoutInCell="1" allowOverlap="1" wp14:anchorId="583F0500" wp14:editId="4E445206">
             <wp:simplePos x="0" y="0"/>
             <wp:positionH relativeFrom="column">
               <wp:posOffset>1168400</wp:posOffset>
@@ -6356,7 +6411,7 @@
           <w:noProof/>
         </w:rPr>
         <w:drawing>
-          <wp:anchor distT="0" distB="0" distL="114300" distR="114300" simplePos="0" relativeHeight="251701248" behindDoc="0" locked="0" layoutInCell="1" allowOverlap="1" wp14:anchorId="5770FA4C" wp14:editId="6C662DB0">
+          <wp:anchor distT="0" distB="0" distL="114300" distR="114300" simplePos="0" relativeHeight="251701248" behindDoc="0" locked="0" layoutInCell="1" allowOverlap="1" wp14:anchorId="5770FA4C" wp14:editId="43B33D52">
             <wp:simplePos x="0" y="0"/>
             <wp:positionH relativeFrom="margin">
               <wp:posOffset>0</wp:posOffset>
@@ -6428,8 +6483,69 @@
       <w:r>
         <w:rPr>
           <w:noProof/>
+          <w:color w:val="4C94D8" w:themeColor="text2" w:themeTint="80"/>
         </w:rPr>
         <w:lastRenderedPageBreak/>
+        <w:drawing>
+          <wp:anchor distT="0" distB="0" distL="114300" distR="114300" simplePos="0" relativeHeight="251716608" behindDoc="0" locked="0" layoutInCell="1" allowOverlap="1" wp14:anchorId="2B72E27D" wp14:editId="794A00C5">
+            <wp:simplePos x="0" y="0"/>
+            <wp:positionH relativeFrom="margin">
+              <wp:align>center</wp:align>
+            </wp:positionH>
+            <wp:positionV relativeFrom="paragraph">
+              <wp:posOffset>4258945</wp:posOffset>
+            </wp:positionV>
+            <wp:extent cx="6036310" cy="4599305"/>
+            <wp:effectExtent l="0" t="0" r="2540" b="0"/>
+            <wp:wrapSquare wrapText="bothSides"/>
+            <wp:docPr id="196605850" name="Picture 1" descr="A diagram of a room&#10;&#10;AI-generated content may be incorrect."/>
+            <wp:cNvGraphicFramePr>
+              <a:graphicFrameLocks xmlns:a="http://schemas.openxmlformats.org/drawingml/2006/main" noChangeAspect="1"/>
+            </wp:cNvGraphicFramePr>
+            <a:graphic xmlns:a="http://schemas.openxmlformats.org/drawingml/2006/main">
+              <a:graphicData uri="http://schemas.openxmlformats.org/drawingml/2006/picture">
+                <pic:pic xmlns:pic="http://schemas.openxmlformats.org/drawingml/2006/picture">
+                  <pic:nvPicPr>
+                    <pic:cNvPr id="196605850" name="Picture 1" descr="A diagram of a room&#10;&#10;AI-generated content may be incorrect."/>
+                    <pic:cNvPicPr/>
+                  </pic:nvPicPr>
+                  <pic:blipFill>
+                    <a:blip r:embed="rId20">
+                      <a:extLst>
+                        <a:ext uri="{28A0092B-C50C-407E-A947-70E740481C1C}">
+                          <a14:useLocalDpi xmlns:a14="http://schemas.microsoft.com/office/drawing/2010/main" val="0"/>
+                        </a:ext>
+                      </a:extLst>
+                    </a:blip>
+                    <a:stretch>
+                      <a:fillRect/>
+                    </a:stretch>
+                  </pic:blipFill>
+                  <pic:spPr>
+                    <a:xfrm>
+                      <a:off x="0" y="0"/>
+                      <a:ext cx="6036310" cy="4599305"/>
+                    </a:xfrm>
+                    <a:prstGeom prst="rect">
+                      <a:avLst/>
+                    </a:prstGeom>
+                  </pic:spPr>
+                </pic:pic>
+              </a:graphicData>
+            </a:graphic>
+            <wp14:sizeRelH relativeFrom="margin">
+              <wp14:pctWidth>0</wp14:pctWidth>
+            </wp14:sizeRelH>
+            <wp14:sizeRelV relativeFrom="margin">
+              <wp14:pctHeight>0</wp14:pctHeight>
+            </wp14:sizeRelV>
+          </wp:anchor>
+        </w:drawing>
+      </w:r>
+      <w:r>
+        <w:rPr>
+          <w:noProof/>
+        </w:rPr>
         <w:drawing>
           <wp:anchor distT="0" distB="0" distL="114300" distR="114300" simplePos="0" relativeHeight="251715584" behindDoc="0" locked="0" layoutInCell="1" allowOverlap="1" wp14:anchorId="4AC508CC" wp14:editId="5A2DD64D">
             <wp:simplePos x="0" y="0"/>
@@ -6454,7 +6570,7 @@
                     <pic:cNvPicPr/>
                   </pic:nvPicPr>
                   <pic:blipFill>
-                    <a:blip r:embed="rId20">
+                    <a:blip r:embed="rId21">
                       <a:extLst>
                         <a:ext uri="{28A0092B-C50C-407E-A947-70E740481C1C}">
                           <a14:useLocalDpi xmlns:a14="http://schemas.microsoft.com/office/drawing/2010/main" val="0"/>
@@ -6531,11 +6647,7 @@
     </w:p>
     <w:p>
       <w:r>
-        <w:t xml:space="preserve">Blender depending on preference can be used with a Digital tablet with or without a screen.  Digital tablets are most useful for sculpting and painting textures onto models UVs, by setting key binds on the side of the pen it can be set to whatever the user preference is and can be adjusted at any time making it an extremely useful tool for those who enjoy shortcuts which blender mostly relies on and makes things quicker for experienced users or users who like to advance faster and more efficiently.  </w:t>
-      </w:r>
-      <w:r>
-        <w:lastRenderedPageBreak/>
-        <w:t>Overall, the Digital Tablets are a great addition to blender and with great personalisation available the user can get work done effectively.</w:t>
+        <w:t>Blender depending on preference can be used with a Digital tablet with or without a screen.  Digital tablets are most useful for sculpting and painting textures onto models UVs, by setting key binds on the side of the pen it can be set to whatever the user preference is and can be adjusted at any time making it an extremely useful tool for those who enjoy shortcuts which blender mostly relies on and makes things quicker for experienced users or users who like to advance faster and more efficiently.  Overall, the Digital Tablets are a great addition to blender and with great personalisation available the user can get work done effectively.</w:t>
       </w:r>
     </w:p>
     <w:p>
@@ -6564,17 +6676,12 @@
     </w:p>
     <w:p/>
     <w:p>
-      <w:proofErr w:type="spellStart"/>
-      <w:r>
-        <w:t>SmartDraw</w:t>
-      </w:r>
-      <w:proofErr w:type="spellEnd"/>
-      <w:r>
-        <w:t>, Free to use Blueprint maker</w:t>
-      </w:r>
-    </w:p>
-    <w:p>
-      <w:hyperlink r:id="rId21" w:history="1">
+      <w:r>
+        <w:t>SmartDraw, Free to use Blueprint maker</w:t>
+      </w:r>
+    </w:p>
+    <w:p>
+      <w:hyperlink r:id="rId22" w:history="1">
         <w:r>
           <w:rPr>
             <w:rStyle w:val="Hyperlink"/>
@@ -6592,7 +6699,7 @@
       </w:r>
     </w:p>
     <w:p>
-      <w:hyperlink r:id="rId22" w:history="1">
+      <w:hyperlink r:id="rId23" w:history="1">
         <w:r>
           <w:rPr>
             <w:rStyle w:val="Hyperlink"/>
@@ -6607,7 +6714,7 @@
       </w:r>
     </w:p>
     <w:p>
-      <w:hyperlink r:id="rId23" w:history="1">
+      <w:hyperlink r:id="rId24" w:history="1">
         <w:r>
           <w:rPr>
             <w:rStyle w:val="Hyperlink"/>
@@ -6616,13 +6723,6 @@
         </w:r>
       </w:hyperlink>
     </w:p>
-    <w:p/>
-    <w:p/>
-    <w:p>
-      <w:r>
-        <w:br w:type="page"/>
-      </w:r>
-    </w:p>
     <w:p>
       <w:pPr>
         <w:pStyle w:val="Heading1"/>
@@ -6665,19 +6765,8 @@
           <w:szCs w:val="24"/>
           <w:lang w:val="en-US"/>
         </w:rPr>
-        <w:t xml:space="preserve"> First Deliverable - </w:t>
-      </w:r>
-      <w:proofErr w:type="spellStart"/>
-      <w:r>
-        <w:rPr>
-          <w:rFonts w:eastAsia="Aptos" w:cs="Aptos"/>
-          <w:sz w:val="24"/>
-          <w:szCs w:val="24"/>
-          <w:lang w:val="en-US"/>
-        </w:rPr>
-        <w:t>Vegistation</w:t>
-      </w:r>
-      <w:proofErr w:type="spellEnd"/>
+        <w:t xml:space="preserve"> First Deliverable - Vegistation</w:t>
+      </w:r>
       <w:r>
         <w:br/>
       </w:r>
@@ -6731,500 +6820,335 @@
           <w:szCs w:val="24"/>
           <w:lang w:val="en-US"/>
         </w:rPr>
-        <w:t xml:space="preserve">Artur </w:t>
-      </w:r>
-      <w:proofErr w:type="spellStart"/>
-      <w:r>
+        <w:t>Artur Machura</w:t>
+      </w:r>
+      <w:r>
+        <w:br/>
+      </w:r>
+    </w:p>
+    <w:p>
+      <w:pPr>
         <w:rPr>
           <w:rFonts w:eastAsia="Aptos" w:cs="Aptos"/>
-          <w:sz w:val="24"/>
-          <w:szCs w:val="24"/>
+          <w:b/>
+          <w:bCs/>
           <w:lang w:val="en-US"/>
         </w:rPr>
-        <w:t>Machura</w:t>
-      </w:r>
-      <w:proofErr w:type="spellEnd"/>
-      <w:r>
-        <w:br/>
-      </w:r>
-    </w:p>
-    <w:p>
-      <w:pPr>
-        <w:spacing w:before="240" w:after="240"/>
+      </w:pPr>
+      <w:r>
         <w:rPr>
           <w:rFonts w:eastAsia="Aptos" w:cs="Aptos"/>
-        </w:rPr>
-      </w:pPr>
-      <w:r>
+          <w:b/>
+          <w:bCs/>
+          <w:lang w:val="en-US"/>
+        </w:rPr>
+        <w:t>1. Project Overview</w:t>
+      </w:r>
+    </w:p>
+    <w:p>
+      <w:pPr>
+        <w:rPr>
+          <w:rFonts w:eastAsia="Aptos" w:cs="Aptos"/>
+        </w:rPr>
+      </w:pPr>
+      <w:r>
+        <w:rPr>
+          <w:rFonts w:eastAsia="Aptos" w:cs="Aptos"/>
+        </w:rPr>
+        <w:t xml:space="preserve">My idea for this project was to make a 3D level design </w:t>
+      </w:r>
+      <w:r>
+        <w:rPr>
+          <w:rFonts w:eastAsia="Aptos" w:cs="Aptos"/>
+        </w:rPr>
+        <w:t xml:space="preserve">of my game idea </w:t>
+      </w:r>
+      <w:r>
+        <w:rPr>
+          <w:rFonts w:eastAsia="Aptos" w:cs="Aptos"/>
+        </w:rPr>
+        <w:t>in Unreal Engine and blender.  I would design the level with blueprints before building it into a level in Unreal Engine</w:t>
+      </w:r>
+      <w:r>
+        <w:rPr>
+          <w:rFonts w:eastAsia="Aptos" w:cs="Aptos"/>
+        </w:rPr>
+        <w:t xml:space="preserve"> and then adding assets</w:t>
+      </w:r>
+      <w:r>
+        <w:rPr>
+          <w:rFonts w:eastAsia="Aptos" w:cs="Aptos"/>
+        </w:rPr>
+        <w:t xml:space="preserve"> made in blender.</w:t>
+      </w:r>
+    </w:p>
+    <w:p>
+      <w:pPr>
+        <w:rPr>
+          <w:rFonts w:eastAsia="Aptos" w:cs="Aptos"/>
+        </w:rPr>
+      </w:pPr>
+      <w:r>
+        <w:rPr>
+          <w:rFonts w:eastAsia="Aptos" w:cs="Aptos"/>
+        </w:rPr>
+        <w:t xml:space="preserve">The reason I chose to do this project idea was because I want to improve my skills in both Unreal Engine and Blender.  The aim is to become stronger and more knowledgeable in </w:t>
+      </w:r>
+      <w:r>
+        <w:rPr>
+          <w:rFonts w:eastAsia="Aptos" w:cs="Aptos"/>
+        </w:rPr>
+        <w:t>both</w:t>
+      </w:r>
+      <w:r>
+        <w:rPr>
+          <w:rFonts w:eastAsia="Aptos" w:cs="Aptos"/>
+        </w:rPr>
+        <w:t xml:space="preserve"> skills.</w:t>
+      </w:r>
+    </w:p>
+    <w:p>
+      <w:pPr>
+        <w:rPr>
+          <w:rFonts w:eastAsia="Aptos" w:cs="Aptos"/>
+        </w:rPr>
+      </w:pPr>
+      <w:r>
+        <w:rPr>
+          <w:rFonts w:eastAsia="Aptos" w:cs="Aptos"/>
+        </w:rPr>
+        <w:t xml:space="preserve">Starting off with my Game Design Document (GDD) got me started out on writing the story and the game </w:t>
+      </w:r>
+      <w:r>
+        <w:rPr>
+          <w:rFonts w:eastAsia="Aptos" w:cs="Aptos"/>
+        </w:rPr>
+        <w:t>progress, this was so I could visualise how I wanted my game to look and where I wanted to place assets and items.</w:t>
+      </w:r>
+      <w:r>
+        <w:rPr>
+          <w:rFonts w:eastAsia="Aptos" w:cs="Aptos"/>
+        </w:rPr>
+        <w:t xml:space="preserve"> </w:t>
+      </w:r>
+    </w:p>
+    <w:p>
+      <w:pPr>
+        <w:rPr>
+          <w:rFonts w:eastAsia="Aptos" w:cs="Aptos"/>
+        </w:rPr>
+      </w:pPr>
+      <w:r>
+        <w:rPr>
+          <w:rFonts w:eastAsia="Aptos" w:cs="Aptos"/>
+        </w:rPr>
+        <w:t xml:space="preserve">Making a blueprint allowed me to know </w:t>
+      </w:r>
+      <w:r>
+        <w:rPr>
+          <w:rFonts w:eastAsia="Aptos" w:cs="Aptos"/>
+        </w:rPr>
+        <w:t xml:space="preserve">what </w:t>
+      </w:r>
+      <w:r>
+        <w:rPr>
+          <w:rFonts w:eastAsia="Aptos" w:cs="Aptos"/>
+        </w:rPr>
+        <w:t xml:space="preserve">furniture </w:t>
+      </w:r>
+      <w:r>
+        <w:rPr>
+          <w:rFonts w:eastAsia="Aptos" w:cs="Aptos"/>
+        </w:rPr>
+        <w:t xml:space="preserve">I </w:t>
+      </w:r>
+      <w:r>
+        <w:rPr>
+          <w:rFonts w:eastAsia="Aptos" w:cs="Aptos"/>
+        </w:rPr>
+        <w:t>need</w:t>
+      </w:r>
+      <w:r>
+        <w:rPr>
+          <w:rFonts w:eastAsia="Aptos" w:cs="Aptos"/>
+        </w:rPr>
+        <w:t xml:space="preserve"> to </w:t>
+      </w:r>
+      <w:r>
+        <w:rPr>
+          <w:rFonts w:eastAsia="Aptos" w:cs="Aptos"/>
+        </w:rPr>
+        <w:t>in my level;</w:t>
+      </w:r>
+      <w:r>
+        <w:rPr>
+          <w:rFonts w:eastAsia="Aptos" w:cs="Aptos"/>
+        </w:rPr>
+        <w:t xml:space="preserve"> </w:t>
+      </w:r>
+      <w:r>
+        <w:rPr>
+          <w:rFonts w:eastAsia="Aptos" w:cs="Aptos"/>
+        </w:rPr>
+        <w:t>this then allowed me to</w:t>
+      </w:r>
+      <w:r>
+        <w:rPr>
+          <w:rFonts w:eastAsia="Aptos" w:cs="Aptos"/>
+        </w:rPr>
+        <w:t xml:space="preserve"> plan where items</w:t>
+      </w:r>
+      <w:r>
+        <w:rPr>
+          <w:rFonts w:eastAsia="Aptos" w:cs="Aptos"/>
+        </w:rPr>
+        <w:t xml:space="preserve"> or weapons</w:t>
+      </w:r>
+      <w:r>
+        <w:rPr>
+          <w:rFonts w:eastAsia="Aptos" w:cs="Aptos"/>
+        </w:rPr>
+        <w:t xml:space="preserve"> go within the </w:t>
+      </w:r>
+      <w:r>
+        <w:rPr>
+          <w:rFonts w:eastAsia="Aptos" w:cs="Aptos"/>
+        </w:rPr>
+        <w:t>rooms</w:t>
+      </w:r>
+      <w:r>
+        <w:rPr>
+          <w:rFonts w:eastAsia="Aptos" w:cs="Aptos"/>
+        </w:rPr>
+        <w:t xml:space="preserve"> </w:t>
+      </w:r>
+      <w:r>
+        <w:rPr>
+          <w:rFonts w:eastAsia="Aptos" w:cs="Aptos"/>
+        </w:rPr>
+        <w:t xml:space="preserve">so the player must explore all the level.  </w:t>
+      </w:r>
+    </w:p>
+    <w:p>
+      <w:pPr>
+        <w:rPr>
+          <w:rFonts w:eastAsia="Aptos" w:cs="Aptos"/>
+        </w:rPr>
+      </w:pPr>
+      <w:r>
+        <w:rPr>
+          <w:rFonts w:eastAsia="Aptos" w:cs="Aptos"/>
+        </w:rPr>
+        <w:t>Making my Unreal project with the blueprint made it a lot easier to visualise where rooms would go and the scale they needed to be</w:t>
+      </w:r>
+      <w:r>
+        <w:rPr>
+          <w:rFonts w:eastAsia="Aptos" w:cs="Aptos"/>
+        </w:rPr>
+        <w:t xml:space="preserve">.  </w:t>
+      </w:r>
+    </w:p>
+    <w:p>
+      <w:pPr>
+        <w:rPr>
+          <w:rFonts w:eastAsia="Aptos" w:cs="Aptos"/>
+        </w:rPr>
+      </w:pPr>
+      <w:r>
+        <w:rPr>
+          <w:rFonts w:eastAsia="Aptos" w:cs="Aptos"/>
+        </w:rPr>
+        <w:t>My next steps were to include anything I had design wise, like mood boards, concept art and blueprints, into my Technical Design Document (TDD)</w:t>
+      </w:r>
+      <w:r>
+        <w:rPr>
+          <w:rFonts w:eastAsia="Aptos" w:cs="Aptos"/>
+        </w:rPr>
+        <w:t xml:space="preserve">.  </w:t>
+      </w:r>
+    </w:p>
+    <w:p>
+      <w:pPr>
+        <w:rPr>
+          <w:rFonts w:eastAsia="Aptos" w:cs="Aptos"/>
+        </w:rPr>
+      </w:pPr>
+      <w:r>
+        <w:rPr>
+          <w:rFonts w:eastAsia="Aptos" w:cs="Aptos"/>
+        </w:rPr>
+        <w:t>Creating my mood board</w:t>
+      </w:r>
+      <w:r>
+        <w:rPr>
+          <w:rFonts w:eastAsia="Aptos" w:cs="Aptos"/>
+        </w:rPr>
+        <w:t>s help</w:t>
+      </w:r>
+      <w:r>
+        <w:rPr>
+          <w:rFonts w:eastAsia="Aptos" w:cs="Aptos"/>
+        </w:rPr>
+        <w:t>ed</w:t>
+      </w:r>
+      <w:r>
+        <w:rPr>
+          <w:rFonts w:eastAsia="Aptos" w:cs="Aptos"/>
+        </w:rPr>
+        <w:t xml:space="preserve"> me visualize my ideas and add reference photos</w:t>
+      </w:r>
+      <w:r>
+        <w:rPr>
+          <w:rFonts w:eastAsia="Aptos" w:cs="Aptos"/>
+        </w:rPr>
+        <w:t xml:space="preserve"> to show how I see things and how I want things to look.</w:t>
+      </w:r>
+    </w:p>
+    <w:p>
+      <w:pPr>
+        <w:rPr>
+          <w:rFonts w:eastAsia="Aptos" w:cs="Aptos"/>
+          <w:b/>
+          <w:bCs/>
+        </w:rPr>
+      </w:pPr>
+      <w:r>
+        <w:rPr>
+          <w:rFonts w:eastAsia="Aptos" w:cs="Aptos"/>
+          <w:b/>
+          <w:bCs/>
+          <w:lang w:val="en-US"/>
+        </w:rPr>
+        <w:t>2. Core Features</w:t>
+      </w:r>
+    </w:p>
+    <w:p>
+      <w:pPr>
         <w:rPr>
           <w:rFonts w:eastAsia="Aptos" w:cs="Aptos"/>
           <w:lang w:val="en-US"/>
         </w:rPr>
-        <w:t>(500 words)</w:t>
-      </w:r>
-    </w:p>
-    <w:p>
-      <w:pPr>
-        <w:rPr>
-          <w:rFonts w:eastAsia="Aptos" w:cs="Aptos"/>
-          <w:b/>
-          <w:bCs/>
-          <w:lang w:val="en-US"/>
-        </w:rPr>
-      </w:pPr>
-      <w:r>
-        <w:rPr>
-          <w:rFonts w:eastAsia="Aptos" w:cs="Aptos"/>
-          <w:b/>
-          <w:bCs/>
-          <w:lang w:val="en-US"/>
-        </w:rPr>
-        <w:t>1. Project Overview</w:t>
-      </w:r>
-    </w:p>
-    <w:p>
-      <w:pPr>
-        <w:rPr>
-          <w:rFonts w:eastAsia="Aptos" w:cs="Aptos"/>
-          <w:b/>
-          <w:bCs/>
-          <w:lang w:val="en-US"/>
-        </w:rPr>
       </w:pPr>
       <w:r>
         <w:rPr>
           <w:rFonts w:eastAsia="Aptos" w:cs="Aptos"/>
           <w:lang w:val="en-US"/>
         </w:rPr>
-        <w:t xml:space="preserve">A brief introduction to this project.  I </w:t>
+        <w:t>T</w:t>
       </w:r>
       <w:r>
         <w:rPr>
           <w:rFonts w:eastAsia="Aptos" w:cs="Aptos"/>
           <w:lang w:val="en-US"/>
         </w:rPr>
-        <w:t xml:space="preserve">am making </w:t>
+        <w:t>he</w:t>
       </w:r>
       <w:r>
         <w:rPr>
           <w:rFonts w:eastAsia="Aptos" w:cs="Aptos"/>
           <w:lang w:val="en-US"/>
         </w:rPr>
-        <w:t xml:space="preserve">a 3D Level design for a game named </w:t>
-      </w:r>
-      <w:proofErr w:type="spellStart"/>
-      <w:r>
-        <w:rPr>
-          <w:rFonts w:eastAsia="Aptos" w:cs="Aptos"/>
-          <w:lang w:val="en-US"/>
-        </w:rPr>
-        <w:t>Vegisation</w:t>
-      </w:r>
-      <w:proofErr w:type="spellEnd"/>
-      <w:r>
-        <w:rPr>
-          <w:rFonts w:eastAsia="Aptos" w:cs="Aptos"/>
-          <w:lang w:val="en-US"/>
-        </w:rPr>
-        <w:t xml:space="preserve"> within Unreal Engine </w:t>
-      </w:r>
-      <w:r>
-        <w:rPr>
-          <w:rFonts w:eastAsia="Aptos" w:cs="Aptos"/>
-          <w:lang w:val="en-US"/>
-        </w:rPr>
-        <w:t xml:space="preserve">using </w:t>
-      </w:r>
-      <w:r>
-        <w:rPr>
-          <w:rFonts w:eastAsia="Aptos" w:cs="Aptos"/>
-          <w:lang w:val="en-US"/>
-        </w:rPr>
-        <w:t>Blender</w:t>
-      </w:r>
-      <w:r>
-        <w:rPr>
-          <w:rFonts w:eastAsia="Aptos" w:cs="Aptos"/>
-          <w:lang w:val="en-US"/>
-        </w:rPr>
-        <w:t xml:space="preserve">. </w:t>
-      </w:r>
-      <w:r>
-        <w:rPr>
-          <w:rFonts w:eastAsia="Aptos" w:cs="Aptos"/>
-          <w:b/>
-          <w:bCs/>
-          <w:lang w:val="en-US"/>
-        </w:rPr>
-        <w:t xml:space="preserve"> </w:t>
-      </w:r>
-    </w:p>
-    <w:p>
-      <w:pPr>
-        <w:rPr>
-          <w:rFonts w:eastAsia="Aptos" w:cs="Aptos"/>
-        </w:rPr>
-      </w:pPr>
-      <w:r>
-        <w:rPr>
-          <w:rFonts w:eastAsia="Aptos" w:cs="Aptos"/>
-        </w:rPr>
-        <w:t xml:space="preserve">My idea for this project was to make a 3D level design </w:t>
-      </w:r>
-      <w:r>
-        <w:rPr>
-          <w:rFonts w:eastAsia="Aptos" w:cs="Aptos"/>
-        </w:rPr>
-        <w:t xml:space="preserve">of my game idea </w:t>
-      </w:r>
-      <w:r>
-        <w:rPr>
-          <w:rFonts w:eastAsia="Aptos" w:cs="Aptos"/>
-        </w:rPr>
-        <w:t>in Unreal Engine and blender.  I would design the level with blueprints before building it into a level in Unreal Engine</w:t>
-      </w:r>
-      <w:r>
-        <w:rPr>
-          <w:rFonts w:eastAsia="Aptos" w:cs="Aptos"/>
-        </w:rPr>
-        <w:t xml:space="preserve"> and then adding assets made in Blender such as furniture.</w:t>
-      </w:r>
-    </w:p>
-    <w:p>
-      <w:pPr>
-        <w:rPr>
-          <w:rFonts w:eastAsia="Aptos" w:cs="Aptos"/>
-        </w:rPr>
-      </w:pPr>
-      <w:r>
-        <w:rPr>
-          <w:rFonts w:eastAsia="Aptos" w:cs="Aptos"/>
-        </w:rPr>
-        <w:t>The game idea will be presented in my Game Design Document (GDD) and my assets</w:t>
-      </w:r>
-      <w:r>
-        <w:rPr>
-          <w:rFonts w:eastAsia="Aptos" w:cs="Aptos"/>
-        </w:rPr>
-        <w:t xml:space="preserve"> and designs</w:t>
-      </w:r>
-      <w:r>
-        <w:rPr>
-          <w:rFonts w:eastAsia="Aptos" w:cs="Aptos"/>
-        </w:rPr>
-        <w:t xml:space="preserve"> produced will go into my Technical Design Document (TDD)</w:t>
-      </w:r>
-      <w:r>
-        <w:rPr>
-          <w:rFonts w:eastAsia="Aptos" w:cs="Aptos"/>
-        </w:rPr>
-        <w:t xml:space="preserve">. </w:t>
-      </w:r>
-    </w:p>
-    <w:p>
-      <w:pPr>
-        <w:rPr>
-          <w:rFonts w:eastAsia="Aptos" w:cs="Aptos"/>
-        </w:rPr>
-      </w:pPr>
-      <w:r>
-        <w:rPr>
-          <w:rFonts w:eastAsia="Aptos" w:cs="Aptos"/>
-        </w:rPr>
-        <w:t xml:space="preserve">The reason I chose to do this project idea was because I want to improve my skills in both Unreal Engine and Blender as they are the two most comfortable areas in game development I enjoy.  The aim is to become stronger and more knowledgeable in </w:t>
-      </w:r>
-      <w:r>
-        <w:rPr>
-          <w:rFonts w:eastAsia="Aptos" w:cs="Aptos"/>
-        </w:rPr>
-        <w:t>both</w:t>
-      </w:r>
-      <w:r>
-        <w:rPr>
-          <w:rFonts w:eastAsia="Aptos" w:cs="Aptos"/>
-        </w:rPr>
-        <w:t xml:space="preserve"> skills.</w:t>
-      </w:r>
-    </w:p>
-    <w:p>
-      <w:pPr>
-        <w:rPr>
-          <w:rFonts w:eastAsia="Aptos" w:cs="Aptos"/>
-        </w:rPr>
-      </w:pPr>
-      <w:r>
-        <w:rPr>
-          <w:rFonts w:eastAsia="Aptos" w:cs="Aptos"/>
-        </w:rPr>
-        <w:t xml:space="preserve">The process in which I have started this project is so I could visualise my project before producing work.  Starting off with my Game Design Document (GDD) got me started out on writing the story and the game progress so when it comes to modelling further on in this </w:t>
-      </w:r>
-      <w:r>
-        <w:rPr>
-          <w:rFonts w:eastAsia="Aptos" w:cs="Aptos"/>
-        </w:rPr>
-        <w:t>project,</w:t>
-      </w:r>
-      <w:r>
-        <w:rPr>
-          <w:rFonts w:eastAsia="Aptos" w:cs="Aptos"/>
-        </w:rPr>
-        <w:t xml:space="preserve"> I </w:t>
-      </w:r>
-      <w:r>
-        <w:rPr>
-          <w:rFonts w:eastAsia="Aptos" w:cs="Aptos"/>
-        </w:rPr>
-        <w:t>would</w:t>
-      </w:r>
-      <w:r>
-        <w:rPr>
-          <w:rFonts w:eastAsia="Aptos" w:cs="Aptos"/>
-        </w:rPr>
-        <w:t xml:space="preserve"> know exactly what I need to model </w:t>
-      </w:r>
-      <w:r>
-        <w:rPr>
-          <w:rFonts w:eastAsia="Aptos" w:cs="Aptos"/>
-        </w:rPr>
-        <w:t>preventing time from being wasted</w:t>
-      </w:r>
-      <w:r>
-        <w:rPr>
-          <w:rFonts w:eastAsia="Aptos" w:cs="Aptos"/>
-        </w:rPr>
-        <w:t xml:space="preserve">, this helps with planning my Jira tasks.  </w:t>
-      </w:r>
-    </w:p>
-    <w:p>
-      <w:pPr>
-        <w:rPr>
-          <w:rFonts w:eastAsia="Aptos" w:cs="Aptos"/>
-        </w:rPr>
-      </w:pPr>
-      <w:r>
-        <w:rPr>
-          <w:rFonts w:eastAsia="Aptos" w:cs="Aptos"/>
-        </w:rPr>
-        <w:t xml:space="preserve">Making a blueprint allowed me to know </w:t>
-      </w:r>
-      <w:r>
-        <w:rPr>
-          <w:rFonts w:eastAsia="Aptos" w:cs="Aptos"/>
-        </w:rPr>
-        <w:t xml:space="preserve">what </w:t>
-      </w:r>
-      <w:r>
-        <w:rPr>
-          <w:rFonts w:eastAsia="Aptos" w:cs="Aptos"/>
-        </w:rPr>
-        <w:t xml:space="preserve">furniture </w:t>
-      </w:r>
-      <w:r>
-        <w:rPr>
-          <w:rFonts w:eastAsia="Aptos" w:cs="Aptos"/>
-        </w:rPr>
-        <w:t xml:space="preserve">I </w:t>
-      </w:r>
-      <w:r>
-        <w:rPr>
-          <w:rFonts w:eastAsia="Aptos" w:cs="Aptos"/>
-        </w:rPr>
-        <w:t>need</w:t>
-      </w:r>
-      <w:r>
-        <w:rPr>
-          <w:rFonts w:eastAsia="Aptos" w:cs="Aptos"/>
-        </w:rPr>
-        <w:t xml:space="preserve"> to </w:t>
-      </w:r>
-      <w:r>
-        <w:rPr>
-          <w:rFonts w:eastAsia="Aptos" w:cs="Aptos"/>
-        </w:rPr>
-        <w:t>in my level;</w:t>
-      </w:r>
-      <w:r>
-        <w:rPr>
-          <w:rFonts w:eastAsia="Aptos" w:cs="Aptos"/>
-        </w:rPr>
-        <w:t xml:space="preserve"> </w:t>
-      </w:r>
-      <w:r>
-        <w:rPr>
-          <w:rFonts w:eastAsia="Aptos" w:cs="Aptos"/>
-        </w:rPr>
-        <w:t>this then allowed me to</w:t>
-      </w:r>
-      <w:r>
-        <w:rPr>
-          <w:rFonts w:eastAsia="Aptos" w:cs="Aptos"/>
-        </w:rPr>
-        <w:t xml:space="preserve"> plan where items</w:t>
-      </w:r>
-      <w:r>
-        <w:rPr>
-          <w:rFonts w:eastAsia="Aptos" w:cs="Aptos"/>
-        </w:rPr>
-        <w:t xml:space="preserve"> or weapons</w:t>
-      </w:r>
-      <w:r>
-        <w:rPr>
-          <w:rFonts w:eastAsia="Aptos" w:cs="Aptos"/>
-        </w:rPr>
-        <w:t xml:space="preserve"> go within the </w:t>
-      </w:r>
-      <w:r>
-        <w:rPr>
-          <w:rFonts w:eastAsia="Aptos" w:cs="Aptos"/>
-        </w:rPr>
-        <w:t>rooms</w:t>
-      </w:r>
-      <w:r>
-        <w:rPr>
-          <w:rFonts w:eastAsia="Aptos" w:cs="Aptos"/>
-        </w:rPr>
-        <w:t xml:space="preserve"> </w:t>
-      </w:r>
-      <w:r>
-        <w:rPr>
-          <w:rFonts w:eastAsia="Aptos" w:cs="Aptos"/>
-        </w:rPr>
-        <w:t xml:space="preserve">so the player must explore all the level.  </w:t>
-      </w:r>
-    </w:p>
-    <w:p>
-      <w:pPr>
-        <w:rPr>
-          <w:rFonts w:eastAsia="Aptos" w:cs="Aptos"/>
-        </w:rPr>
-      </w:pPr>
-      <w:r>
-        <w:rPr>
-          <w:rFonts w:eastAsia="Aptos" w:cs="Aptos"/>
-        </w:rPr>
-        <w:t>Making my Unreal project with the blueprint made it a lot easier to visualise where rooms would go and the scale they needed to be not</w:t>
-      </w:r>
-      <w:r>
-        <w:rPr>
-          <w:rFonts w:eastAsia="Aptos" w:cs="Aptos"/>
-        </w:rPr>
-        <w:t xml:space="preserve"> just throw in random shapes and get the scaling wrong.  </w:t>
-      </w:r>
-      <w:r>
-        <w:rPr>
-          <w:rFonts w:eastAsia="Aptos" w:cs="Aptos"/>
-        </w:rPr>
-        <w:t>Using a new tool in Unreal Engine allowed me to block out my levels rooms with the correct scale and size because of my blueprint.</w:t>
-      </w:r>
-      <w:r>
-        <w:rPr>
-          <w:rFonts w:eastAsia="Aptos" w:cs="Aptos"/>
-        </w:rPr>
-        <w:t xml:space="preserve">  </w:t>
-      </w:r>
-    </w:p>
-    <w:p>
-      <w:pPr>
-        <w:rPr>
-          <w:rFonts w:eastAsia="Aptos" w:cs="Aptos"/>
-        </w:rPr>
-      </w:pPr>
-      <w:r>
-        <w:rPr>
-          <w:rFonts w:eastAsia="Aptos" w:cs="Aptos"/>
-        </w:rPr>
-        <w:t>My next steps were to include anything I had design wise, like mood boards, concept art and blueprints, into my Technical Design Document (TDD)</w:t>
-      </w:r>
-      <w:r>
-        <w:rPr>
-          <w:rFonts w:eastAsia="Aptos" w:cs="Aptos"/>
-        </w:rPr>
-        <w:t>.  This allowed me to go into detail about my concept by explaining and showing how I wanted things too look within the game.</w:t>
-      </w:r>
-    </w:p>
-    <w:p>
-      <w:pPr>
-        <w:rPr>
-          <w:rFonts w:eastAsia="Aptos" w:cs="Aptos"/>
-        </w:rPr>
-      </w:pPr>
-      <w:r>
-        <w:rPr>
-          <w:rFonts w:eastAsia="Aptos" w:cs="Aptos"/>
-        </w:rPr>
-        <w:t xml:space="preserve">Creating my mood board </w:t>
-      </w:r>
-    </w:p>
-    <w:p>
-      <w:pPr>
-        <w:rPr>
-          <w:rFonts w:eastAsia="Aptos" w:cs="Aptos"/>
-        </w:rPr>
-      </w:pPr>
-      <w:r>
-        <w:rPr>
-          <w:rFonts w:eastAsia="Aptos" w:cs="Aptos"/>
-        </w:rPr>
-        <w:t>Changes will be made to my GDD and TDD over the course of this project as ideas might change or designs.</w:t>
-      </w:r>
-    </w:p>
-    <w:p>
-      <w:pPr>
-        <w:rPr>
-          <w:rFonts w:eastAsia="Aptos" w:cs="Aptos"/>
-          <w:strike/>
-          <w:color w:val="FF0000"/>
-        </w:rPr>
-      </w:pPr>
-      <w:r>
-        <w:rPr>
-          <w:rFonts w:eastAsia="Aptos" w:cs="Aptos"/>
-          <w:strike/>
-          <w:color w:val="FF0000"/>
-          <w:lang w:val="en-US"/>
-        </w:rPr>
-        <w:t>Provide a brief introduction to the project. Describe the core idea/the problem it aims to solve.</w:t>
-      </w:r>
-    </w:p>
-    <w:p>
-      <w:pPr>
-        <w:rPr>
-          <w:rFonts w:eastAsia="Aptos" w:cs="Aptos"/>
-          <w:b/>
-          <w:bCs/>
-        </w:rPr>
-      </w:pPr>
-      <w:r>
-        <w:rPr>
-          <w:rFonts w:eastAsia="Aptos" w:cs="Aptos"/>
-          <w:b/>
-          <w:bCs/>
-          <w:lang w:val="en-US"/>
-        </w:rPr>
-        <w:lastRenderedPageBreak/>
-        <w:t>2. Core Features</w:t>
-      </w:r>
-    </w:p>
-    <w:p>
-      <w:pPr>
-        <w:rPr>
-          <w:rFonts w:eastAsia="Aptos" w:cs="Aptos"/>
-          <w:lang w:val="en-US"/>
-        </w:rPr>
-      </w:pPr>
-      <w:r>
-        <w:rPr>
-          <w:rFonts w:eastAsia="Aptos" w:cs="Aptos"/>
-          <w:lang w:val="en-US"/>
-        </w:rPr>
-        <w:t>Going over the main features I set to include in my first deliverable prototype I believe I have achieved</w:t>
-      </w:r>
-      <w:r>
-        <w:rPr>
-          <w:rFonts w:eastAsia="Aptos" w:cs="Aptos"/>
-          <w:lang w:val="en-US"/>
-        </w:rPr>
-        <w:t xml:space="preserve"> all I set to achieve within the time and more.</w:t>
+        <w:t xml:space="preserve"> completed Prototype:</w:t>
       </w:r>
     </w:p>
     <w:p>
@@ -7232,7 +7156,7 @@
         <w:pStyle w:val="ListParagraph"/>
         <w:numPr>
           <w:ilvl w:val="0"/>
-          <w:numId w:val="9"/>
+          <w:numId w:val="22"/>
         </w:numPr>
         <w:rPr>
           <w:rFonts w:eastAsia="Aptos" w:cs="Aptos"/>
@@ -7252,7 +7176,7 @@
         <w:pStyle w:val="ListParagraph"/>
         <w:numPr>
           <w:ilvl w:val="0"/>
-          <w:numId w:val="9"/>
+          <w:numId w:val="22"/>
         </w:numPr>
         <w:rPr>
           <w:rFonts w:eastAsia="Aptos" w:cs="Aptos"/>
@@ -7264,49 +7188,7 @@
           <w:rFonts w:eastAsia="Aptos" w:cs="Aptos"/>
           <w:lang w:val="en-US"/>
         </w:rPr>
-        <w:t xml:space="preserve">Completed </w:t>
-      </w:r>
-      <w:r>
-        <w:rPr>
-          <w:rFonts w:eastAsia="Aptos" w:cs="Aptos"/>
-          <w:lang w:val="en-US"/>
-        </w:rPr>
-        <w:t>the first</w:t>
-      </w:r>
-      <w:r>
-        <w:rPr>
-          <w:rFonts w:eastAsia="Aptos" w:cs="Aptos"/>
-          <w:lang w:val="en-US"/>
-        </w:rPr>
-        <w:t xml:space="preserve"> draft of my </w:t>
-      </w:r>
-      <w:r>
-        <w:rPr>
-          <w:rFonts w:eastAsia="Aptos" w:cs="Aptos"/>
-          <w:lang w:val="en-US"/>
-        </w:rPr>
-        <w:t>Technical</w:t>
-      </w:r>
-      <w:r>
-        <w:rPr>
-          <w:rFonts w:eastAsia="Aptos" w:cs="Aptos"/>
-          <w:lang w:val="en-US"/>
-        </w:rPr>
-        <w:t xml:space="preserve"> Design Document (</w:t>
-      </w:r>
-      <w:r>
-        <w:rPr>
-          <w:rFonts w:eastAsia="Aptos" w:cs="Aptos"/>
-          <w:lang w:val="en-US"/>
-        </w:rPr>
-        <w:t>T</w:t>
-      </w:r>
-      <w:r>
-        <w:rPr>
-          <w:rFonts w:eastAsia="Aptos" w:cs="Aptos"/>
-          <w:lang w:val="en-US"/>
-        </w:rPr>
-        <w:t>DD)</w:t>
+        <w:t>Completed the first draft of my Technical Design Document (TDD)</w:t>
       </w:r>
     </w:p>
     <w:p>
@@ -7314,7 +7196,7 @@
         <w:pStyle w:val="ListParagraph"/>
         <w:numPr>
           <w:ilvl w:val="0"/>
-          <w:numId w:val="9"/>
+          <w:numId w:val="22"/>
         </w:numPr>
         <w:rPr>
           <w:rFonts w:eastAsia="Aptos" w:cs="Aptos"/>
@@ -7334,7 +7216,7 @@
         <w:pStyle w:val="ListParagraph"/>
         <w:numPr>
           <w:ilvl w:val="0"/>
-          <w:numId w:val="9"/>
+          <w:numId w:val="22"/>
         </w:numPr>
         <w:rPr>
           <w:rFonts w:eastAsia="Aptos" w:cs="Aptos"/>
@@ -7354,7 +7236,7 @@
         <w:pStyle w:val="ListParagraph"/>
         <w:numPr>
           <w:ilvl w:val="0"/>
-          <w:numId w:val="9"/>
+          <w:numId w:val="22"/>
         </w:numPr>
         <w:rPr>
           <w:rFonts w:eastAsia="Aptos" w:cs="Aptos"/>
@@ -7366,7 +7248,7 @@
           <w:rFonts w:eastAsia="Aptos" w:cs="Aptos"/>
           <w:lang w:val="en-US"/>
         </w:rPr>
-        <w:t>Created Character Mood boards</w:t>
+        <w:t>Created Character Mood board</w:t>
       </w:r>
     </w:p>
     <w:p>
@@ -7374,7 +7256,7 @@
         <w:pStyle w:val="ListParagraph"/>
         <w:numPr>
           <w:ilvl w:val="0"/>
-          <w:numId w:val="9"/>
+          <w:numId w:val="22"/>
         </w:numPr>
         <w:rPr>
           <w:rFonts w:eastAsia="Aptos" w:cs="Aptos"/>
@@ -7399,81 +7281,308 @@
     <w:p>
       <w:pPr>
         <w:rPr>
-          <w:strike/>
-          <w:color w:val="FF0000"/>
-        </w:rPr>
-      </w:pPr>
-      <w:r>
-        <w:rPr>
           <w:rFonts w:eastAsia="Aptos" w:cs="Aptos"/>
-          <w:strike/>
-          <w:color w:val="FF0000"/>
+          <w:b/>
+          <w:bCs/>
+        </w:rPr>
+      </w:pPr>
+      <w:r>
+        <w:rPr>
+          <w:rFonts w:eastAsia="Aptos" w:cs="Aptos"/>
+          <w:b/>
+          <w:bCs/>
           <w:lang w:val="en-US"/>
         </w:rPr>
-        <w:t>List the main features of the prototype. Focus on what is implemented in this phase.</w:t>
-      </w:r>
-    </w:p>
-    <w:p>
-      <w:pPr>
-        <w:rPr>
-          <w:rFonts w:eastAsia="Aptos" w:cs="Aptos"/>
-          <w:b/>
-          <w:bCs/>
-        </w:rPr>
-      </w:pPr>
-      <w:r>
-        <w:rPr>
-          <w:rFonts w:eastAsia="Aptos" w:cs="Aptos"/>
-          <w:b/>
-          <w:bCs/>
-          <w:lang w:val="en-US"/>
-        </w:rPr>
         <w:t xml:space="preserve">3. Technical Implementation </w:t>
       </w:r>
     </w:p>
     <w:p>
-      <w:r>
+      <w:pPr>
         <w:rPr>
           <w:rFonts w:eastAsia="Aptos" w:cs="Aptos"/>
           <w:lang w:val="en-US"/>
         </w:rPr>
-        <w:t>Describe how the prototype is built, including programming techniques, frameworks, and tools used.</w:t>
-      </w:r>
-    </w:p>
-    <w:p>
-      <w:pPr>
-        <w:rPr>
-          <w:rFonts w:eastAsia="Aptos" w:cs="Aptos"/>
-          <w:b/>
-          <w:bCs/>
-        </w:rPr>
-      </w:pPr>
-      <w:r>
-        <w:rPr>
-          <w:rFonts w:eastAsia="Aptos" w:cs="Aptos"/>
-          <w:b/>
-          <w:bCs/>
-          <w:lang w:val="en-US"/>
-        </w:rPr>
-        <w:t xml:space="preserve">4. Limitations &amp; Future Development </w:t>
-      </w:r>
-    </w:p>
-    <w:p>
-      <w:pPr>
-        <w:rPr>
-          <w:rFonts w:eastAsia="Aptos" w:cs="Aptos"/>
-        </w:rPr>
       </w:pPr>
       <w:r>
         <w:rPr>
           <w:rFonts w:eastAsia="Aptos" w:cs="Aptos"/>
           <w:lang w:val="en-US"/>
         </w:rPr>
-        <w:t>Identify any known issues or limitations and propose next steps for future iterations.</w:t>
-      </w:r>
-    </w:p>
-    <w:p/>
+        <w:t>The pro</w:t>
+      </w:r>
+      <w:r>
+        <w:rPr>
+          <w:rFonts w:eastAsia="Aptos" w:cs="Aptos"/>
+          <w:lang w:val="en-US"/>
+        </w:rPr>
+        <w:t>totype is a level design for a game called Vegistation, it is purely design based with no programming involved.</w:t>
+      </w:r>
+      <w:r>
+        <w:rPr>
+          <w:rFonts w:eastAsia="Aptos" w:cs="Aptos"/>
+          <w:lang w:val="en-US"/>
+        </w:rPr>
+        <w:t xml:space="preserve">  </w:t>
+      </w:r>
+    </w:p>
+    <w:p>
+      <w:pPr>
+        <w:rPr>
+          <w:rFonts w:eastAsia="Aptos" w:cs="Aptos"/>
+          <w:lang w:val="en-US"/>
+        </w:rPr>
+      </w:pPr>
+      <w:r>
+        <w:rPr>
+          <w:rFonts w:eastAsia="Aptos" w:cs="Aptos"/>
+          <w:lang w:val="en-US"/>
+        </w:rPr>
+        <w:t>The tools used to make this prototype are:</w:t>
+      </w:r>
+    </w:p>
+    <w:p>
+      <w:pPr>
+        <w:pStyle w:val="ListParagraph"/>
+        <w:numPr>
+          <w:ilvl w:val="0"/>
+          <w:numId w:val="21"/>
+        </w:numPr>
+        <w:rPr>
+          <w:rFonts w:eastAsia="Aptos" w:cs="Aptos"/>
+          <w:lang w:val="en-US"/>
+        </w:rPr>
+      </w:pPr>
+      <w:r>
+        <w:rPr>
+          <w:rFonts w:eastAsia="Aptos" w:cs="Aptos"/>
+          <w:lang w:val="en-US"/>
+        </w:rPr>
+        <w:lastRenderedPageBreak/>
+        <w:t>SmartDraw – Used to make blueprints for level design</w:t>
+      </w:r>
+    </w:p>
+    <w:p>
+      <w:pPr>
+        <w:pStyle w:val="ListParagraph"/>
+        <w:numPr>
+          <w:ilvl w:val="0"/>
+          <w:numId w:val="21"/>
+        </w:numPr>
+        <w:rPr>
+          <w:rFonts w:eastAsia="Aptos" w:cs="Aptos"/>
+          <w:lang w:val="en-US"/>
+        </w:rPr>
+      </w:pPr>
+      <w:r>
+        <w:rPr>
+          <w:rFonts w:eastAsia="Aptos" w:cs="Aptos"/>
+          <w:lang w:val="en-US"/>
+        </w:rPr>
+        <w:t>Mural – Used to make Mood boards</w:t>
+      </w:r>
+    </w:p>
+    <w:p>
+      <w:pPr>
+        <w:pStyle w:val="ListParagraph"/>
+        <w:numPr>
+          <w:ilvl w:val="0"/>
+          <w:numId w:val="21"/>
+        </w:numPr>
+        <w:rPr>
+          <w:rFonts w:eastAsia="Aptos" w:cs="Aptos"/>
+          <w:lang w:val="en-US"/>
+        </w:rPr>
+      </w:pPr>
+      <w:r>
+        <w:rPr>
+          <w:rFonts w:eastAsia="Aptos" w:cs="Aptos"/>
+          <w:lang w:val="en-US"/>
+        </w:rPr>
+        <w:t>Unreal Engine – Used to make 3D level design block out</w:t>
+      </w:r>
+    </w:p>
+    <w:p>
+      <w:pPr>
+        <w:pStyle w:val="ListParagraph"/>
+        <w:numPr>
+          <w:ilvl w:val="0"/>
+          <w:numId w:val="21"/>
+        </w:numPr>
+        <w:rPr>
+          <w:rFonts w:eastAsia="Aptos" w:cs="Aptos"/>
+          <w:lang w:val="en-US"/>
+        </w:rPr>
+      </w:pPr>
+      <w:r>
+        <w:rPr>
+          <w:rFonts w:eastAsia="Aptos" w:cs="Aptos"/>
+          <w:lang w:val="en-US"/>
+        </w:rPr>
+        <w:t>Word – Used to document GDD and TDD</w:t>
+      </w:r>
+    </w:p>
+    <w:p>
+      <w:pPr>
+        <w:pStyle w:val="ListParagraph"/>
+        <w:numPr>
+          <w:ilvl w:val="0"/>
+          <w:numId w:val="21"/>
+        </w:numPr>
+        <w:rPr>
+          <w:rFonts w:eastAsia="Aptos" w:cs="Aptos"/>
+          <w:lang w:val="en-US"/>
+        </w:rPr>
+      </w:pPr>
+      <w:r>
+        <w:rPr>
+          <w:rFonts w:eastAsia="Aptos" w:cs="Aptos"/>
+          <w:lang w:val="en-US"/>
+        </w:rPr>
+        <w:t>Jira – Used to set myself goals and schedules</w:t>
+      </w:r>
+    </w:p>
+    <w:p>
+      <w:pPr>
+        <w:pStyle w:val="ListParagraph"/>
+        <w:numPr>
+          <w:ilvl w:val="0"/>
+          <w:numId w:val="21"/>
+        </w:numPr>
+        <w:rPr>
+          <w:rFonts w:eastAsia="Aptos" w:cs="Aptos"/>
+          <w:lang w:val="en-US"/>
+        </w:rPr>
+      </w:pPr>
+      <w:r>
+        <w:rPr>
+          <w:rFonts w:eastAsia="Aptos" w:cs="Aptos"/>
+          <w:lang w:val="en-US"/>
+        </w:rPr>
+        <w:t xml:space="preserve">GitHub – Used to push changes so project can be shared </w:t>
+      </w:r>
+      <w:r>
+        <w:rPr>
+          <w:rFonts w:eastAsia="Aptos" w:cs="Aptos"/>
+          <w:lang w:val="en-US"/>
+        </w:rPr>
+        <w:t>among</w:t>
+      </w:r>
+      <w:r>
+        <w:rPr>
+          <w:rFonts w:eastAsia="Aptos" w:cs="Aptos"/>
+          <w:lang w:val="en-US"/>
+        </w:rPr>
+        <w:t xml:space="preserve"> multiple devices</w:t>
+      </w:r>
+    </w:p>
+    <w:p>
+      <w:pPr>
+        <w:rPr>
+          <w:rFonts w:eastAsia="Aptos" w:cs="Aptos"/>
+          <w:b/>
+          <w:bCs/>
+        </w:rPr>
+      </w:pPr>
+      <w:r>
+        <w:rPr>
+          <w:rFonts w:eastAsia="Aptos" w:cs="Aptos"/>
+          <w:b/>
+          <w:bCs/>
+          <w:lang w:val="en-US"/>
+        </w:rPr>
+        <w:t xml:space="preserve">4. Limitations &amp; Future Development </w:t>
+      </w:r>
+    </w:p>
+    <w:p>
+      <w:pPr>
+        <w:rPr>
+          <w:rFonts w:eastAsia="Aptos" w:cs="Aptos"/>
+          <w:lang w:val="en-US"/>
+        </w:rPr>
+      </w:pPr>
+      <w:r>
+        <w:rPr>
+          <w:rFonts w:eastAsia="Aptos" w:cs="Aptos"/>
+          <w:lang w:val="en-US"/>
+        </w:rPr>
+        <w:t>My known limitations</w:t>
+      </w:r>
+      <w:r>
+        <w:rPr>
+          <w:rFonts w:eastAsia="Aptos" w:cs="Aptos"/>
+          <w:lang w:val="en-US"/>
+        </w:rPr>
+        <w:t xml:space="preserve"> and issues</w:t>
+      </w:r>
+      <w:r>
+        <w:rPr>
+          <w:rFonts w:eastAsia="Aptos" w:cs="Aptos"/>
+          <w:lang w:val="en-US"/>
+        </w:rPr>
+        <w:t xml:space="preserve"> for this project are that I am learning while doing this project which means that things take longer for me to do.  Time is also an issue for me as I struggle to manage my time with other events going on during the weeks, this includes work and family gatherings every week.</w:t>
+      </w:r>
+    </w:p>
+    <w:p>
+      <w:pPr>
+        <w:rPr>
+          <w:rFonts w:eastAsia="Aptos" w:cs="Aptos"/>
+          <w:lang w:val="en-US"/>
+        </w:rPr>
+      </w:pPr>
+      <w:r>
+        <w:rPr>
+          <w:rFonts w:eastAsia="Aptos" w:cs="Aptos"/>
+          <w:lang w:val="en-US"/>
+        </w:rPr>
+        <w:t xml:space="preserve">My next steps are to start modelling everything in blender and adding it to the scene.  I will start with one room at a time then </w:t>
+      </w:r>
+      <w:r>
+        <w:rPr>
+          <w:rFonts w:eastAsia="Aptos" w:cs="Aptos"/>
+          <w:lang w:val="en-US"/>
+        </w:rPr>
+        <w:t>move</w:t>
+      </w:r>
+      <w:r>
+        <w:rPr>
+          <w:rFonts w:eastAsia="Aptos" w:cs="Aptos"/>
+          <w:lang w:val="en-US"/>
+        </w:rPr>
+        <w:t xml:space="preserve"> onto the next.</w:t>
+      </w:r>
+    </w:p>
+    <w:p>
+      <w:pPr>
+        <w:rPr>
+          <w:rFonts w:eastAsia="Aptos" w:cs="Aptos"/>
+          <w:lang w:val="en-US"/>
+        </w:rPr>
+      </w:pPr>
+      <w:r>
+        <w:rPr>
+          <w:rFonts w:eastAsia="Aptos" w:cs="Aptos"/>
+          <w:lang w:val="en-US"/>
+        </w:rPr>
+        <w:t>I will make the other Level blueprints for the lower floors within SmartDraw.</w:t>
+      </w:r>
+    </w:p>
+    <w:p>
+      <w:pPr>
+        <w:rPr>
+          <w:rFonts w:eastAsia="Aptos" w:cs="Aptos"/>
+          <w:lang w:val="en-US"/>
+        </w:rPr>
+      </w:pPr>
+      <w:r>
+        <w:rPr>
+          <w:rFonts w:eastAsia="Aptos" w:cs="Aptos"/>
+          <w:lang w:val="en-US"/>
+        </w:rPr>
+        <w:t>I will create some concept art for the Boss at the end of the game.</w:t>
+      </w:r>
+    </w:p>
     <w:sectPr>
+      <w:footerReference w:type="default" r:id="rId25"/>
       <w:pgSz w:w="11906" w:h="16838"/>
       <w:pgMar w:top="1440" w:right="1440" w:bottom="1440" w:left="1440" w:header="708" w:footer="708" w:gutter="0"/>
       <w:cols w:space="708"/>
@@ -7508,6 +7617,134 @@
 </w:endnotes>
 </file>
 
+<file path=word/footer1.xml><?xml version="1.0" encoding="utf-8"?>
+<w:ftr xmlns:wpc="http://schemas.microsoft.com/office/word/2010/wordprocessingCanvas" xmlns:cx="http://schemas.microsoft.com/office/drawing/2014/chartex" xmlns:cx1="http://schemas.microsoft.com/office/drawing/2015/9/8/chartex" xmlns:cx2="http://schemas.microsoft.com/office/drawing/2015/10/21/chartex" xmlns:cx3="http://schemas.microsoft.com/office/drawing/2016/5/9/chartex" xmlns:cx4="http://schemas.microsoft.com/office/drawing/2016/5/10/chartex" xmlns:cx5="http://schemas.microsoft.com/office/drawing/2016/5/11/chartex" xmlns:cx6="http://schemas.microsoft.com/office/drawing/2016/5/12/chartex" xmlns:cx7="http://schemas.microsoft.com/office/drawing/2016/5/13/chartex" xmlns:cx8="http://schemas.microsoft.com/office/drawing/2016/5/14/chartex" xmlns:mc="http://schemas.openxmlformats.org/markup-compatibility/2006" xmlns:aink="http://schemas.microsoft.com/office/drawing/2016/ink" xmlns:am3d="http://schemas.microsoft.com/office/drawing/2017/model3d" xmlns:o="urn:schemas-microsoft-com:office:office" xmlns:oel="http://schemas.microsoft.com/office/2019/extlst" xmlns:r="http://schemas.openxmlformats.org/officeDocument/2006/relationships" xmlns:m="http://schemas.openxmlformats.org/officeDocument/2006/math" xmlns:v="urn:schemas-microsoft-com:vml" xmlns:wp14="http://schemas.microsoft.com/office/word/2010/wordprocessingDrawing" xmlns:wp="http://schemas.openxmlformats.org/drawingml/2006/wordprocessingDrawing" xmlns:w10="urn:schemas-microsoft-com:office:word" xmlns:w="http://schemas.openxmlformats.org/wordprocessingml/2006/main" xmlns:w14="http://schemas.microsoft.com/office/word/2010/wordml" xmlns:w15="http://schemas.microsoft.com/office/word/2012/wordml" xmlns:w16cex="http://schemas.microsoft.com/office/word/2018/wordml/cex" xmlns:w16cid="http://schemas.microsoft.com/office/word/2016/wordml/cid" xmlns:w16="http://schemas.microsoft.com/office/word/2018/wordml" xmlns:w16du="http://schemas.microsoft.com/office/word/2023/wordml/word16du" xmlns:w16sdtdh="http://schemas.microsoft.com/office/word/2020/wordml/sdtdatahash" xmlns:w16sdtfl="http://schemas.microsoft.com/office/word/2024/wordml/sdtformatlock" xmlns:w16se="http://schemas.microsoft.com/office/word/2015/wordml/symex" xmlns:wpg="http://schemas.microsoft.com/office/word/2010/wordprocessingGroup" xmlns:wpi="http://schemas.microsoft.com/office/word/2010/wordprocessingInk" xmlns:wne="http://schemas.microsoft.com/office/word/2006/wordml" xmlns:wps="http://schemas.microsoft.com/office/word/2010/wordprocessingShape" mc:Ignorable="w14 w15 w16se w16cid w16 w16cex w16sdtdh w16sdtfl w16du wp14">
+  <w:sdt>
+    <w:sdtPr>
+      <w:id w:val="1303972129"/>
+      <w:docPartObj>
+        <w:docPartGallery w:val="Page Numbers (Bottom of Page)"/>
+        <w:docPartUnique/>
+      </w:docPartObj>
+    </w:sdtPr>
+    <w:sdtContent>
+      <w:sdt>
+        <w:sdtPr>
+          <w:id w:val="-1769616900"/>
+          <w:docPartObj>
+            <w:docPartGallery w:val="Page Numbers (Top of Page)"/>
+            <w:docPartUnique/>
+          </w:docPartObj>
+        </w:sdtPr>
+        <w:sdtContent>
+          <w:p>
+            <w:pPr>
+              <w:pStyle w:val="Footer"/>
+              <w:jc w:val="right"/>
+            </w:pPr>
+            <w:r>
+              <w:t xml:space="preserve">Page </w:t>
+            </w:r>
+            <w:r>
+              <w:rPr>
+                <w:b/>
+                <w:bCs/>
+                <w:sz w:val="24"/>
+                <w:szCs w:val="24"/>
+              </w:rPr>
+              <w:fldChar w:fldCharType="begin"/>
+            </w:r>
+            <w:r>
+              <w:rPr>
+                <w:b/>
+                <w:bCs/>
+              </w:rPr>
+              <w:instrText xml:space="preserve"> PAGE </w:instrText>
+            </w:r>
+            <w:r>
+              <w:rPr>
+                <w:b/>
+                <w:bCs/>
+                <w:sz w:val="24"/>
+                <w:szCs w:val="24"/>
+              </w:rPr>
+              <w:fldChar w:fldCharType="separate"/>
+            </w:r>
+            <w:r>
+              <w:rPr>
+                <w:b/>
+                <w:bCs/>
+                <w:noProof/>
+              </w:rPr>
+              <w:t>2</w:t>
+            </w:r>
+            <w:r>
+              <w:rPr>
+                <w:b/>
+                <w:bCs/>
+                <w:sz w:val="24"/>
+                <w:szCs w:val="24"/>
+              </w:rPr>
+              <w:fldChar w:fldCharType="end"/>
+            </w:r>
+            <w:r>
+              <w:t xml:space="preserve"> of </w:t>
+            </w:r>
+            <w:r>
+              <w:rPr>
+                <w:b/>
+                <w:bCs/>
+                <w:sz w:val="24"/>
+                <w:szCs w:val="24"/>
+              </w:rPr>
+              <w:fldChar w:fldCharType="begin"/>
+            </w:r>
+            <w:r>
+              <w:rPr>
+                <w:b/>
+                <w:bCs/>
+              </w:rPr>
+              <w:instrText xml:space="preserve"> NUMPAGES  </w:instrText>
+            </w:r>
+            <w:r>
+              <w:rPr>
+                <w:b/>
+                <w:bCs/>
+                <w:sz w:val="24"/>
+                <w:szCs w:val="24"/>
+              </w:rPr>
+              <w:fldChar w:fldCharType="separate"/>
+            </w:r>
+            <w:r>
+              <w:rPr>
+                <w:b/>
+                <w:bCs/>
+                <w:noProof/>
+              </w:rPr>
+              <w:t>2</w:t>
+            </w:r>
+            <w:r>
+              <w:rPr>
+                <w:b/>
+                <w:bCs/>
+                <w:sz w:val="24"/>
+                <w:szCs w:val="24"/>
+              </w:rPr>
+              <w:fldChar w:fldCharType="end"/>
+            </w:r>
+          </w:p>
+        </w:sdtContent>
+      </w:sdt>
+    </w:sdtContent>
+  </w:sdt>
+  <w:p>
+    <w:pPr>
+      <w:pStyle w:val="Footer"/>
+    </w:pPr>
+  </w:p>
+</w:ftr>
+</file>
+
 <file path=word/footnotes.xml><?xml version="1.0" encoding="utf-8"?>
 <w:footnotes xmlns:wpc="http://schemas.microsoft.com/office/word/2010/wordprocessingCanvas" xmlns:cx="http://schemas.microsoft.com/office/drawing/2014/chartex" xmlns:cx1="http://schemas.microsoft.com/office/drawing/2015/9/8/chartex" xmlns:cx2="http://schemas.microsoft.com/office/drawing/2015/10/21/chartex" xmlns:cx3="http://schemas.microsoft.com/office/drawing/2016/5/9/chartex" xmlns:cx4="http://schemas.microsoft.com/office/drawing/2016/5/10/chartex" xmlns:cx5="http://schemas.microsoft.com/office/drawing/2016/5/11/chartex" xmlns:cx6="http://schemas.microsoft.com/office/drawing/2016/5/12/chartex" xmlns:cx7="http://schemas.microsoft.com/office/drawing/2016/5/13/chartex" xmlns:cx8="http://schemas.microsoft.com/office/drawing/2016/5/14/chartex" xmlns:mc="http://schemas.openxmlformats.org/markup-compatibility/2006" xmlns:aink="http://schemas.microsoft.com/office/drawing/2016/ink" xmlns:am3d="http://schemas.microsoft.com/office/drawing/2017/model3d" xmlns:o="urn:schemas-microsoft-com:office:office" xmlns:oel="http://schemas.microsoft.com/office/2019/extlst" xmlns:r="http://schemas.openxmlformats.org/officeDocument/2006/relationships" xmlns:m="http://schemas.openxmlformats.org/officeDocument/2006/math" xmlns:v="urn:schemas-microsoft-com:vml" xmlns:wp14="http://schemas.microsoft.com/office/word/2010/wordprocessingDrawing" xmlns:wp="http://schemas.openxmlformats.org/drawingml/2006/wordprocessingDrawing" xmlns:w10="urn:schemas-microsoft-com:office:word" xmlns:w="http://schemas.openxmlformats.org/wordprocessingml/2006/main" xmlns:w14="http://schemas.microsoft.com/office/word/2010/wordml" xmlns:w15="http://schemas.microsoft.com/office/word/2012/wordml" xmlns:w16cex="http://schemas.microsoft.com/office/word/2018/wordml/cex" xmlns:w16cid="http://schemas.microsoft.com/office/word/2016/wordml/cid" xmlns:w16="http://schemas.microsoft.com/office/word/2018/wordml" xmlns:w16du="http://schemas.microsoft.com/office/word/2023/wordml/word16du" xmlns:w16sdtdh="http://schemas.microsoft.com/office/word/2020/wordml/sdtdatahash" xmlns:w16sdtfl="http://schemas.microsoft.com/office/word/2024/wordml/sdtformatlock" xmlns:w16se="http://schemas.microsoft.com/office/word/2015/wordml/symex" xmlns:wpg="http://schemas.microsoft.com/office/word/2010/wordprocessingGroup" xmlns:wpi="http://schemas.microsoft.com/office/word/2010/wordprocessingInk" xmlns:wne="http://schemas.microsoft.com/office/word/2006/wordml" xmlns:wps="http://schemas.microsoft.com/office/word/2010/wordprocessingShape" mc:Ignorable="w14 w15 w16se w16cid w16 w16cex w16sdtdh w16sdtfl w16du wp14">
   <w:footnote w:type="separator" w:id="-1">
@@ -8821,6 +9058,232 @@
     </w:lvl>
   </w:abstractNum>
   <w:abstractNum w:abstractNumId="11" w15:restartNumberingAfterBreak="0">
+    <w:nsid w:val="5F8E0371"/>
+    <w:multiLevelType w:val="hybridMultilevel"/>
+    <w:tmpl w:val="7B64498A"/>
+    <w:lvl w:ilvl="0" w:tplc="08090005">
+      <w:start w:val="1"/>
+      <w:numFmt w:val="bullet"/>
+      <w:lvlText w:val=""/>
+      <w:lvlJc w:val="left"/>
+      <w:pPr>
+        <w:ind w:left="720" w:hanging="360"/>
+      </w:pPr>
+      <w:rPr>
+        <w:rFonts w:ascii="Wingdings" w:hAnsi="Wingdings" w:hint="default"/>
+      </w:rPr>
+    </w:lvl>
+    <w:lvl w:ilvl="1" w:tplc="08090003" w:tentative="1">
+      <w:start w:val="1"/>
+      <w:numFmt w:val="bullet"/>
+      <w:lvlText w:val="o"/>
+      <w:lvlJc w:val="left"/>
+      <w:pPr>
+        <w:ind w:left="1440" w:hanging="360"/>
+      </w:pPr>
+      <w:rPr>
+        <w:rFonts w:ascii="Courier New" w:hAnsi="Courier New" w:cs="Courier New" w:hint="default"/>
+      </w:rPr>
+    </w:lvl>
+    <w:lvl w:ilvl="2" w:tplc="08090005" w:tentative="1">
+      <w:start w:val="1"/>
+      <w:numFmt w:val="bullet"/>
+      <w:lvlText w:val=""/>
+      <w:lvlJc w:val="left"/>
+      <w:pPr>
+        <w:ind w:left="2160" w:hanging="360"/>
+      </w:pPr>
+      <w:rPr>
+        <w:rFonts w:ascii="Wingdings" w:hAnsi="Wingdings" w:hint="default"/>
+      </w:rPr>
+    </w:lvl>
+    <w:lvl w:ilvl="3" w:tplc="08090001" w:tentative="1">
+      <w:start w:val="1"/>
+      <w:numFmt w:val="bullet"/>
+      <w:lvlText w:val=""/>
+      <w:lvlJc w:val="left"/>
+      <w:pPr>
+        <w:ind w:left="2880" w:hanging="360"/>
+      </w:pPr>
+      <w:rPr>
+        <w:rFonts w:ascii="Symbol" w:hAnsi="Symbol" w:hint="default"/>
+      </w:rPr>
+    </w:lvl>
+    <w:lvl w:ilvl="4" w:tplc="08090003" w:tentative="1">
+      <w:start w:val="1"/>
+      <w:numFmt w:val="bullet"/>
+      <w:lvlText w:val="o"/>
+      <w:lvlJc w:val="left"/>
+      <w:pPr>
+        <w:ind w:left="3600" w:hanging="360"/>
+      </w:pPr>
+      <w:rPr>
+        <w:rFonts w:ascii="Courier New" w:hAnsi="Courier New" w:cs="Courier New" w:hint="default"/>
+      </w:rPr>
+    </w:lvl>
+    <w:lvl w:ilvl="5" w:tplc="08090005" w:tentative="1">
+      <w:start w:val="1"/>
+      <w:numFmt w:val="bullet"/>
+      <w:lvlText w:val=""/>
+      <w:lvlJc w:val="left"/>
+      <w:pPr>
+        <w:ind w:left="4320" w:hanging="360"/>
+      </w:pPr>
+      <w:rPr>
+        <w:rFonts w:ascii="Wingdings" w:hAnsi="Wingdings" w:hint="default"/>
+      </w:rPr>
+    </w:lvl>
+    <w:lvl w:ilvl="6" w:tplc="08090001" w:tentative="1">
+      <w:start w:val="1"/>
+      <w:numFmt w:val="bullet"/>
+      <w:lvlText w:val=""/>
+      <w:lvlJc w:val="left"/>
+      <w:pPr>
+        <w:ind w:left="5040" w:hanging="360"/>
+      </w:pPr>
+      <w:rPr>
+        <w:rFonts w:ascii="Symbol" w:hAnsi="Symbol" w:hint="default"/>
+      </w:rPr>
+    </w:lvl>
+    <w:lvl w:ilvl="7" w:tplc="08090003" w:tentative="1">
+      <w:start w:val="1"/>
+      <w:numFmt w:val="bullet"/>
+      <w:lvlText w:val="o"/>
+      <w:lvlJc w:val="left"/>
+      <w:pPr>
+        <w:ind w:left="5760" w:hanging="360"/>
+      </w:pPr>
+      <w:rPr>
+        <w:rFonts w:ascii="Courier New" w:hAnsi="Courier New" w:cs="Courier New" w:hint="default"/>
+      </w:rPr>
+    </w:lvl>
+    <w:lvl w:ilvl="8" w:tplc="08090005" w:tentative="1">
+      <w:start w:val="1"/>
+      <w:numFmt w:val="bullet"/>
+      <w:lvlText w:val=""/>
+      <w:lvlJc w:val="left"/>
+      <w:pPr>
+        <w:ind w:left="6480" w:hanging="360"/>
+      </w:pPr>
+      <w:rPr>
+        <w:rFonts w:ascii="Wingdings" w:hAnsi="Wingdings" w:hint="default"/>
+      </w:rPr>
+    </w:lvl>
+  </w:abstractNum>
+  <w:abstractNum w:abstractNumId="12" w15:restartNumberingAfterBreak="0">
+    <w:nsid w:val="62BB6936"/>
+    <w:multiLevelType w:val="hybridMultilevel"/>
+    <w:tmpl w:val="3C7018AA"/>
+    <w:lvl w:ilvl="0" w:tplc="08090005">
+      <w:start w:val="1"/>
+      <w:numFmt w:val="bullet"/>
+      <w:lvlText w:val=""/>
+      <w:lvlJc w:val="left"/>
+      <w:pPr>
+        <w:ind w:left="720" w:hanging="360"/>
+      </w:pPr>
+      <w:rPr>
+        <w:rFonts w:ascii="Wingdings" w:hAnsi="Wingdings" w:hint="default"/>
+      </w:rPr>
+    </w:lvl>
+    <w:lvl w:ilvl="1" w:tplc="FFFFFFFF" w:tentative="1">
+      <w:start w:val="1"/>
+      <w:numFmt w:val="bullet"/>
+      <w:lvlText w:val="o"/>
+      <w:lvlJc w:val="left"/>
+      <w:pPr>
+        <w:ind w:left="1440" w:hanging="360"/>
+      </w:pPr>
+      <w:rPr>
+        <w:rFonts w:ascii="Courier New" w:hAnsi="Courier New" w:cs="Courier New" w:hint="default"/>
+      </w:rPr>
+    </w:lvl>
+    <w:lvl w:ilvl="2" w:tplc="FFFFFFFF" w:tentative="1">
+      <w:start w:val="1"/>
+      <w:numFmt w:val="bullet"/>
+      <w:lvlText w:val=""/>
+      <w:lvlJc w:val="left"/>
+      <w:pPr>
+        <w:ind w:left="2160" w:hanging="360"/>
+      </w:pPr>
+      <w:rPr>
+        <w:rFonts w:ascii="Wingdings" w:hAnsi="Wingdings" w:hint="default"/>
+      </w:rPr>
+    </w:lvl>
+    <w:lvl w:ilvl="3" w:tplc="FFFFFFFF" w:tentative="1">
+      <w:start w:val="1"/>
+      <w:numFmt w:val="bullet"/>
+      <w:lvlText w:val=""/>
+      <w:lvlJc w:val="left"/>
+      <w:pPr>
+        <w:ind w:left="2880" w:hanging="360"/>
+      </w:pPr>
+      <w:rPr>
+        <w:rFonts w:ascii="Symbol" w:hAnsi="Symbol" w:hint="default"/>
+      </w:rPr>
+    </w:lvl>
+    <w:lvl w:ilvl="4" w:tplc="FFFFFFFF" w:tentative="1">
+      <w:start w:val="1"/>
+      <w:numFmt w:val="bullet"/>
+      <w:lvlText w:val="o"/>
+      <w:lvlJc w:val="left"/>
+      <w:pPr>
+        <w:ind w:left="3600" w:hanging="360"/>
+      </w:pPr>
+      <w:rPr>
+        <w:rFonts w:ascii="Courier New" w:hAnsi="Courier New" w:cs="Courier New" w:hint="default"/>
+      </w:rPr>
+    </w:lvl>
+    <w:lvl w:ilvl="5" w:tplc="FFFFFFFF" w:tentative="1">
+      <w:start w:val="1"/>
+      <w:numFmt w:val="bullet"/>
+      <w:lvlText w:val=""/>
+      <w:lvlJc w:val="left"/>
+      <w:pPr>
+        <w:ind w:left="4320" w:hanging="360"/>
+      </w:pPr>
+      <w:rPr>
+        <w:rFonts w:ascii="Wingdings" w:hAnsi="Wingdings" w:hint="default"/>
+      </w:rPr>
+    </w:lvl>
+    <w:lvl w:ilvl="6" w:tplc="FFFFFFFF" w:tentative="1">
+      <w:start w:val="1"/>
+      <w:numFmt w:val="bullet"/>
+      <w:lvlText w:val=""/>
+      <w:lvlJc w:val="left"/>
+      <w:pPr>
+        <w:ind w:left="5040" w:hanging="360"/>
+      </w:pPr>
+      <w:rPr>
+        <w:rFonts w:ascii="Symbol" w:hAnsi="Symbol" w:hint="default"/>
+      </w:rPr>
+    </w:lvl>
+    <w:lvl w:ilvl="7" w:tplc="FFFFFFFF" w:tentative="1">
+      <w:start w:val="1"/>
+      <w:numFmt w:val="bullet"/>
+      <w:lvlText w:val="o"/>
+      <w:lvlJc w:val="left"/>
+      <w:pPr>
+        <w:ind w:left="5760" w:hanging="360"/>
+      </w:pPr>
+      <w:rPr>
+        <w:rFonts w:ascii="Courier New" w:hAnsi="Courier New" w:cs="Courier New" w:hint="default"/>
+      </w:rPr>
+    </w:lvl>
+    <w:lvl w:ilvl="8" w:tplc="FFFFFFFF" w:tentative="1">
+      <w:start w:val="1"/>
+      <w:numFmt w:val="bullet"/>
+      <w:lvlText w:val=""/>
+      <w:lvlJc w:val="left"/>
+      <w:pPr>
+        <w:ind w:left="6480" w:hanging="360"/>
+      </w:pPr>
+      <w:rPr>
+        <w:rFonts w:ascii="Wingdings" w:hAnsi="Wingdings" w:hint="default"/>
+      </w:rPr>
+    </w:lvl>
+  </w:abstractNum>
+  <w:abstractNum w:abstractNumId="13" w15:restartNumberingAfterBreak="0">
     <w:nsid w:val="6BF60B18"/>
     <w:multiLevelType w:val="multilevel"/>
     <w:tmpl w:val="8FB23D22"/>
@@ -8969,7 +9432,7 @@
       </w:rPr>
     </w:lvl>
   </w:abstractNum>
-  <w:abstractNum w:abstractNumId="12" w15:restartNumberingAfterBreak="0">
+  <w:abstractNum w:abstractNumId="14" w15:restartNumberingAfterBreak="0">
     <w:nsid w:val="7C180415"/>
     <w:multiLevelType w:val="multilevel"/>
     <w:tmpl w:val="A98256AA"/>
@@ -9182,34 +9645,40 @@
     </w:lvlOverride>
   </w:num>
   <w:num w:numId="16" w16cid:durableId="1786267080">
-    <w:abstractNumId w:val="12"/>
+    <w:abstractNumId w:val="14"/>
     <w:lvlOverride w:ilvl="0">
       <w:startOverride w:val="1"/>
     </w:lvlOverride>
   </w:num>
   <w:num w:numId="17" w16cid:durableId="1596743116">
-    <w:abstractNumId w:val="12"/>
+    <w:abstractNumId w:val="14"/>
     <w:lvlOverride w:ilvl="0">
       <w:startOverride w:val="2"/>
     </w:lvlOverride>
   </w:num>
   <w:num w:numId="18" w16cid:durableId="1019116587">
-    <w:abstractNumId w:val="12"/>
+    <w:abstractNumId w:val="14"/>
     <w:lvlOverride w:ilvl="0">
       <w:startOverride w:val="3"/>
     </w:lvlOverride>
   </w:num>
   <w:num w:numId="19" w16cid:durableId="249000753">
-    <w:abstractNumId w:val="11"/>
+    <w:abstractNumId w:val="13"/>
     <w:lvlOverride w:ilvl="0">
       <w:startOverride w:val="1"/>
     </w:lvlOverride>
   </w:num>
   <w:num w:numId="20" w16cid:durableId="618533793">
-    <w:abstractNumId w:val="11"/>
+    <w:abstractNumId w:val="13"/>
     <w:lvlOverride w:ilvl="0">
       <w:startOverride w:val="2"/>
     </w:lvlOverride>
+  </w:num>
+  <w:num w:numId="21" w16cid:durableId="652218294">
+    <w:abstractNumId w:val="11"/>
+  </w:num>
+  <w:num w:numId="22" w16cid:durableId="172574404">
+    <w:abstractNumId w:val="12"/>
   </w:num>
 </w:numbering>
 </file>
@@ -9827,6 +10296,7 @@
   <w:style w:type="character" w:default="1" w:styleId="DefaultParagraphFont">
     <w:name w:val="Default Paragraph Font"/>
     <w:uiPriority w:val="1"/>
+    <w:semiHidden/>
     <w:unhideWhenUsed/>
   </w:style>
   <w:style w:type="table" w:default="1" w:styleId="TableNormal">

</xml_diff>

<commit_message>
Added refrance to desks and more along with more assets made in blender
</commit_message>
<xml_diff>
--- a/Documents/Merged Documents GDD TDD PDT.docx
+++ b/Documents/Merged Documents GDD TDD PDT.docx
@@ -97,8 +97,20 @@
           <w:szCs w:val="52"/>
           <w:u w:val="single"/>
         </w:rPr>
-        <w:t xml:space="preserve"> - Vegistation</w:t>
-      </w:r>
+        <w:t xml:space="preserve"> - </w:t>
+      </w:r>
+      <w:proofErr w:type="spellStart"/>
+      <w:r>
+        <w:rPr>
+          <w:rFonts w:ascii="Bahnschrift" w:hAnsi="Bahnschrift"/>
+          <w:color w:val="4C94D8" w:themeColor="text2" w:themeTint="80"/>
+          <w:sz w:val="52"/>
+          <w:szCs w:val="52"/>
+          <w:u w:val="single"/>
+        </w:rPr>
+        <w:t>Vegistation</w:t>
+      </w:r>
+      <w:proofErr w:type="spellEnd"/>
     </w:p>
     <w:p/>
     <w:p>
@@ -487,23 +499,7 @@
           <w:b/>
           <w:bCs/>
         </w:rPr>
-        <w:t xml:space="preserve">Choice Of Game Engine </w:t>
-      </w:r>
-      <w:proofErr w:type="gramStart"/>
-      <w:r>
-        <w:rPr>
-          <w:b/>
-          <w:bCs/>
-        </w:rPr>
-        <w:t>And</w:t>
-      </w:r>
-      <w:proofErr w:type="gramEnd"/>
-      <w:r>
-        <w:rPr>
-          <w:b/>
-          <w:bCs/>
-        </w:rPr>
-        <w:t xml:space="preserve"> Why?</w:t>
+        <w:t>Choice Of Game Engine And Why?</w:t>
       </w:r>
       <w:r>
         <w:rPr>
@@ -738,15 +734,7 @@
     </w:p>
     <w:p>
       <w:r>
-        <w:t xml:space="preserve">The puzzle aspect will consist of finding items and placing them in correct orders, electrical based puzzles, piecing together collective information for formulate </w:t>
-      </w:r>
-      <w:proofErr w:type="gramStart"/>
-      <w:r>
-        <w:t>final results</w:t>
-      </w:r>
-      <w:proofErr w:type="gramEnd"/>
-      <w:r>
-        <w:t xml:space="preserve"> and </w:t>
+        <w:t xml:space="preserve">The puzzle aspect will consist of finding items and placing them in correct orders, electrical based puzzles, piecing together collective information for formulate final results and </w:t>
       </w:r>
       <w:r>
         <w:t xml:space="preserve">creating mixes of formulars to match </w:t>
@@ -4369,7 +4357,7 @@
           <w:noProof/>
         </w:rPr>
         <w:drawing>
-          <wp:inline distT="0" distB="0" distL="0" distR="0" wp14:anchorId="33E39966" wp14:editId="5AC837B5">
+          <wp:inline distT="0" distB="0" distL="0" distR="0" wp14:anchorId="33E39966" wp14:editId="730C6706">
             <wp:extent cx="992615" cy="3705225"/>
             <wp:effectExtent l="0" t="0" r="0" b="0"/>
             <wp:docPr id="1628501602" name="Picture 1" descr="A hand holding a pumpkin&#10;&#10;AI-generated content may be incorrect."/>
@@ -5326,7 +5314,7 @@
         </w:rPr>
         <w:lastRenderedPageBreak/>
         <w:drawing>
-          <wp:inline distT="0" distB="0" distL="0" distR="0" wp14:anchorId="4F40DB21" wp14:editId="5B8A1158">
+          <wp:inline distT="0" distB="0" distL="0" distR="0" wp14:anchorId="4F40DB21" wp14:editId="397906F3">
             <wp:extent cx="1438275" cy="2483314"/>
             <wp:effectExtent l="0" t="0" r="0" b="0"/>
             <wp:docPr id="1058667272" name="Picture 6" descr="A hand holding a corn cob&#10;&#10;AI-generated content may be incorrect."/>
@@ -5524,7 +5512,7 @@
           <w:noProof/>
         </w:rPr>
         <w:drawing>
-          <wp:inline distT="0" distB="0" distL="0" distR="0" wp14:anchorId="18FD67DB" wp14:editId="0AF45C6A">
+          <wp:inline distT="0" distB="0" distL="0" distR="0" wp14:anchorId="18FD67DB" wp14:editId="5EB0A363">
             <wp:extent cx="2029113" cy="2190750"/>
             <wp:effectExtent l="0" t="0" r="9525" b="0"/>
             <wp:docPr id="832324973" name="Picture 8" descr="A hand holding a green object with a eye and a purple eye&#10;&#10;AI-generated content may be incorrect."/>
@@ -5906,11 +5894,11 @@
       <w:r>
         <w:t xml:space="preserve">The elevator will be sent down.  The player will review over the footage watching as the vegetables during the experiment mutate an attack the employees, while the player is watching the footage the elevator is still making its way down.  Once the footage has ended the elevator will have made </w:t>
       </w:r>
-      <w:proofErr w:type="gramStart"/>
+      <w:proofErr w:type="spellStart"/>
       <w:r>
         <w:t>it’s</w:t>
       </w:r>
-      <w:proofErr w:type="gramEnd"/>
+      <w:proofErr w:type="spellEnd"/>
       <w:r>
         <w:t xml:space="preserve"> way to the top, as the doors open it will reveal that there is a mutated carrot that has travelled up the elevator the player unaware.</w:t>
       </w:r>
@@ -6018,21 +6006,7 @@
           <w:color w:val="4C94D8" w:themeColor="text2" w:themeTint="80"/>
         </w:rPr>
         <w:lastRenderedPageBreak/>
-        <w:t xml:space="preserve">Choice Of Game Engine </w:t>
-      </w:r>
-      <w:proofErr w:type="gramStart"/>
-      <w:r>
-        <w:rPr>
-          <w:color w:val="4C94D8" w:themeColor="text2" w:themeTint="80"/>
-        </w:rPr>
-        <w:t>And</w:t>
-      </w:r>
-      <w:proofErr w:type="gramEnd"/>
-      <w:r>
-        <w:rPr>
-          <w:color w:val="4C94D8" w:themeColor="text2" w:themeTint="80"/>
-        </w:rPr>
-        <w:t xml:space="preserve"> Why?</w:t>
+        <w:t>Choice Of Game Engine And Why?</w:t>
       </w:r>
     </w:p>
     <w:p/>
@@ -6100,7 +6074,7 @@
           <w:noProof/>
         </w:rPr>
         <w:drawing>
-          <wp:anchor distT="0" distB="0" distL="114300" distR="114300" simplePos="0" relativeHeight="251705344" behindDoc="0" locked="0" layoutInCell="1" allowOverlap="1" wp14:anchorId="64AF4F74" wp14:editId="2E0B84DA">
+          <wp:anchor distT="0" distB="0" distL="114300" distR="114300" simplePos="0" relativeHeight="251705344" behindDoc="0" locked="0" layoutInCell="1" allowOverlap="1" wp14:anchorId="64AF4F74" wp14:editId="0EEE1537">
             <wp:simplePos x="0" y="0"/>
             <wp:positionH relativeFrom="column">
               <wp:posOffset>4277719</wp:posOffset>
@@ -6287,7 +6261,7 @@
           <w:noProof/>
         </w:rPr>
         <w:drawing>
-          <wp:anchor distT="0" distB="0" distL="114300" distR="114300" simplePos="0" relativeHeight="251704320" behindDoc="0" locked="0" layoutInCell="1" allowOverlap="1" wp14:anchorId="583F0500" wp14:editId="4E445206">
+          <wp:anchor distT="0" distB="0" distL="114300" distR="114300" simplePos="0" relativeHeight="251704320" behindDoc="0" locked="0" layoutInCell="1" allowOverlap="1" wp14:anchorId="583F0500" wp14:editId="56301DA5">
             <wp:simplePos x="0" y="0"/>
             <wp:positionH relativeFrom="column">
               <wp:posOffset>1168400</wp:posOffset>
@@ -6411,7 +6385,7 @@
           <w:noProof/>
         </w:rPr>
         <w:drawing>
-          <wp:anchor distT="0" distB="0" distL="114300" distR="114300" simplePos="0" relativeHeight="251701248" behindDoc="0" locked="0" layoutInCell="1" allowOverlap="1" wp14:anchorId="5770FA4C" wp14:editId="43B33D52">
+          <wp:anchor distT="0" distB="0" distL="114300" distR="114300" simplePos="0" relativeHeight="251701248" behindDoc="0" locked="0" layoutInCell="1" allowOverlap="1" wp14:anchorId="5770FA4C" wp14:editId="05A6419F">
             <wp:simplePos x="0" y="0"/>
             <wp:positionH relativeFrom="margin">
               <wp:posOffset>0</wp:posOffset>
@@ -6674,10 +6648,14 @@
         <w:t>Bibliography</w:t>
       </w:r>
     </w:p>
-    <w:p/>
-    <w:p>
-      <w:r>
-        <w:t>SmartDraw, Free to use Blueprint maker</w:t>
+    <w:p>
+      <w:proofErr w:type="spellStart"/>
+      <w:r>
+        <w:t>SmartDraw</w:t>
+      </w:r>
+      <w:proofErr w:type="spellEnd"/>
+      <w:r>
+        <w:t>, Free to use Blueprint maker</w:t>
       </w:r>
     </w:p>
     <w:p>
@@ -6724,6 +6702,55 @@
       </w:hyperlink>
     </w:p>
     <w:p>
+      <w:r>
+        <w:t>Desk size reference:</w:t>
+      </w:r>
+    </w:p>
+    <w:p>
+      <w:hyperlink r:id="rId25" w:history="1">
+        <w:r>
+          <w:rPr>
+            <w:rStyle w:val="Hyperlink"/>
+          </w:rPr>
+          <w:t>https://www.office-furniture-direct.co.uk/dynamic-impulse-1800mm-left-crescent-desk-beech-top-silver-cable-managed-leg-workstation-600-deep-desk-high-pedestal-bundle</w:t>
+        </w:r>
+      </w:hyperlink>
+    </w:p>
+    <w:p>
+      <w:r>
+        <w:lastRenderedPageBreak/>
+        <w:t>Small cupboards size reference</w:t>
+      </w:r>
+      <w:r>
+        <w:br/>
+      </w:r>
+      <w:hyperlink r:id="rId26" w:history="1">
+        <w:r>
+          <w:rPr>
+            <w:rStyle w:val="Hyperlink"/>
+          </w:rPr>
+          <w:t>https://www.office-furniture-direct.co.uk/dams-executive-pedestal-3-drawer-426-x-600mm</w:t>
+        </w:r>
+      </w:hyperlink>
+    </w:p>
+    <w:p>
+      <w:r>
+        <w:t xml:space="preserve">Chair reference </w:t>
+      </w:r>
+    </w:p>
+    <w:p>
+      <w:hyperlink r:id="rId27" w:history="1">
+        <w:r>
+          <w:rPr>
+            <w:rStyle w:val="Hyperlink"/>
+          </w:rPr>
+          <w:t>https://www.officeboffins.co.uk/airform-24-hour-ergonomic-fabric-office-chair.html</w:t>
+        </w:r>
+      </w:hyperlink>
+    </w:p>
+    <w:p/>
+    <w:p/>
+    <w:p>
       <w:pPr>
         <w:pStyle w:val="Heading1"/>
         <w:jc w:val="center"/>
@@ -6735,7 +6762,6 @@
         <w:rPr>
           <w:color w:val="4C94D8" w:themeColor="text2" w:themeTint="80"/>
         </w:rPr>
-        <w:lastRenderedPageBreak/>
         <w:t>Prototype Description</w:t>
       </w:r>
     </w:p>
@@ -6765,8 +6791,19 @@
           <w:szCs w:val="24"/>
           <w:lang w:val="en-US"/>
         </w:rPr>
-        <w:t xml:space="preserve"> First Deliverable - Vegistation</w:t>
-      </w:r>
+        <w:t xml:space="preserve"> First Deliverable - </w:t>
+      </w:r>
+      <w:proofErr w:type="spellStart"/>
+      <w:r>
+        <w:rPr>
+          <w:rFonts w:eastAsia="Aptos" w:cs="Aptos"/>
+          <w:sz w:val="24"/>
+          <w:szCs w:val="24"/>
+          <w:lang w:val="en-US"/>
+        </w:rPr>
+        <w:t>Vegistation</w:t>
+      </w:r>
+      <w:proofErr w:type="spellEnd"/>
       <w:r>
         <w:br/>
       </w:r>
@@ -6820,8 +6857,19 @@
           <w:szCs w:val="24"/>
           <w:lang w:val="en-US"/>
         </w:rPr>
-        <w:t>Artur Machura</w:t>
-      </w:r>
+        <w:t xml:space="preserve">Artur </w:t>
+      </w:r>
+      <w:proofErr w:type="spellStart"/>
+      <w:r>
+        <w:rPr>
+          <w:rFonts w:eastAsia="Aptos" w:cs="Aptos"/>
+          <w:sz w:val="24"/>
+          <w:szCs w:val="24"/>
+          <w:lang w:val="en-US"/>
+        </w:rPr>
+        <w:t>Machura</w:t>
+      </w:r>
+      <w:proofErr w:type="spellEnd"/>
       <w:r>
         <w:br/>
       </w:r>
@@ -7208,6 +7256,7 @@
           <w:rFonts w:eastAsia="Aptos" w:cs="Aptos"/>
           <w:lang w:val="en-US"/>
         </w:rPr>
+        <w:lastRenderedPageBreak/>
         <w:t>Completed a blueprint of the first level design</w:t>
       </w:r>
     </w:p>
@@ -7315,7 +7364,23 @@
           <w:rFonts w:eastAsia="Aptos" w:cs="Aptos"/>
           <w:lang w:val="en-US"/>
         </w:rPr>
-        <w:t>totype is a level design for a game called Vegistation, it is purely design based with no programming involved.</w:t>
+        <w:t xml:space="preserve">totype is a level design for a game called </w:t>
+      </w:r>
+      <w:proofErr w:type="spellStart"/>
+      <w:r>
+        <w:rPr>
+          <w:rFonts w:eastAsia="Aptos" w:cs="Aptos"/>
+          <w:lang w:val="en-US"/>
+        </w:rPr>
+        <w:t>Vegistation</w:t>
+      </w:r>
+      <w:proofErr w:type="spellEnd"/>
+      <w:r>
+        <w:rPr>
+          <w:rFonts w:eastAsia="Aptos" w:cs="Aptos"/>
+          <w:lang w:val="en-US"/>
+        </w:rPr>
+        <w:t>, it is purely design based with no programming involved.</w:t>
       </w:r>
       <w:r>
         <w:rPr>
@@ -7352,13 +7417,21 @@
           <w:lang w:val="en-US"/>
         </w:rPr>
       </w:pPr>
+      <w:proofErr w:type="spellStart"/>
       <w:r>
         <w:rPr>
           <w:rFonts w:eastAsia="Aptos" w:cs="Aptos"/>
           <w:lang w:val="en-US"/>
         </w:rPr>
-        <w:lastRenderedPageBreak/>
-        <w:t>SmartDraw – Used to make blueprints for level design</w:t>
+        <w:t>SmartDraw</w:t>
+      </w:r>
+      <w:proofErr w:type="spellEnd"/>
+      <w:r>
+        <w:rPr>
+          <w:rFonts w:eastAsia="Aptos" w:cs="Aptos"/>
+          <w:lang w:val="en-US"/>
+        </w:rPr>
+        <w:t xml:space="preserve"> – Used to make blueprints for level design</w:t>
       </w:r>
     </w:p>
     <w:p>
@@ -7563,26 +7636,42 @@
           <w:rFonts w:eastAsia="Aptos" w:cs="Aptos"/>
           <w:lang w:val="en-US"/>
         </w:rPr>
-        <w:t>I will make the other Level blueprints for the lower floors within SmartDraw.</w:t>
-      </w:r>
-    </w:p>
-    <w:p>
-      <w:pPr>
+        <w:t xml:space="preserve">I will make the other Level blueprints for the lower floors within </w:t>
+      </w:r>
+      <w:proofErr w:type="spellStart"/>
+      <w:r>
         <w:rPr>
           <w:rFonts w:eastAsia="Aptos" w:cs="Aptos"/>
           <w:lang w:val="en-US"/>
         </w:rPr>
-      </w:pPr>
+        <w:t>SmartDraw</w:t>
+      </w:r>
+      <w:proofErr w:type="spellEnd"/>
       <w:r>
         <w:rPr>
           <w:rFonts w:eastAsia="Aptos" w:cs="Aptos"/>
           <w:lang w:val="en-US"/>
         </w:rPr>
+        <w:t>.</w:t>
+      </w:r>
+    </w:p>
+    <w:p>
+      <w:pPr>
+        <w:rPr>
+          <w:rFonts w:eastAsia="Aptos" w:cs="Aptos"/>
+          <w:lang w:val="en-US"/>
+        </w:rPr>
+      </w:pPr>
+      <w:r>
+        <w:rPr>
+          <w:rFonts w:eastAsia="Aptos" w:cs="Aptos"/>
+          <w:lang w:val="en-US"/>
+        </w:rPr>
         <w:t>I will create some concept art for the Boss at the end of the game.</w:t>
       </w:r>
     </w:p>
     <w:sectPr>
-      <w:footerReference w:type="default" r:id="rId25"/>
+      <w:footerReference w:type="default" r:id="rId28"/>
       <w:pgSz w:w="11906" w:h="16838"/>
       <w:pgMar w:top="1440" w:right="1440" w:bottom="1440" w:left="1440" w:header="708" w:footer="708" w:gutter="0"/>
       <w:cols w:space="708"/>

</xml_diff>

<commit_message>
Big changes and progress
</commit_message>
<xml_diff>
--- a/Documents/Merged Documents GDD TDD PDT.docx
+++ b/Documents/Merged Documents GDD TDD PDT.docx
@@ -4357,7 +4357,7 @@
           <w:noProof/>
         </w:rPr>
         <w:drawing>
-          <wp:inline distT="0" distB="0" distL="0" distR="0" wp14:anchorId="33E39966" wp14:editId="730C6706">
+          <wp:inline distT="0" distB="0" distL="0" distR="0" wp14:anchorId="33E39966" wp14:editId="67C3371E">
             <wp:extent cx="992615" cy="3705225"/>
             <wp:effectExtent l="0" t="0" r="0" b="0"/>
             <wp:docPr id="1628501602" name="Picture 1" descr="A hand holding a pumpkin&#10;&#10;AI-generated content may be incorrect."/>
@@ -5314,7 +5314,7 @@
         </w:rPr>
         <w:lastRenderedPageBreak/>
         <w:drawing>
-          <wp:inline distT="0" distB="0" distL="0" distR="0" wp14:anchorId="4F40DB21" wp14:editId="397906F3">
+          <wp:inline distT="0" distB="0" distL="0" distR="0" wp14:anchorId="4F40DB21" wp14:editId="6FB0ABFF">
             <wp:extent cx="1438275" cy="2483314"/>
             <wp:effectExtent l="0" t="0" r="0" b="0"/>
             <wp:docPr id="1058667272" name="Picture 6" descr="A hand holding a corn cob&#10;&#10;AI-generated content may be incorrect."/>
@@ -5512,7 +5512,7 @@
           <w:noProof/>
         </w:rPr>
         <w:drawing>
-          <wp:inline distT="0" distB="0" distL="0" distR="0" wp14:anchorId="18FD67DB" wp14:editId="5EB0A363">
+          <wp:inline distT="0" distB="0" distL="0" distR="0" wp14:anchorId="18FD67DB" wp14:editId="72C44C51">
             <wp:extent cx="2029113" cy="2190750"/>
             <wp:effectExtent l="0" t="0" r="9525" b="0"/>
             <wp:docPr id="832324973" name="Picture 8" descr="A hand holding a green object with a eye and a purple eye&#10;&#10;AI-generated content may be incorrect."/>
@@ -6074,7 +6074,7 @@
           <w:noProof/>
         </w:rPr>
         <w:drawing>
-          <wp:anchor distT="0" distB="0" distL="114300" distR="114300" simplePos="0" relativeHeight="251705344" behindDoc="0" locked="0" layoutInCell="1" allowOverlap="1" wp14:anchorId="64AF4F74" wp14:editId="0EEE1537">
+          <wp:anchor distT="0" distB="0" distL="114300" distR="114300" simplePos="0" relativeHeight="251705344" behindDoc="0" locked="0" layoutInCell="1" allowOverlap="1" wp14:anchorId="64AF4F74" wp14:editId="4B6EBFE3">
             <wp:simplePos x="0" y="0"/>
             <wp:positionH relativeFrom="column">
               <wp:posOffset>4277719</wp:posOffset>
@@ -6261,7 +6261,7 @@
           <w:noProof/>
         </w:rPr>
         <w:drawing>
-          <wp:anchor distT="0" distB="0" distL="114300" distR="114300" simplePos="0" relativeHeight="251704320" behindDoc="0" locked="0" layoutInCell="1" allowOverlap="1" wp14:anchorId="583F0500" wp14:editId="56301DA5">
+          <wp:anchor distT="0" distB="0" distL="114300" distR="114300" simplePos="0" relativeHeight="251704320" behindDoc="0" locked="0" layoutInCell="1" allowOverlap="1" wp14:anchorId="583F0500" wp14:editId="0FC67477">
             <wp:simplePos x="0" y="0"/>
             <wp:positionH relativeFrom="column">
               <wp:posOffset>1168400</wp:posOffset>
@@ -6385,7 +6385,7 @@
           <w:noProof/>
         </w:rPr>
         <w:drawing>
-          <wp:anchor distT="0" distB="0" distL="114300" distR="114300" simplePos="0" relativeHeight="251701248" behindDoc="0" locked="0" layoutInCell="1" allowOverlap="1" wp14:anchorId="5770FA4C" wp14:editId="05A6419F">
+          <wp:anchor distT="0" distB="0" distL="114300" distR="114300" simplePos="0" relativeHeight="251701248" behindDoc="0" locked="0" layoutInCell="1" allowOverlap="1" wp14:anchorId="5770FA4C" wp14:editId="05A7C1E7">
             <wp:simplePos x="0" y="0"/>
             <wp:positionH relativeFrom="margin">
               <wp:posOffset>0</wp:posOffset>
@@ -6703,11 +6703,27 @@
     </w:p>
     <w:p>
       <w:r>
+        <w:t>Unreal Engine 4 Character Model Size Reference</w:t>
+      </w:r>
+    </w:p>
+    <w:p>
+      <w:hyperlink r:id="rId25" w:history="1">
+        <w:r>
+          <w:rPr>
+            <w:rStyle w:val="Hyperlink"/>
+          </w:rPr>
+          <w:t>https://sketchfab.com/3d-models/unreal-engine-4-character-815b7d1a78f646e3a1614236351377a4</w:t>
+        </w:r>
+      </w:hyperlink>
+    </w:p>
+    <w:p>
+      <w:r>
+        <w:lastRenderedPageBreak/>
         <w:t>Desk size reference:</w:t>
       </w:r>
     </w:p>
     <w:p>
-      <w:hyperlink r:id="rId25" w:history="1">
+      <w:hyperlink r:id="rId26" w:history="1">
         <w:r>
           <w:rPr>
             <w:rStyle w:val="Hyperlink"/>
@@ -6718,13 +6734,12 @@
     </w:p>
     <w:p>
       <w:r>
-        <w:lastRenderedPageBreak/>
         <w:t>Small cupboards size reference</w:t>
       </w:r>
       <w:r>
         <w:br/>
       </w:r>
-      <w:hyperlink r:id="rId26" w:history="1">
+      <w:hyperlink r:id="rId27" w:history="1">
         <w:r>
           <w:rPr>
             <w:rStyle w:val="Hyperlink"/>
@@ -6735,11 +6750,17 @@
     </w:p>
     <w:p>
       <w:r>
-        <w:t xml:space="preserve">Chair reference </w:t>
-      </w:r>
-    </w:p>
-    <w:p>
-      <w:hyperlink r:id="rId27" w:history="1">
+        <w:t xml:space="preserve">Chair </w:t>
+      </w:r>
+      <w:r>
+        <w:t xml:space="preserve">size </w:t>
+      </w:r>
+      <w:r>
+        <w:t>reference</w:t>
+      </w:r>
+    </w:p>
+    <w:p>
+      <w:hyperlink r:id="rId28" w:history="1">
         <w:r>
           <w:rPr>
             <w:rStyle w:val="Hyperlink"/>
@@ -6748,6 +6769,160 @@
         </w:r>
       </w:hyperlink>
     </w:p>
+    <w:p>
+      <w:r>
+        <w:t xml:space="preserve">Meeting Room TV </w:t>
+      </w:r>
+      <w:r>
+        <w:t xml:space="preserve">Size </w:t>
+      </w:r>
+      <w:r>
+        <w:t>Reference</w:t>
+      </w:r>
+      <w:r>
+        <w:br/>
+      </w:r>
+      <w:hyperlink r:id="rId29" w:anchor="specs" w:history="1">
+        <w:r>
+          <w:rPr>
+            <w:rStyle w:val="Hyperlink"/>
+          </w:rPr>
+          <w:t>https://www.samsung.com/us/business/displays/direct-view-led/ia-series/the-wall-all-in-one-146-p84-lh008iabmus-go/#specs</w:t>
+        </w:r>
+      </w:hyperlink>
+    </w:p>
+    <w:p>
+      <w:r>
+        <w:t xml:space="preserve">Oven Size Reference </w:t>
+      </w:r>
+    </w:p>
+    <w:p>
+      <w:hyperlink r:id="rId30" w:history="1">
+        <w:r>
+          <w:rPr>
+            <w:rStyle w:val="Hyperlink"/>
+          </w:rPr>
+          <w:t>https://www.amazon.in/Thor-Kitchen-Stainless-Burner-LRG3001U/dp/B072Z235MH</w:t>
+        </w:r>
+      </w:hyperlink>
+    </w:p>
+    <w:p>
+      <w:r>
+        <w:t>Fridge Size Reference</w:t>
+      </w:r>
+    </w:p>
+    <w:p>
+      <w:hyperlink r:id="rId31" w:history="1">
+        <w:r>
+          <w:rPr>
+            <w:rStyle w:val="Hyperlink"/>
+          </w:rPr>
+          <w:t>https://www.eurocatering.co.uk/products/restaurant-fridge-commercial-fridge-1</w:t>
+        </w:r>
+      </w:hyperlink>
+    </w:p>
+    <w:p>
+      <w:r>
+        <w:t>Cafeteria Table Size Reference</w:t>
+      </w:r>
+    </w:p>
+    <w:p>
+      <w:hyperlink r:id="rId32" w:history="1">
+        <w:r>
+          <w:rPr>
+            <w:rStyle w:val="Hyperlink"/>
+          </w:rPr>
+          <w:t>https://www.idfdesign.com/straight-metal-or-plastic-tables/pegaso-solid.htm</w:t>
+        </w:r>
+      </w:hyperlink>
+    </w:p>
+    <w:p>
+      <w:r>
+        <w:t>Cafeteria Chair Reference</w:t>
+      </w:r>
+      <w:r>
+        <w:br/>
+      </w:r>
+      <w:hyperlink r:id="rId33" w:history="1">
+        <w:r>
+          <w:rPr>
+            <w:rStyle w:val="Hyperlink"/>
+          </w:rPr>
+          <w:t>https://www.franciscosegarra.com/en/furniture/seats-for-cafeteria/</w:t>
+        </w:r>
+      </w:hyperlink>
+    </w:p>
+    <w:p>
+      <w:r>
+        <w:t>Storage Rack Size Reference</w:t>
+      </w:r>
+    </w:p>
+    <w:p>
+      <w:hyperlink r:id="rId34" w:history="1">
+        <w:r>
+          <w:rPr>
+            <w:rStyle w:val="Hyperlink"/>
+          </w:rPr>
+          <w:t>https://www.tufferman.co.uk/products/2x-crw-industrial-shelving-2000mm-high-500kg-grey?variant=54897956487546</w:t>
+        </w:r>
+      </w:hyperlink>
+    </w:p>
+    <w:p>
+      <w:r>
+        <w:t>Circuit Breaker Size Reference</w:t>
+      </w:r>
+    </w:p>
+    <w:p>
+      <w:hyperlink r:id="rId35" w:history="1">
+        <w:r>
+          <w:rPr>
+            <w:rStyle w:val="Hyperlink"/>
+          </w:rPr>
+          <w:t>https://www.ebay.ph/itm/165512568744</w:t>
+        </w:r>
+      </w:hyperlink>
+    </w:p>
+    <w:p>
+      <w:hyperlink r:id="rId36" w:history="1">
+        <w:r>
+          <w:rPr>
+            <w:rStyle w:val="Hyperlink"/>
+          </w:rPr>
+          <w:t>https://i.ebayimg.com/images/g/lGUAAOSwI8xil6ub/s-l1200.jpg</w:t>
+        </w:r>
+      </w:hyperlink>
+    </w:p>
+    <w:p>
+      <w:r>
+        <w:t>Plate Size Reference</w:t>
+      </w:r>
+      <w:r>
+        <w:br/>
+      </w:r>
+      <w:hyperlink r:id="rId37" w:history="1">
+        <w:r>
+          <w:rPr>
+            <w:rStyle w:val="Hyperlink"/>
+          </w:rPr>
+          <w:t>https://www.amazon.co.uk/I-K-OFTAST-Plate-White/dp/B09CDFHDK8?source=ps-sl-shoppingads-lpcontext&amp;ref_=fplfs&amp;psc=1&amp;smid=A1VMD3OYB995G8</w:t>
+        </w:r>
+      </w:hyperlink>
+    </w:p>
+    <w:p>
+      <w:r>
+        <w:t>Sink Size Reference</w:t>
+      </w:r>
+    </w:p>
+    <w:p>
+      <w:hyperlink r:id="rId38" w:history="1">
+        <w:r>
+          <w:rPr>
+            <w:rStyle w:val="Hyperlink"/>
+          </w:rPr>
+          <w:t>https://usedrational.co.uk/product/stainless-steel-commercial-sink-with-2-big-bowls-with-self-underneath/</w:t>
+        </w:r>
+      </w:hyperlink>
+    </w:p>
     <w:p/>
     <w:p/>
     <w:p>
@@ -7256,7 +7431,6 @@
           <w:rFonts w:eastAsia="Aptos" w:cs="Aptos"/>
           <w:lang w:val="en-US"/>
         </w:rPr>
-        <w:lastRenderedPageBreak/>
         <w:t>Completed a blueprint of the first level design</w:t>
       </w:r>
     </w:p>
@@ -7357,6 +7531,7 @@
           <w:rFonts w:eastAsia="Aptos" w:cs="Aptos"/>
           <w:lang w:val="en-US"/>
         </w:rPr>
+        <w:lastRenderedPageBreak/>
         <w:t>The pro</w:t>
       </w:r>
       <w:r>
@@ -7671,7 +7846,7 @@
       </w:r>
     </w:p>
     <w:sectPr>
-      <w:footerReference w:type="default" r:id="rId28"/>
+      <w:footerReference w:type="default" r:id="rId39"/>
       <w:pgSz w:w="11906" w:h="16838"/>
       <w:pgMar w:top="1440" w:right="1440" w:bottom="1440" w:left="1440" w:header="708" w:footer="708" w:gutter="0"/>
       <w:cols w:space="708"/>
@@ -10879,6 +11054,18 @@
       <w:shd w:val="clear" w:color="auto" w:fill="E1DFDD"/>
     </w:rPr>
   </w:style>
+  <w:style w:type="character" w:styleId="FollowedHyperlink">
+    <w:name w:val="FollowedHyperlink"/>
+    <w:basedOn w:val="DefaultParagraphFont"/>
+    <w:uiPriority w:val="99"/>
+    <w:semiHidden/>
+    <w:unhideWhenUsed/>
+    <w:rsid w:val="00CA3C21"/>
+    <w:rPr>
+      <w:color w:val="96607D" w:themeColor="followedHyperlink"/>
+      <w:u w:val="single"/>
+    </w:rPr>
+  </w:style>
 </w:styles>
 </file>
 

</xml_diff>

<commit_message>
Added more into Scene and extra model
</commit_message>
<xml_diff>
--- a/Documents/Merged Documents GDD TDD PDT.docx
+++ b/Documents/Merged Documents GDD TDD PDT.docx
@@ -4357,7 +4357,7 @@
           <w:noProof/>
         </w:rPr>
         <w:drawing>
-          <wp:inline distT="0" distB="0" distL="0" distR="0" wp14:anchorId="33E39966" wp14:editId="74850A91">
+          <wp:inline distT="0" distB="0" distL="0" distR="0" wp14:anchorId="33E39966" wp14:editId="42CAD4DB">
             <wp:extent cx="992615" cy="3705225"/>
             <wp:effectExtent l="0" t="0" r="0" b="0"/>
             <wp:docPr id="1628501602" name="Picture 1" descr="A hand holding a pumpkin&#10;&#10;AI-generated content may be incorrect."/>
@@ -5314,7 +5314,7 @@
         </w:rPr>
         <w:lastRenderedPageBreak/>
         <w:drawing>
-          <wp:inline distT="0" distB="0" distL="0" distR="0" wp14:anchorId="4F40DB21" wp14:editId="7EF412E0">
+          <wp:inline distT="0" distB="0" distL="0" distR="0" wp14:anchorId="4F40DB21" wp14:editId="6DE34494">
             <wp:extent cx="1438275" cy="2483314"/>
             <wp:effectExtent l="0" t="0" r="0" b="0"/>
             <wp:docPr id="1058667272" name="Picture 6" descr="A hand holding a corn cob&#10;&#10;AI-generated content may be incorrect."/>
@@ -5512,7 +5512,7 @@
           <w:noProof/>
         </w:rPr>
         <w:drawing>
-          <wp:inline distT="0" distB="0" distL="0" distR="0" wp14:anchorId="18FD67DB" wp14:editId="62FC2A6A">
+          <wp:inline distT="0" distB="0" distL="0" distR="0" wp14:anchorId="18FD67DB" wp14:editId="3B88103A">
             <wp:extent cx="2029113" cy="2190750"/>
             <wp:effectExtent l="0" t="0" r="9525" b="0"/>
             <wp:docPr id="832324973" name="Picture 8" descr="A hand holding a green object with a eye and a purple eye&#10;&#10;AI-generated content may be incorrect."/>
@@ -6074,7 +6074,7 @@
           <w:noProof/>
         </w:rPr>
         <w:drawing>
-          <wp:anchor distT="0" distB="0" distL="114300" distR="114300" simplePos="0" relativeHeight="251705344" behindDoc="0" locked="0" layoutInCell="1" allowOverlap="1" wp14:anchorId="64AF4F74" wp14:editId="06897939">
+          <wp:anchor distT="0" distB="0" distL="114300" distR="114300" simplePos="0" relativeHeight="251705344" behindDoc="0" locked="0" layoutInCell="1" allowOverlap="1" wp14:anchorId="64AF4F74" wp14:editId="63EAA350">
             <wp:simplePos x="0" y="0"/>
             <wp:positionH relativeFrom="column">
               <wp:posOffset>4277719</wp:posOffset>
@@ -6261,7 +6261,7 @@
           <w:noProof/>
         </w:rPr>
         <w:drawing>
-          <wp:anchor distT="0" distB="0" distL="114300" distR="114300" simplePos="0" relativeHeight="251704320" behindDoc="0" locked="0" layoutInCell="1" allowOverlap="1" wp14:anchorId="583F0500" wp14:editId="61CCBD5D">
+          <wp:anchor distT="0" distB="0" distL="114300" distR="114300" simplePos="0" relativeHeight="251704320" behindDoc="0" locked="0" layoutInCell="1" allowOverlap="1" wp14:anchorId="583F0500" wp14:editId="386709AA">
             <wp:simplePos x="0" y="0"/>
             <wp:positionH relativeFrom="column">
               <wp:posOffset>1168400</wp:posOffset>
@@ -6385,7 +6385,7 @@
           <w:noProof/>
         </w:rPr>
         <w:drawing>
-          <wp:anchor distT="0" distB="0" distL="114300" distR="114300" simplePos="0" relativeHeight="251701248" behindDoc="0" locked="0" layoutInCell="1" allowOverlap="1" wp14:anchorId="5770FA4C" wp14:editId="571BD524">
+          <wp:anchor distT="0" distB="0" distL="114300" distR="114300" simplePos="0" relativeHeight="251701248" behindDoc="0" locked="0" layoutInCell="1" allowOverlap="1" wp14:anchorId="5770FA4C" wp14:editId="0155172F">
             <wp:simplePos x="0" y="0"/>
             <wp:positionH relativeFrom="margin">
               <wp:posOffset>0</wp:posOffset>
@@ -6938,6 +6938,21 @@
         </w:r>
       </w:hyperlink>
     </w:p>
+    <w:p>
+      <w:r>
+        <w:t>Camera Size Reference</w:t>
+      </w:r>
+    </w:p>
+    <w:p>
+      <w:hyperlink r:id="rId40" w:history="1">
+        <w:r>
+          <w:rPr>
+            <w:rStyle w:val="Hyperlink"/>
+          </w:rPr>
+          <w:t>https://www.networkwebcams.co.uk/hanwha-vision-xno-8030r-outdoor-vandal-resistant-bullet-ip-camera/?srsltid=AfmBOooneKEVM2pVRdXmdKa6qkPfVe4AjhoKRELB9zZLTRIodENNohg5B8s</w:t>
+        </w:r>
+      </w:hyperlink>
+    </w:p>
     <w:p/>
     <w:p/>
     <w:p>
@@ -7426,6 +7441,7 @@
           <w:rFonts w:eastAsia="Aptos" w:cs="Aptos"/>
           <w:lang w:val="en-US"/>
         </w:rPr>
+        <w:lastRenderedPageBreak/>
         <w:t>Completed the first draft of my Technical Design Document (TDD)</w:t>
       </w:r>
     </w:p>
@@ -7506,7 +7522,6 @@
           <w:rFonts w:eastAsia="Aptos" w:cs="Aptos"/>
           <w:lang w:val="en-US"/>
         </w:rPr>
-        <w:lastRenderedPageBreak/>
         <w:t>Level</w:t>
       </w:r>
       <w:r>
@@ -7861,7 +7876,7 @@
       </w:r>
     </w:p>
     <w:sectPr>
-      <w:footerReference w:type="default" r:id="rId40"/>
+      <w:footerReference w:type="default" r:id="rId41"/>
       <w:pgSz w:w="11906" w:h="16838"/>
       <w:pgMar w:top="1440" w:right="1440" w:bottom="1440" w:left="1440" w:header="708" w:footer="708" w:gutter="0"/>
       <w:cols w:space="708"/>

</xml_diff>

<commit_message>
One of my final Pushes
</commit_message>
<xml_diff>
--- a/Documents/Merged Documents GDD TDD PDT.docx
+++ b/Documents/Merged Documents GDD TDD PDT.docx
@@ -4357,7 +4357,7 @@
           <w:noProof/>
         </w:rPr>
         <w:drawing>
-          <wp:inline distT="0" distB="0" distL="0" distR="0" wp14:anchorId="33E39966" wp14:editId="42CAD4DB">
+          <wp:inline distT="0" distB="0" distL="0" distR="0" wp14:anchorId="33E39966" wp14:editId="2CE3D74E">
             <wp:extent cx="992615" cy="3705225"/>
             <wp:effectExtent l="0" t="0" r="0" b="0"/>
             <wp:docPr id="1628501602" name="Picture 1" descr="A hand holding a pumpkin&#10;&#10;AI-generated content may be incorrect."/>
@@ -5314,7 +5314,7 @@
         </w:rPr>
         <w:lastRenderedPageBreak/>
         <w:drawing>
-          <wp:inline distT="0" distB="0" distL="0" distR="0" wp14:anchorId="4F40DB21" wp14:editId="6DE34494">
+          <wp:inline distT="0" distB="0" distL="0" distR="0" wp14:anchorId="4F40DB21" wp14:editId="1C92200A">
             <wp:extent cx="1438275" cy="2483314"/>
             <wp:effectExtent l="0" t="0" r="0" b="0"/>
             <wp:docPr id="1058667272" name="Picture 6" descr="A hand holding a corn cob&#10;&#10;AI-generated content may be incorrect."/>
@@ -5512,7 +5512,7 @@
           <w:noProof/>
         </w:rPr>
         <w:drawing>
-          <wp:inline distT="0" distB="0" distL="0" distR="0" wp14:anchorId="18FD67DB" wp14:editId="3B88103A">
+          <wp:inline distT="0" distB="0" distL="0" distR="0" wp14:anchorId="18FD67DB" wp14:editId="141FA1E2">
             <wp:extent cx="2029113" cy="2190750"/>
             <wp:effectExtent l="0" t="0" r="9525" b="0"/>
             <wp:docPr id="832324973" name="Picture 8" descr="A hand holding a green object with a eye and a purple eye&#10;&#10;AI-generated content may be incorrect."/>
@@ -6074,7 +6074,7 @@
           <w:noProof/>
         </w:rPr>
         <w:drawing>
-          <wp:anchor distT="0" distB="0" distL="114300" distR="114300" simplePos="0" relativeHeight="251705344" behindDoc="0" locked="0" layoutInCell="1" allowOverlap="1" wp14:anchorId="64AF4F74" wp14:editId="63EAA350">
+          <wp:anchor distT="0" distB="0" distL="114300" distR="114300" simplePos="0" relativeHeight="251705344" behindDoc="0" locked="0" layoutInCell="1" allowOverlap="1" wp14:anchorId="64AF4F74" wp14:editId="1E7BF2D5">
             <wp:simplePos x="0" y="0"/>
             <wp:positionH relativeFrom="column">
               <wp:posOffset>4277719</wp:posOffset>
@@ -6261,7 +6261,7 @@
           <w:noProof/>
         </w:rPr>
         <w:drawing>
-          <wp:anchor distT="0" distB="0" distL="114300" distR="114300" simplePos="0" relativeHeight="251704320" behindDoc="0" locked="0" layoutInCell="1" allowOverlap="1" wp14:anchorId="583F0500" wp14:editId="386709AA">
+          <wp:anchor distT="0" distB="0" distL="114300" distR="114300" simplePos="0" relativeHeight="251704320" behindDoc="0" locked="0" layoutInCell="1" allowOverlap="1" wp14:anchorId="583F0500" wp14:editId="08D640AD">
             <wp:simplePos x="0" y="0"/>
             <wp:positionH relativeFrom="column">
               <wp:posOffset>1168400</wp:posOffset>
@@ -6385,7 +6385,7 @@
           <w:noProof/>
         </w:rPr>
         <w:drawing>
-          <wp:anchor distT="0" distB="0" distL="114300" distR="114300" simplePos="0" relativeHeight="251701248" behindDoc="0" locked="0" layoutInCell="1" allowOverlap="1" wp14:anchorId="5770FA4C" wp14:editId="0155172F">
+          <wp:anchor distT="0" distB="0" distL="114300" distR="114300" simplePos="0" relativeHeight="251701248" behindDoc="0" locked="0" layoutInCell="1" allowOverlap="1" wp14:anchorId="5770FA4C" wp14:editId="460D572D">
             <wp:simplePos x="0" y="0"/>
             <wp:positionH relativeFrom="margin">
               <wp:posOffset>0</wp:posOffset>
@@ -6953,7 +6953,111 @@
         </w:r>
       </w:hyperlink>
     </w:p>
-    <w:p/>
+    <w:p>
+      <w:r>
+        <w:t>Mug Size Reference</w:t>
+      </w:r>
+    </w:p>
+    <w:p>
+      <w:hyperlink r:id="rId41" w:history="1">
+        <w:r>
+          <w:rPr>
+            <w:rStyle w:val="Hyperlink"/>
+          </w:rPr>
+          <w:t>https://www.amazon.co.uk/Office-Worlds-Dunder-Mifflin-Ceramic/dp/B06XGJZF7J?source=ps-sl-shoppingads-lpcontext&amp;ref_=fplfs&amp;smid=A1OZKVJT961XMS&amp;th=1</w:t>
+        </w:r>
+      </w:hyperlink>
+    </w:p>
+    <w:p>
+      <w:r>
+        <w:t>Kettle Size Reference</w:t>
+      </w:r>
+    </w:p>
+    <w:p>
+      <w:hyperlink r:id="rId42" w:history="1">
+        <w:r>
+          <w:rPr>
+            <w:rStyle w:val="Hyperlink"/>
+          </w:rPr>
+          <w:t>https://www.amazon.co.uk/Innoteck-Kitchen-1-7L-Electric-Kettle/dp/B0CFW2ZHB8?source=ps-sl-shoppingads-lpcontext&amp;ref_=fplfs&amp;th=1</w:t>
+        </w:r>
+      </w:hyperlink>
+    </w:p>
+    <w:p>
+      <w:r>
+        <w:t>Coffee Table Size Reference</w:t>
+      </w:r>
+    </w:p>
+    <w:p>
+      <w:hyperlink r:id="rId43" w:history="1">
+        <w:r>
+          <w:rPr>
+            <w:rStyle w:val="Hyperlink"/>
+          </w:rPr>
+          <w:t>https://www.office-furniture-direct.co.uk/multi-purpose-rectangular-table-1800mm</w:t>
+        </w:r>
+      </w:hyperlink>
+    </w:p>
+    <w:p>
+      <w:r>
+        <w:t>Glass Size Reference</w:t>
+      </w:r>
+    </w:p>
+    <w:p>
+      <w:hyperlink r:id="rId44" w:history="1">
+        <w:r>
+          <w:rPr>
+            <w:rStyle w:val="Hyperlink"/>
+          </w:rPr>
+          <w:t>https://www.lusini.com/en/pdp/107384/</w:t>
+        </w:r>
+      </w:hyperlink>
+    </w:p>
+    <w:p>
+      <w:r>
+        <w:t>Tea Box Size Reference</w:t>
+      </w:r>
+    </w:p>
+    <w:p>
+      <w:hyperlink r:id="rId45" w:history="1">
+        <w:r>
+          <w:rPr>
+            <w:rStyle w:val="Hyperlink"/>
+          </w:rPr>
+          <w:t>https://www.amazon.co.uk/Tetley-Tea-Bags-240-750g/dp/B000J6BHP2?th=1</w:t>
+        </w:r>
+      </w:hyperlink>
+    </w:p>
+    <w:p>
+      <w:r>
+        <w:t>Laptop Size Reference</w:t>
+      </w:r>
+    </w:p>
+    <w:p>
+      <w:hyperlink r:id="rId46" w:history="1">
+        <w:r>
+          <w:rPr>
+            <w:rStyle w:val="Hyperlink"/>
+          </w:rPr>
+          <w:t>https://www.amazon.co.uk/ACEMAGIC-15-6-inch-Laptop-computer/dp/B0F48C6J59?ref_=Oct_d_onr_d_429886031_2&amp;pd_rd_w=VMRsE&amp;content-id=amzn1.sym.d210807e-222d-49f6-8bc5-89bcc56fefb9&amp;pf_rd_p=d210807e-222d-49f6-8bc5-89bcc56fefb9&amp;pf_rd_r=8X6XX6X5B8X78PEPVRPY&amp;pd_rd_wg=4aAG1&amp;pd_rd_r=7ef18799-2c44-4878-8aa7-780a715a21ef&amp;pd_rd_i=B0F48C6J59&amp;th=1</w:t>
+        </w:r>
+      </w:hyperlink>
+    </w:p>
+    <w:p>
+      <w:r>
+        <w:t>Fire Extinguisher Size Reference</w:t>
+      </w:r>
+    </w:p>
+    <w:p>
+      <w:hyperlink r:id="rId47" w:history="1">
+        <w:r>
+          <w:rPr>
+            <w:rStyle w:val="Hyperlink"/>
+          </w:rPr>
+          <w:t>https://www.firesafewestmidlands.co.uk/product/1kg-abc-dry-powder-fire-extinguisher/#1711447051954-cd40e44a-a378</w:t>
+        </w:r>
+      </w:hyperlink>
+    </w:p>
     <w:p/>
     <w:p>
       <w:pPr>
@@ -7044,6 +7148,7 @@
           <w:szCs w:val="24"/>
           <w:lang w:val="en-US"/>
         </w:rPr>
+        <w:lastRenderedPageBreak/>
         <w:t>Supervisor:</w:t>
       </w:r>
       <w:r>
@@ -7441,7 +7546,6 @@
           <w:rFonts w:eastAsia="Aptos" w:cs="Aptos"/>
           <w:lang w:val="en-US"/>
         </w:rPr>
-        <w:lastRenderedPageBreak/>
         <w:t>Completed the first draft of my Technical Design Document (TDD)</w:t>
       </w:r>
     </w:p>
@@ -7716,6 +7820,7 @@
           <w:rFonts w:eastAsia="Aptos" w:cs="Aptos"/>
           <w:lang w:val="en-US"/>
         </w:rPr>
+        <w:lastRenderedPageBreak/>
         <w:t>Jira – Used to set myself goals and schedules</w:t>
       </w:r>
     </w:p>
@@ -7876,7 +7981,7 @@
       </w:r>
     </w:p>
     <w:sectPr>
-      <w:footerReference w:type="default" r:id="rId41"/>
+      <w:footerReference w:type="default" r:id="rId48"/>
       <w:pgSz w:w="11906" w:h="16838"/>
       <w:pgMar w:top="1440" w:right="1440" w:bottom="1440" w:left="1440" w:header="708" w:footer="708" w:gutter="0"/>
       <w:cols w:space="708"/>

</xml_diff>